<commit_message>
Added space between Bauman's initials
</commit_message>
<xml_diff>
--- a/docs/ТЗ.docx
+++ b/docs/ТЗ.docx
@@ -14,7 +14,20 @@
         <w:rPr>
           <w:b/>
         </w:rPr>
-        <w:t>Московский государственный технический университет  им. Н.Э.Баумана</w:t>
+        <w:t>Московский государственный технический университет  им. Н.Э.</w:t>
+      </w:r>
+      <w:r>
+        <w:rPr>
+          <w:b/>
+          <w:lang w:val="en-US"/>
+        </w:rPr>
+        <w:t xml:space="preserve"> </w:t>
+      </w:r>
+      <w:r>
+        <w:rPr>
+          <w:b/>
+        </w:rPr>
+        <w:t>Баумана</w:t>
       </w:r>
     </w:p>
     <w:p>
@@ -22,7 +35,18 @@
         <w:jc w:val="center"/>
       </w:pPr>
       <w:r>
-        <w:t>_________________________________________________________________</w:t>
+        <w:t>_______________________________________________________________</w:t>
+      </w:r>
+      <w:r>
+        <w:rPr>
+          <w:lang w:val="en-US"/>
+        </w:rPr>
+        <w:t>_____</w:t>
+      </w:r>
+      <w:bookmarkStart w:id="1" w:name="_GoBack"/>
+      <w:bookmarkEnd w:id="1"/>
+      <w:r>
+        <w:t>__</w:t>
       </w:r>
     </w:p>
     <w:p/>
@@ -374,13 +398,7 @@
               <w:t>ИУ5-</w:t>
             </w:r>
             <w:r>
-              <w:t xml:space="preserve">63 и </w:t>
-            </w:r>
-            <w:r>
-              <w:t xml:space="preserve">ИУ5-64 </w:t>
-            </w:r>
-            <w:r>
-              <w:t xml:space="preserve">  </w:t>
+              <w:t xml:space="preserve">63 и ИУ5-64   </w:t>
             </w:r>
           </w:p>
         </w:tc>
@@ -2324,7 +2342,7 @@
           <w:snapToGrid w:val="0"/>
         </w:rPr>
       </w:pPr>
-      <w:bookmarkStart w:id="1" w:name="_Toc335065992"/>
+      <w:bookmarkStart w:id="2" w:name="_Toc335065992"/>
       <w:r>
         <w:rPr>
           <w:snapToGrid w:val="0"/>
@@ -2332,7 +2350,7 @@
         <w:lastRenderedPageBreak/>
         <w:t>1. Наименование</w:t>
       </w:r>
-      <w:bookmarkEnd w:id="1"/>
+      <w:bookmarkEnd w:id="2"/>
     </w:p>
     <w:p>
       <w:pPr>
@@ -2367,14 +2385,14 @@
           <w:snapToGrid w:val="0"/>
         </w:rPr>
       </w:pPr>
-      <w:bookmarkStart w:id="2" w:name="_Toc335065993"/>
+      <w:bookmarkStart w:id="3" w:name="_Toc335065993"/>
       <w:r>
         <w:rPr>
           <w:snapToGrid w:val="0"/>
         </w:rPr>
         <w:t xml:space="preserve">2. Основание для </w:t>
       </w:r>
-      <w:bookmarkEnd w:id="2"/>
+      <w:bookmarkEnd w:id="3"/>
       <w:r>
         <w:rPr>
           <w:snapToGrid w:val="0"/>
@@ -2428,14 +2446,14 @@
           <w:snapToGrid w:val="0"/>
         </w:rPr>
       </w:pPr>
-      <w:bookmarkStart w:id="3" w:name="_Toc335065994"/>
+      <w:bookmarkStart w:id="4" w:name="_Toc335065994"/>
       <w:r>
         <w:rPr>
           <w:snapToGrid w:val="0"/>
         </w:rPr>
         <w:t>3. Исполнители</w:t>
       </w:r>
-      <w:bookmarkEnd w:id="3"/>
+      <w:bookmarkEnd w:id="4"/>
     </w:p>
     <w:p>
       <w:pPr>
@@ -2618,14 +2636,14 @@
           <w:snapToGrid w:val="0"/>
         </w:rPr>
       </w:pPr>
-      <w:bookmarkStart w:id="4" w:name="_Toc335065995"/>
+      <w:bookmarkStart w:id="5" w:name="_Toc335065995"/>
       <w:r>
         <w:rPr>
           <w:snapToGrid w:val="0"/>
         </w:rPr>
         <w:t xml:space="preserve">4. Цель </w:t>
       </w:r>
-      <w:bookmarkEnd w:id="4"/>
+      <w:bookmarkEnd w:id="5"/>
       <w:r>
         <w:rPr>
           <w:snapToGrid w:val="0"/>
@@ -2686,14 +2704,14 @@
           <w:snapToGrid w:val="0"/>
         </w:rPr>
       </w:pPr>
-      <w:bookmarkStart w:id="5" w:name="_Toc335065996"/>
+      <w:bookmarkStart w:id="6" w:name="_Toc335065996"/>
       <w:r>
         <w:rPr>
           <w:snapToGrid w:val="0"/>
         </w:rPr>
         <w:t>5. Содержание работы</w:t>
       </w:r>
-      <w:bookmarkEnd w:id="5"/>
+      <w:bookmarkEnd w:id="6"/>
     </w:p>
     <w:p>
       <w:pPr>
@@ -2702,7 +2720,7 @@
           <w:snapToGrid w:val="0"/>
         </w:rPr>
       </w:pPr>
-      <w:bookmarkStart w:id="6" w:name="_Toc335065997"/>
+      <w:bookmarkStart w:id="7" w:name="_Toc335065997"/>
       <w:r>
         <w:rPr>
           <w:snapToGrid w:val="0"/>
@@ -2721,8 +2739,6 @@
         </w:rPr>
         <w:t xml:space="preserve"> Задачи, подлежащие решению:</w:t>
       </w:r>
-      <w:bookmarkStart w:id="7" w:name="_GoBack"/>
-      <w:bookmarkEnd w:id="6"/>
       <w:bookmarkEnd w:id="7"/>
     </w:p>
     <w:p>
@@ -2738,43 +2754,7 @@
         <w:rPr>
           <w:snapToGrid w:val="0"/>
         </w:rPr>
-        <w:t>-</w:t>
-      </w:r>
-      <w:r>
-        <w:rPr>
-          <w:snapToGrid w:val="0"/>
-        </w:rPr>
-        <w:t>разработать</w:t>
-      </w:r>
-      <w:r>
-        <w:rPr>
-          <w:snapToGrid w:val="0"/>
-        </w:rPr>
-        <w:t xml:space="preserve"> </w:t>
-      </w:r>
-      <w:r>
-        <w:rPr>
-          <w:snapToGrid w:val="0"/>
-        </w:rPr>
-        <w:t>протоколы</w:t>
-      </w:r>
-      <w:r>
-        <w:rPr>
-          <w:snapToGrid w:val="0"/>
-        </w:rPr>
-        <w:t xml:space="preserve"> взаимодействия объектов </w:t>
-      </w:r>
-      <w:r>
-        <w:rPr>
-          <w:snapToGrid w:val="0"/>
-        </w:rPr>
-        <w:t>прикладного</w:t>
-      </w:r>
-      <w:r>
-        <w:rPr>
-          <w:snapToGrid w:val="0"/>
-        </w:rPr>
-        <w:t>,</w:t>
+        <w:t>-разработать протоколы взаимодействия объектов прикладного,</w:t>
       </w:r>
     </w:p>
     <w:p>
@@ -2789,19 +2769,7 @@
         <w:rPr>
           <w:snapToGrid w:val="0"/>
         </w:rPr>
-        <w:t xml:space="preserve">канального и физического </w:t>
-      </w:r>
-      <w:r>
-        <w:rPr>
-          <w:snapToGrid w:val="0"/>
-        </w:rPr>
-        <w:t>уровней</w:t>
-      </w:r>
-      <w:r>
-        <w:rPr>
-          <w:snapToGrid w:val="0"/>
-        </w:rPr>
-        <w:t xml:space="preserve"> локальной сети,</w:t>
+        <w:t>канального и физического уровней локальной сети,</w:t>
       </w:r>
     </w:p>
     <w:p>
@@ -2816,31 +2784,7 @@
         <w:rPr>
           <w:snapToGrid w:val="0"/>
         </w:rPr>
-        <w:t xml:space="preserve">-защитить </w:t>
-      </w:r>
-      <w:r>
-        <w:rPr>
-          <w:snapToGrid w:val="0"/>
-        </w:rPr>
-        <w:t>передаваемую</w:t>
-      </w:r>
-      <w:r>
-        <w:rPr>
-          <w:snapToGrid w:val="0"/>
-        </w:rPr>
-        <w:t xml:space="preserve"> </w:t>
-      </w:r>
-      <w:r>
-        <w:rPr>
-          <w:snapToGrid w:val="0"/>
-        </w:rPr>
-        <w:t>информацию</w:t>
-      </w:r>
-      <w:r>
-        <w:rPr>
-          <w:snapToGrid w:val="0"/>
-        </w:rPr>
-        <w:t xml:space="preserve"> циклическим кодом,</w:t>
+        <w:t>-защитить передаваемую информацию циклическим кодом,</w:t>
       </w:r>
     </w:p>
     <w:p>
@@ -6165,7 +6109,7 @@
 </file>
 
 <file path=customXml/itemProps1.xml><?xml version="1.0" encoding="utf-8"?>
-<ds:datastoreItem xmlns:ds="http://schemas.openxmlformats.org/officeDocument/2006/customXml" ds:itemID="{F103B4CD-9D4B-48C8-B7D0-12B7C8F01F73}">
+<ds:datastoreItem xmlns:ds="http://schemas.openxmlformats.org/officeDocument/2006/customXml" ds:itemID="{74490BA7-EB37-4C6B-833B-0E2589DB8637}">
   <ds:schemaRefs>
     <ds:schemaRef ds:uri="http://schemas.openxmlformats.org/officeDocument/2006/bibliography"/>
   </ds:schemaRefs>

</xml_diff>

<commit_message>
Returned back notification on DSR
</commit_message>
<xml_diff>
--- a/docs/ТЗ.docx
+++ b/docs/ТЗ.docx
@@ -1,6 +1,6 @@
 
 <file path=word/document.xml><?xml version="1.0" encoding="utf-8"?>
-<w:document xmlns:wpc="http://schemas.microsoft.com/office/word/2010/wordprocessingCanvas" xmlns:mc="http://schemas.openxmlformats.org/markup-compatibility/2006" xmlns:o="urn:schemas-microsoft-com:office:office" xmlns:r="http://schemas.openxmlformats.org/officeDocument/2006/relationships" xmlns:m="http://schemas.openxmlformats.org/officeDocument/2006/math" xmlns:v="urn:schemas-microsoft-com:vml" xmlns:wp14="http://schemas.microsoft.com/office/word/2010/wordprocessingDrawing" xmlns:wp="http://schemas.openxmlformats.org/drawingml/2006/wordprocessingDrawing" xmlns:w10="urn:schemas-microsoft-com:office:word" xmlns:w="http://schemas.openxmlformats.org/wordprocessingml/2006/main" xmlns:w14="http://schemas.microsoft.com/office/word/2010/wordml" xmlns:wpg="http://schemas.microsoft.com/office/word/2010/wordprocessingGroup" xmlns:wpi="http://schemas.microsoft.com/office/word/2010/wordprocessingInk" xmlns:wne="http://schemas.microsoft.com/office/word/2006/wordml" xmlns:wps="http://schemas.microsoft.com/office/word/2010/wordprocessingShape" mc:Ignorable="w14 wp14">
+<w:document xmlns:wpc="http://schemas.microsoft.com/office/word/2010/wordprocessingCanvas" xmlns:mc="http://schemas.openxmlformats.org/markup-compatibility/2006" xmlns:o="urn:schemas-microsoft-com:office:office" xmlns:r="http://schemas.openxmlformats.org/officeDocument/2006/relationships" xmlns:m="http://schemas.openxmlformats.org/officeDocument/2006/math" xmlns:v="urn:schemas-microsoft-com:vml" xmlns:wp14="http://schemas.microsoft.com/office/word/2010/wordprocessingDrawing" xmlns:wp="http://schemas.openxmlformats.org/drawingml/2006/wordprocessingDrawing" xmlns:w10="urn:schemas-microsoft-com:office:word" xmlns:w="http://schemas.openxmlformats.org/wordprocessingml/2006/main" xmlns:w14="http://schemas.microsoft.com/office/word/2010/wordml" xmlns:w15="http://schemas.microsoft.com/office/word/2012/wordml" xmlns:wpg="http://schemas.microsoft.com/office/word/2010/wordprocessingGroup" xmlns:wpi="http://schemas.microsoft.com/office/word/2010/wordprocessingInk" xmlns:wne="http://schemas.microsoft.com/office/word/2006/wordml" xmlns:wps="http://schemas.microsoft.com/office/word/2010/wordprocessingShape" mc:Ignorable="w14 w15 wp14">
   <w:body>
     <w:p>
       <w:pPr>
@@ -43,8 +43,6 @@
         </w:rPr>
         <w:t>_____</w:t>
       </w:r>
-      <w:bookmarkStart w:id="1" w:name="_GoBack"/>
-      <w:bookmarkEnd w:id="1"/>
       <w:r>
         <w:t>__</w:t>
       </w:r>
@@ -147,7 +145,7 @@
     <w:p/>
     <w:p>
       <w:pPr>
-        <w:pStyle w:val="a6"/>
+        <w:pStyle w:val="Header"/>
         <w:tabs>
           <w:tab w:val="left" w:pos="708"/>
         </w:tabs>
@@ -199,7 +197,7 @@
     </w:p>
     <w:p>
       <w:pPr>
-        <w:pStyle w:val="5"/>
+        <w:pStyle w:val="Heading5"/>
         <w:spacing w:before="0" w:after="0"/>
         <w:ind w:right="-142"/>
         <w:jc w:val="center"/>
@@ -452,13 +450,8 @@
               <w:t xml:space="preserve">                     </w:t>
             </w:r>
             <w:r>
-              <w:t xml:space="preserve">  </w:t>
-            </w:r>
-            <w:proofErr w:type="spellStart"/>
-            <w:r>
-              <w:t>Корнуков</w:t>
-            </w:r>
-            <w:proofErr w:type="spellEnd"/>
+              <w:t xml:space="preserve">  Корнуков</w:t>
+            </w:r>
             <w:r>
               <w:t xml:space="preserve"> </w:t>
             </w:r>
@@ -491,11 +484,9 @@
             <w:r>
               <w:t xml:space="preserve"> </w:t>
             </w:r>
-            <w:proofErr w:type="spellStart"/>
             <w:r>
               <w:t>Латкин</w:t>
             </w:r>
-            <w:proofErr w:type="spellEnd"/>
             <w:r>
               <w:rPr>
                 <w:lang w:val="en-US"/>
@@ -666,7 +657,7 @@
       <w:sdtContent>
         <w:p>
           <w:pPr>
-            <w:pStyle w:val="aa"/>
+            <w:pStyle w:val="TOCHeading"/>
             <w:jc w:val="center"/>
           </w:pPr>
           <w:r>
@@ -678,7 +669,7 @@
         </w:p>
         <w:p>
           <w:pPr>
-            <w:pStyle w:val="11"/>
+            <w:pStyle w:val="TOC1"/>
             <w:tabs>
               <w:tab w:val="right" w:leader="dot" w:pos="9911"/>
             </w:tabs>
@@ -701,7 +692,7 @@
           <w:hyperlink w:anchor="_Toc335065992" w:history="1">
             <w:r>
               <w:rPr>
-                <w:rStyle w:val="ab"/>
+                <w:rStyle w:val="Hyperlink"/>
                 <w:rFonts w:eastAsiaTheme="majorEastAsia"/>
                 <w:noProof/>
                 <w:snapToGrid w:val="0"/>
@@ -760,7 +751,7 @@
         </w:p>
         <w:p>
           <w:pPr>
-            <w:pStyle w:val="11"/>
+            <w:pStyle w:val="TOC1"/>
             <w:tabs>
               <w:tab w:val="right" w:leader="dot" w:pos="9911"/>
             </w:tabs>
@@ -774,7 +765,7 @@
           <w:hyperlink w:anchor="_Toc335065993" w:history="1">
             <w:r>
               <w:rPr>
-                <w:rStyle w:val="ab"/>
+                <w:rStyle w:val="Hyperlink"/>
                 <w:rFonts w:eastAsiaTheme="majorEastAsia"/>
                 <w:noProof/>
                 <w:snapToGrid w:val="0"/>
@@ -833,7 +824,7 @@
         </w:p>
         <w:p>
           <w:pPr>
-            <w:pStyle w:val="11"/>
+            <w:pStyle w:val="TOC1"/>
             <w:tabs>
               <w:tab w:val="right" w:leader="dot" w:pos="9911"/>
             </w:tabs>
@@ -847,7 +838,7 @@
           <w:hyperlink w:anchor="_Toc335065994" w:history="1">
             <w:r>
               <w:rPr>
-                <w:rStyle w:val="ab"/>
+                <w:rStyle w:val="Hyperlink"/>
                 <w:rFonts w:eastAsiaTheme="majorEastAsia"/>
                 <w:noProof/>
                 <w:snapToGrid w:val="0"/>
@@ -906,7 +897,7 @@
         </w:p>
         <w:p>
           <w:pPr>
-            <w:pStyle w:val="11"/>
+            <w:pStyle w:val="TOC1"/>
             <w:tabs>
               <w:tab w:val="right" w:leader="dot" w:pos="9911"/>
             </w:tabs>
@@ -920,7 +911,7 @@
           <w:hyperlink w:anchor="_Toc335065995" w:history="1">
             <w:r>
               <w:rPr>
-                <w:rStyle w:val="ab"/>
+                <w:rStyle w:val="Hyperlink"/>
                 <w:rFonts w:eastAsiaTheme="majorEastAsia"/>
                 <w:noProof/>
                 <w:snapToGrid w:val="0"/>
@@ -979,7 +970,7 @@
         </w:p>
         <w:p>
           <w:pPr>
-            <w:pStyle w:val="11"/>
+            <w:pStyle w:val="TOC1"/>
             <w:tabs>
               <w:tab w:val="right" w:leader="dot" w:pos="9911"/>
             </w:tabs>
@@ -993,7 +984,7 @@
           <w:hyperlink w:anchor="_Toc335065996" w:history="1">
             <w:r>
               <w:rPr>
-                <w:rStyle w:val="ab"/>
+                <w:rStyle w:val="Hyperlink"/>
                 <w:rFonts w:eastAsiaTheme="majorEastAsia"/>
                 <w:noProof/>
                 <w:snapToGrid w:val="0"/>
@@ -1052,7 +1043,7 @@
         </w:p>
         <w:p>
           <w:pPr>
-            <w:pStyle w:val="21"/>
+            <w:pStyle w:val="TOC2"/>
             <w:tabs>
               <w:tab w:val="right" w:leader="dot" w:pos="9911"/>
             </w:tabs>
@@ -1066,7 +1057,7 @@
           <w:hyperlink w:anchor="_Toc335065997" w:history="1">
             <w:r>
               <w:rPr>
-                <w:rStyle w:val="ab"/>
+                <w:rStyle w:val="Hyperlink"/>
                 <w:rFonts w:eastAsiaTheme="majorEastAsia"/>
                 <w:noProof/>
                 <w:snapToGrid w:val="0"/>
@@ -1125,7 +1116,7 @@
         </w:p>
         <w:p>
           <w:pPr>
-            <w:pStyle w:val="21"/>
+            <w:pStyle w:val="TOC2"/>
             <w:tabs>
               <w:tab w:val="right" w:leader="dot" w:pos="9911"/>
             </w:tabs>
@@ -1139,7 +1130,7 @@
           <w:hyperlink w:anchor="_Toc335065998" w:history="1">
             <w:r>
               <w:rPr>
-                <w:rStyle w:val="ab"/>
+                <w:rStyle w:val="Hyperlink"/>
                 <w:rFonts w:eastAsiaTheme="majorEastAsia"/>
                 <w:noProof/>
                 <w:snapToGrid w:val="0"/>
@@ -1198,7 +1189,7 @@
         </w:p>
         <w:p>
           <w:pPr>
-            <w:pStyle w:val="31"/>
+            <w:pStyle w:val="TOC3"/>
             <w:tabs>
               <w:tab w:val="right" w:leader="dot" w:pos="9911"/>
             </w:tabs>
@@ -1212,7 +1203,7 @@
           <w:hyperlink w:anchor="_Toc335065999" w:history="1">
             <w:r>
               <w:rPr>
-                <w:rStyle w:val="ab"/>
+                <w:rStyle w:val="Hyperlink"/>
                 <w:rFonts w:eastAsiaTheme="majorEastAsia"/>
                 <w:noProof/>
                 <w:snapToGrid w:val="0"/>
@@ -1271,7 +1262,7 @@
         </w:p>
         <w:p>
           <w:pPr>
-            <w:pStyle w:val="31"/>
+            <w:pStyle w:val="TOC3"/>
             <w:tabs>
               <w:tab w:val="right" w:leader="dot" w:pos="9911"/>
             </w:tabs>
@@ -1285,7 +1276,7 @@
           <w:hyperlink w:anchor="_Toc335066000" w:history="1">
             <w:r>
               <w:rPr>
-                <w:rStyle w:val="ab"/>
+                <w:rStyle w:val="Hyperlink"/>
                 <w:rFonts w:eastAsiaTheme="majorEastAsia"/>
                 <w:noProof/>
                 <w:snapToGrid w:val="0"/>
@@ -1344,7 +1335,7 @@
         </w:p>
         <w:p>
           <w:pPr>
-            <w:pStyle w:val="31"/>
+            <w:pStyle w:val="TOC3"/>
             <w:tabs>
               <w:tab w:val="right" w:leader="dot" w:pos="9911"/>
             </w:tabs>
@@ -1358,7 +1349,7 @@
           <w:hyperlink w:anchor="_Toc335066002" w:history="1">
             <w:r>
               <w:rPr>
-                <w:rStyle w:val="ab"/>
+                <w:rStyle w:val="Hyperlink"/>
                 <w:rFonts w:eastAsiaTheme="majorEastAsia"/>
                 <w:noProof/>
                 <w:snapToGrid w:val="0"/>
@@ -1417,7 +1408,7 @@
         </w:p>
         <w:p>
           <w:pPr>
-            <w:pStyle w:val="31"/>
+            <w:pStyle w:val="TOC3"/>
             <w:tabs>
               <w:tab w:val="right" w:leader="dot" w:pos="9911"/>
             </w:tabs>
@@ -1431,7 +1422,7 @@
           <w:hyperlink w:anchor="_Toc335066003" w:history="1">
             <w:r>
               <w:rPr>
-                <w:rStyle w:val="ab"/>
+                <w:rStyle w:val="Hyperlink"/>
                 <w:rFonts w:eastAsiaTheme="majorEastAsia"/>
                 <w:noProof/>
                 <w:snapToGrid w:val="0"/>
@@ -1490,7 +1481,7 @@
         </w:p>
         <w:p>
           <w:pPr>
-            <w:pStyle w:val="21"/>
+            <w:pStyle w:val="TOC2"/>
             <w:tabs>
               <w:tab w:val="right" w:leader="dot" w:pos="9911"/>
             </w:tabs>
@@ -1504,7 +1495,7 @@
           <w:hyperlink w:anchor="_Toc335066004" w:history="1">
             <w:r>
               <w:rPr>
-                <w:rStyle w:val="ab"/>
+                <w:rStyle w:val="Hyperlink"/>
                 <w:rFonts w:eastAsiaTheme="majorEastAsia"/>
                 <w:noProof/>
                 <w:snapToGrid w:val="0"/>
@@ -1563,7 +1554,7 @@
         </w:p>
         <w:p>
           <w:pPr>
-            <w:pStyle w:val="31"/>
+            <w:pStyle w:val="TOC3"/>
             <w:tabs>
               <w:tab w:val="right" w:leader="dot" w:pos="9911"/>
             </w:tabs>
@@ -1577,7 +1568,7 @@
           <w:hyperlink w:anchor="_Toc335066005" w:history="1">
             <w:r>
               <w:rPr>
-                <w:rStyle w:val="ab"/>
+                <w:rStyle w:val="Hyperlink"/>
                 <w:rFonts w:eastAsiaTheme="majorEastAsia"/>
                 <w:noProof/>
                 <w:snapToGrid w:val="0"/>
@@ -1636,7 +1627,7 @@
         </w:p>
         <w:p>
           <w:pPr>
-            <w:pStyle w:val="31"/>
+            <w:pStyle w:val="TOC3"/>
             <w:tabs>
               <w:tab w:val="right" w:leader="dot" w:pos="9911"/>
             </w:tabs>
@@ -1650,7 +1641,7 @@
           <w:hyperlink w:anchor="_Toc335066006" w:history="1">
             <w:r>
               <w:rPr>
-                <w:rStyle w:val="ab"/>
+                <w:rStyle w:val="Hyperlink"/>
                 <w:rFonts w:eastAsiaTheme="majorEastAsia"/>
                 <w:noProof/>
                 <w:snapToGrid w:val="0"/>
@@ -1709,7 +1700,7 @@
         </w:p>
         <w:p>
           <w:pPr>
-            <w:pStyle w:val="11"/>
+            <w:pStyle w:val="TOC1"/>
             <w:tabs>
               <w:tab w:val="right" w:leader="dot" w:pos="9911"/>
             </w:tabs>
@@ -1723,7 +1714,7 @@
           <w:hyperlink w:anchor="_Toc335066007" w:history="1">
             <w:r>
               <w:rPr>
-                <w:rStyle w:val="ab"/>
+                <w:rStyle w:val="Hyperlink"/>
                 <w:rFonts w:eastAsiaTheme="majorEastAsia"/>
                 <w:noProof/>
                 <w:snapToGrid w:val="0"/>
@@ -1782,7 +1773,7 @@
         </w:p>
         <w:p>
           <w:pPr>
-            <w:pStyle w:val="11"/>
+            <w:pStyle w:val="TOC1"/>
             <w:tabs>
               <w:tab w:val="right" w:leader="dot" w:pos="9911"/>
             </w:tabs>
@@ -1796,7 +1787,7 @@
           <w:hyperlink w:anchor="_Toc335066008" w:history="1">
             <w:r>
               <w:rPr>
-                <w:rStyle w:val="ab"/>
+                <w:rStyle w:val="Hyperlink"/>
                 <w:rFonts w:eastAsiaTheme="majorEastAsia"/>
                 <w:noProof/>
                 <w:snapToGrid w:val="0"/>
@@ -1855,7 +1846,7 @@
         </w:p>
         <w:p>
           <w:pPr>
-            <w:pStyle w:val="11"/>
+            <w:pStyle w:val="TOC1"/>
             <w:tabs>
               <w:tab w:val="right" w:leader="dot" w:pos="9911"/>
             </w:tabs>
@@ -1869,7 +1860,7 @@
           <w:hyperlink w:anchor="_Toc335066009" w:history="1">
             <w:r>
               <w:rPr>
-                <w:rStyle w:val="ab"/>
+                <w:rStyle w:val="Hyperlink"/>
                 <w:rFonts w:eastAsiaTheme="majorEastAsia"/>
                 <w:noProof/>
                 <w:snapToGrid w:val="0"/>
@@ -1928,7 +1919,7 @@
         </w:p>
         <w:p>
           <w:pPr>
-            <w:pStyle w:val="21"/>
+            <w:pStyle w:val="TOC2"/>
             <w:tabs>
               <w:tab w:val="right" w:leader="dot" w:pos="9911"/>
             </w:tabs>
@@ -1942,7 +1933,7 @@
           <w:hyperlink w:anchor="_Toc335066010" w:history="1">
             <w:r>
               <w:rPr>
-                <w:rStyle w:val="ab"/>
+                <w:rStyle w:val="Hyperlink"/>
                 <w:rFonts w:eastAsiaTheme="majorEastAsia"/>
                 <w:noProof/>
                 <w:snapToGrid w:val="0"/>
@@ -2001,7 +1992,7 @@
         </w:p>
         <w:p>
           <w:pPr>
-            <w:pStyle w:val="21"/>
+            <w:pStyle w:val="TOC2"/>
             <w:tabs>
               <w:tab w:val="right" w:leader="dot" w:pos="9911"/>
             </w:tabs>
@@ -2015,7 +2006,7 @@
           <w:hyperlink w:anchor="_Toc335066011" w:history="1">
             <w:r>
               <w:rPr>
-                <w:rStyle w:val="ab"/>
+                <w:rStyle w:val="Hyperlink"/>
                 <w:rFonts w:eastAsiaTheme="majorEastAsia"/>
                 <w:noProof/>
                 <w:snapToGrid w:val="0"/>
@@ -2074,7 +2065,7 @@
         </w:p>
         <w:p>
           <w:pPr>
-            <w:pStyle w:val="21"/>
+            <w:pStyle w:val="TOC2"/>
             <w:tabs>
               <w:tab w:val="right" w:leader="dot" w:pos="9911"/>
             </w:tabs>
@@ -2088,7 +2079,7 @@
           <w:hyperlink w:anchor="_Toc335066012" w:history="1">
             <w:r>
               <w:rPr>
-                <w:rStyle w:val="ab"/>
+                <w:rStyle w:val="Hyperlink"/>
                 <w:rFonts w:eastAsiaTheme="majorEastAsia"/>
                 <w:noProof/>
                 <w:snapToGrid w:val="0"/>
@@ -2147,7 +2138,7 @@
         </w:p>
         <w:p>
           <w:pPr>
-            <w:pStyle w:val="11"/>
+            <w:pStyle w:val="TOC1"/>
             <w:tabs>
               <w:tab w:val="right" w:leader="dot" w:pos="9911"/>
             </w:tabs>
@@ -2161,7 +2152,7 @@
           <w:hyperlink w:anchor="_Toc335066013" w:history="1">
             <w:r>
               <w:rPr>
-                <w:rStyle w:val="ab"/>
+                <w:rStyle w:val="Hyperlink"/>
                 <w:rFonts w:eastAsiaTheme="majorEastAsia"/>
                 <w:noProof/>
                 <w:snapToGrid w:val="0"/>
@@ -2170,7 +2161,7 @@
             </w:r>
             <w:r>
               <w:rPr>
-                <w:rStyle w:val="ab"/>
+                <w:rStyle w:val="Hyperlink"/>
                 <w:rFonts w:eastAsiaTheme="majorEastAsia"/>
                 <w:noProof/>
                 <w:snapToGrid w:val="0"/>
@@ -2180,7 +2171,7 @@
             </w:r>
             <w:r>
               <w:rPr>
-                <w:rStyle w:val="ab"/>
+                <w:rStyle w:val="Hyperlink"/>
                 <w:rFonts w:eastAsiaTheme="majorEastAsia"/>
                 <w:noProof/>
                 <w:snapToGrid w:val="0"/>
@@ -2239,7 +2230,7 @@
         </w:p>
         <w:p>
           <w:pPr>
-            <w:pStyle w:val="11"/>
+            <w:pStyle w:val="TOC1"/>
             <w:tabs>
               <w:tab w:val="right" w:leader="dot" w:pos="9911"/>
             </w:tabs>
@@ -2253,7 +2244,7 @@
           <w:hyperlink w:anchor="_Toc335066014" w:history="1">
             <w:r>
               <w:rPr>
-                <w:rStyle w:val="ab"/>
+                <w:rStyle w:val="Hyperlink"/>
                 <w:rFonts w:eastAsiaTheme="majorEastAsia"/>
                 <w:noProof/>
                 <w:snapToGrid w:val="0"/>
@@ -2337,12 +2328,12 @@
     </w:p>
     <w:p>
       <w:pPr>
-        <w:pStyle w:val="1"/>
-        <w:rPr>
-          <w:snapToGrid w:val="0"/>
-        </w:rPr>
-      </w:pPr>
-      <w:bookmarkStart w:id="2" w:name="_Toc335065992"/>
+        <w:pStyle w:val="Heading1"/>
+        <w:rPr>
+          <w:snapToGrid w:val="0"/>
+        </w:rPr>
+      </w:pPr>
+      <w:bookmarkStart w:id="1" w:name="_Toc335065992"/>
       <w:r>
         <w:rPr>
           <w:snapToGrid w:val="0"/>
@@ -2350,49 +2341,49 @@
         <w:lastRenderedPageBreak/>
         <w:t>1. Наименование</w:t>
       </w:r>
+      <w:bookmarkEnd w:id="1"/>
+    </w:p>
+    <w:p>
+      <w:pPr>
+        <w:ind w:firstLine="567"/>
+        <w:rPr>
+          <w:snapToGrid w:val="0"/>
+        </w:rPr>
+      </w:pPr>
+      <w:r>
+        <w:rPr>
+          <w:snapToGrid w:val="0"/>
+        </w:rPr>
+        <w:t xml:space="preserve">Программа для обмена текстовыми сообщениями для </w:t>
+      </w:r>
+      <w:r>
+        <w:rPr>
+          <w:snapToGrid w:val="0"/>
+        </w:rPr>
+        <w:t>2</w:t>
+      </w:r>
+      <w:r>
+        <w:rPr>
+          <w:snapToGrid w:val="0"/>
+        </w:rPr>
+        <w:t xml:space="preserve">х ПЭВМ. </w:t>
+      </w:r>
+    </w:p>
+    <w:p>
+      <w:pPr>
+        <w:pStyle w:val="Heading1"/>
+        <w:rPr>
+          <w:snapToGrid w:val="0"/>
+        </w:rPr>
+      </w:pPr>
+      <w:bookmarkStart w:id="2" w:name="_Toc335065993"/>
+      <w:r>
+        <w:rPr>
+          <w:snapToGrid w:val="0"/>
+        </w:rPr>
+        <w:t xml:space="preserve">2. Основание для </w:t>
+      </w:r>
       <w:bookmarkEnd w:id="2"/>
-    </w:p>
-    <w:p>
-      <w:pPr>
-        <w:ind w:firstLine="567"/>
-        <w:rPr>
-          <w:snapToGrid w:val="0"/>
-        </w:rPr>
-      </w:pPr>
-      <w:r>
-        <w:rPr>
-          <w:snapToGrid w:val="0"/>
-        </w:rPr>
-        <w:t xml:space="preserve">Программа для обмена текстовыми сообщениями для </w:t>
-      </w:r>
-      <w:r>
-        <w:rPr>
-          <w:snapToGrid w:val="0"/>
-        </w:rPr>
-        <w:t>2</w:t>
-      </w:r>
-      <w:r>
-        <w:rPr>
-          <w:snapToGrid w:val="0"/>
-        </w:rPr>
-        <w:t xml:space="preserve">х ПЭВМ. </w:t>
-      </w:r>
-    </w:p>
-    <w:p>
-      <w:pPr>
-        <w:pStyle w:val="1"/>
-        <w:rPr>
-          <w:snapToGrid w:val="0"/>
-        </w:rPr>
-      </w:pPr>
-      <w:bookmarkStart w:id="3" w:name="_Toc335065993"/>
-      <w:r>
-        <w:rPr>
-          <w:snapToGrid w:val="0"/>
-        </w:rPr>
-        <w:t xml:space="preserve">2. Основание для </w:t>
-      </w:r>
-      <w:bookmarkEnd w:id="3"/>
       <w:r>
         <w:rPr>
           <w:snapToGrid w:val="0"/>
@@ -2441,19 +2432,19 @@
     </w:p>
     <w:p>
       <w:pPr>
-        <w:pStyle w:val="1"/>
-        <w:rPr>
-          <w:snapToGrid w:val="0"/>
-        </w:rPr>
-      </w:pPr>
-      <w:bookmarkStart w:id="4" w:name="_Toc335065994"/>
+        <w:pStyle w:val="Heading1"/>
+        <w:rPr>
+          <w:snapToGrid w:val="0"/>
+        </w:rPr>
+      </w:pPr>
+      <w:bookmarkStart w:id="3" w:name="_Toc335065994"/>
       <w:r>
         <w:rPr>
           <w:snapToGrid w:val="0"/>
         </w:rPr>
         <w:t>3. Исполнители</w:t>
       </w:r>
-      <w:bookmarkEnd w:id="4"/>
+      <w:bookmarkEnd w:id="3"/>
     </w:p>
     <w:p>
       <w:pPr>
@@ -2498,19 +2489,11 @@
           <w:snapToGrid w:val="0"/>
         </w:rPr>
       </w:pPr>
-      <w:proofErr w:type="spellStart"/>
-      <w:r>
-        <w:rPr>
-          <w:snapToGrid w:val="0"/>
-        </w:rPr>
-        <w:t>Латкин</w:t>
-      </w:r>
-      <w:proofErr w:type="spellEnd"/>
-      <w:r>
-        <w:rPr>
-          <w:snapToGrid w:val="0"/>
-        </w:rPr>
-        <w:t xml:space="preserve"> И.И.</w:t>
+      <w:r>
+        <w:rPr>
+          <w:snapToGrid w:val="0"/>
+        </w:rPr>
+        <w:t>Латкин И.И.</w:t>
       </w:r>
       <w:r>
         <w:rPr>
@@ -2539,14 +2522,12 @@
           <w:snapToGrid w:val="0"/>
         </w:rPr>
       </w:pPr>
-      <w:proofErr w:type="spellStart"/>
       <w:r>
         <w:rPr>
           <w:snapToGrid w:val="0"/>
         </w:rPr>
         <w:t>Корнуков</w:t>
       </w:r>
-      <w:proofErr w:type="spellEnd"/>
       <w:r>
         <w:rPr>
           <w:snapToGrid w:val="0"/>
@@ -2631,19 +2612,19 @@
     </w:p>
     <w:p>
       <w:pPr>
-        <w:pStyle w:val="1"/>
-        <w:rPr>
-          <w:snapToGrid w:val="0"/>
-        </w:rPr>
-      </w:pPr>
-      <w:bookmarkStart w:id="5" w:name="_Toc335065995"/>
+        <w:pStyle w:val="Heading1"/>
+        <w:rPr>
+          <w:snapToGrid w:val="0"/>
+        </w:rPr>
+      </w:pPr>
+      <w:bookmarkStart w:id="4" w:name="_Toc335065995"/>
       <w:r>
         <w:rPr>
           <w:snapToGrid w:val="0"/>
         </w:rPr>
         <w:t xml:space="preserve">4. Цель </w:t>
       </w:r>
-      <w:bookmarkEnd w:id="5"/>
+      <w:bookmarkEnd w:id="4"/>
       <w:r>
         <w:rPr>
           <w:snapToGrid w:val="0"/>
@@ -2668,21 +2649,8 @@
       <w:r>
         <w:t>-</w:t>
       </w:r>
-      <w:proofErr w:type="spellStart"/>
-      <w:r>
-        <w:t>модемно</w:t>
-      </w:r>
-      <w:proofErr w:type="spellEnd"/>
-      <w:r>
-        <w:t xml:space="preserve"> через интерфейс RS232C ,  и реализующей функцию передачи текста диалога абонентов. Принимаемый и передаваемый тексты отображать в разных окнах. Скорость обмена и параметры </w:t>
-      </w:r>
-      <w:proofErr w:type="gramStart"/>
-      <w:r>
-        <w:t>СОМ-порта</w:t>
-      </w:r>
-      <w:proofErr w:type="gramEnd"/>
-      <w:r>
-        <w:t xml:space="preserve"> выбираются пользователем. Передаваемую информацию защитить циклическим кодом (Х</w:t>
+      <w:r>
+        <w:t>модемно через интерфейс RS232C ,  и реализующей функцию передачи текста диалога абонентов. Принимаемый и передаваемый тексты отображать в разных окнах. Скорость обмена и параметры СОМ-порта выбираются пользователем. Передаваемую информацию защитить циклическим кодом (Х</w:t>
       </w:r>
       <w:r>
         <w:rPr>
@@ -2699,47 +2667,47 @@
     </w:p>
     <w:p>
       <w:pPr>
-        <w:pStyle w:val="1"/>
-        <w:rPr>
-          <w:snapToGrid w:val="0"/>
-        </w:rPr>
-      </w:pPr>
-      <w:bookmarkStart w:id="6" w:name="_Toc335065996"/>
+        <w:pStyle w:val="Heading1"/>
+        <w:rPr>
+          <w:snapToGrid w:val="0"/>
+        </w:rPr>
+      </w:pPr>
+      <w:bookmarkStart w:id="5" w:name="_Toc335065996"/>
       <w:r>
         <w:rPr>
           <w:snapToGrid w:val="0"/>
         </w:rPr>
         <w:t>5. Содержание работы</w:t>
       </w:r>
+      <w:bookmarkEnd w:id="5"/>
+    </w:p>
+    <w:p>
+      <w:pPr>
+        <w:pStyle w:val="Heading2"/>
+        <w:rPr>
+          <w:snapToGrid w:val="0"/>
+        </w:rPr>
+      </w:pPr>
+      <w:bookmarkStart w:id="6" w:name="_Toc335065997"/>
+      <w:r>
+        <w:rPr>
+          <w:snapToGrid w:val="0"/>
+        </w:rPr>
+        <w:t>5.1</w:t>
+      </w:r>
+      <w:r>
+        <w:rPr>
+          <w:snapToGrid w:val="0"/>
+        </w:rPr>
+        <w:t>.</w:t>
+      </w:r>
+      <w:r>
+        <w:rPr>
+          <w:snapToGrid w:val="0"/>
+        </w:rPr>
+        <w:t xml:space="preserve"> Задачи, подлежащие решению:</w:t>
+      </w:r>
       <w:bookmarkEnd w:id="6"/>
-    </w:p>
-    <w:p>
-      <w:pPr>
-        <w:pStyle w:val="2"/>
-        <w:rPr>
-          <w:snapToGrid w:val="0"/>
-        </w:rPr>
-      </w:pPr>
-      <w:bookmarkStart w:id="7" w:name="_Toc335065997"/>
-      <w:r>
-        <w:rPr>
-          <w:snapToGrid w:val="0"/>
-        </w:rPr>
-        <w:t>5.1</w:t>
-      </w:r>
-      <w:r>
-        <w:rPr>
-          <w:snapToGrid w:val="0"/>
-        </w:rPr>
-        <w:t>.</w:t>
-      </w:r>
-      <w:r>
-        <w:rPr>
-          <w:snapToGrid w:val="0"/>
-        </w:rPr>
-        <w:t xml:space="preserve"> Задачи, подлежащие решению:</w:t>
-      </w:r>
-      <w:bookmarkEnd w:id="7"/>
     </w:p>
     <w:p>
       <w:pPr>
@@ -2749,7 +2717,7 @@
           <w:snapToGrid w:val="0"/>
         </w:rPr>
       </w:pPr>
-      <w:bookmarkStart w:id="8" w:name="_Toc335065998"/>
+      <w:bookmarkStart w:id="7" w:name="_Toc335065998"/>
       <w:r>
         <w:rPr>
           <w:snapToGrid w:val="0"/>
@@ -2820,7 +2788,7 @@
     </w:p>
     <w:p>
       <w:pPr>
-        <w:pStyle w:val="2"/>
+        <w:pStyle w:val="Heading2"/>
         <w:rPr>
           <w:snapToGrid w:val="0"/>
         </w:rPr>
@@ -2843,47 +2811,47 @@
         </w:rPr>
         <w:t xml:space="preserve"> Требования к программному изделию:</w:t>
       </w:r>
+      <w:bookmarkEnd w:id="7"/>
+    </w:p>
+    <w:p>
+      <w:pPr>
+        <w:pStyle w:val="Heading3"/>
+        <w:rPr>
+          <w:snapToGrid w:val="0"/>
+        </w:rPr>
+      </w:pPr>
+      <w:bookmarkStart w:id="8" w:name="_Toc335065999"/>
+      <w:r>
+        <w:rPr>
+          <w:snapToGrid w:val="0"/>
+        </w:rPr>
+        <w:t>5.2.1</w:t>
+      </w:r>
+      <w:r>
+        <w:rPr>
+          <w:snapToGrid w:val="0"/>
+        </w:rPr>
+        <w:t>.</w:t>
+      </w:r>
+      <w:r>
+        <w:rPr>
+          <w:snapToGrid w:val="0"/>
+        </w:rPr>
+        <w:t xml:space="preserve"> Требования к функциональным х</w:t>
+      </w:r>
+      <w:r>
+        <w:rPr>
+          <w:snapToGrid w:val="0"/>
+        </w:rPr>
+        <w:t>арактеристикам</w:t>
+      </w:r>
+      <w:r>
+        <w:rPr>
+          <w:snapToGrid w:val="0"/>
+        </w:rPr>
+        <w:t>:</w:t>
+      </w:r>
       <w:bookmarkEnd w:id="8"/>
-    </w:p>
-    <w:p>
-      <w:pPr>
-        <w:pStyle w:val="3"/>
-        <w:rPr>
-          <w:snapToGrid w:val="0"/>
-        </w:rPr>
-      </w:pPr>
-      <w:bookmarkStart w:id="9" w:name="_Toc335065999"/>
-      <w:r>
-        <w:rPr>
-          <w:snapToGrid w:val="0"/>
-        </w:rPr>
-        <w:t>5.2.1</w:t>
-      </w:r>
-      <w:r>
-        <w:rPr>
-          <w:snapToGrid w:val="0"/>
-        </w:rPr>
-        <w:t>.</w:t>
-      </w:r>
-      <w:r>
-        <w:rPr>
-          <w:snapToGrid w:val="0"/>
-        </w:rPr>
-        <w:t xml:space="preserve"> Требования к функциональным х</w:t>
-      </w:r>
-      <w:r>
-        <w:rPr>
-          <w:snapToGrid w:val="0"/>
-        </w:rPr>
-        <w:t>арактеристикам</w:t>
-      </w:r>
-      <w:r>
-        <w:rPr>
-          <w:snapToGrid w:val="0"/>
-        </w:rPr>
-        <w:t>:</w:t>
-      </w:r>
-      <w:bookmarkEnd w:id="9"/>
     </w:p>
     <w:p>
       <w:pPr>
@@ -2918,14 +2886,12 @@
         </w:rPr>
         <w:t>-</w:t>
       </w:r>
-      <w:proofErr w:type="spellStart"/>
       <w:r>
         <w:rPr>
           <w:snapToGrid w:val="0"/>
         </w:rPr>
         <w:t>модемно</w:t>
       </w:r>
-      <w:proofErr w:type="spellEnd"/>
       <w:r>
         <w:rPr>
           <w:snapToGrid w:val="0"/>
@@ -3027,12 +2993,12 @@
     </w:p>
     <w:p>
       <w:pPr>
-        <w:pStyle w:val="3"/>
-        <w:rPr>
-          <w:snapToGrid w:val="0"/>
-        </w:rPr>
-      </w:pPr>
-      <w:bookmarkStart w:id="10" w:name="_Toc335066000"/>
+        <w:pStyle w:val="Heading3"/>
+        <w:rPr>
+          <w:snapToGrid w:val="0"/>
+        </w:rPr>
+      </w:pPr>
+      <w:bookmarkStart w:id="9" w:name="_Toc335066000"/>
       <w:r>
         <w:rPr>
           <w:snapToGrid w:val="0"/>
@@ -3063,7 +3029,7 @@
         </w:rPr>
         <w:t>:</w:t>
       </w:r>
-      <w:bookmarkEnd w:id="10"/>
+      <w:bookmarkEnd w:id="9"/>
       <w:r>
         <w:rPr>
           <w:snapToGrid w:val="0"/>
@@ -3080,7 +3046,7 @@
           <w:snapToGrid w:val="0"/>
         </w:rPr>
       </w:pPr>
-      <w:bookmarkStart w:id="11" w:name="_Toc335066001"/>
+      <w:bookmarkStart w:id="10" w:name="_Toc335066001"/>
       <w:r>
         <w:rPr>
           <w:snapToGrid w:val="0"/>
@@ -3100,7 +3066,7 @@
         </w:rPr>
         <w:t>-порта,</w:t>
       </w:r>
-      <w:bookmarkEnd w:id="11"/>
+      <w:bookmarkEnd w:id="10"/>
     </w:p>
     <w:p>
       <w:pPr>
@@ -3120,12 +3086,12 @@
     </w:p>
     <w:p>
       <w:pPr>
-        <w:pStyle w:val="3"/>
-        <w:rPr>
-          <w:snapToGrid w:val="0"/>
-        </w:rPr>
-      </w:pPr>
-      <w:bookmarkStart w:id="12" w:name="_Toc335066002"/>
+        <w:pStyle w:val="Heading3"/>
+        <w:rPr>
+          <w:snapToGrid w:val="0"/>
+        </w:rPr>
+      </w:pPr>
+      <w:bookmarkStart w:id="11" w:name="_Toc335066002"/>
       <w:r>
         <w:rPr>
           <w:snapToGrid w:val="0"/>
@@ -3162,7 +3128,7 @@
         </w:rPr>
         <w:t>:</w:t>
       </w:r>
-      <w:bookmarkEnd w:id="12"/>
+      <w:bookmarkEnd w:id="11"/>
     </w:p>
     <w:p>
       <w:pPr>
@@ -3302,8 +3268,10 @@
         <w:rPr>
           <w:snapToGrid w:val="0"/>
         </w:rPr>
-        <w:t>-контроль  и исправление  ошибок,</w:t>
-      </w:r>
+        <w:t>-контроль и исправление  ошибок,</w:t>
+      </w:r>
+      <w:bookmarkStart w:id="12" w:name="_GoBack"/>
+      <w:bookmarkEnd w:id="12"/>
     </w:p>
     <w:p>
       <w:pPr>
@@ -3338,7 +3306,7 @@
     </w:p>
     <w:p>
       <w:pPr>
-        <w:pStyle w:val="3"/>
+        <w:pStyle w:val="Heading3"/>
         <w:rPr>
           <w:snapToGrid w:val="0"/>
         </w:rPr>
@@ -3511,7 +3479,7 @@
     </w:p>
     <w:p>
       <w:pPr>
-        <w:pStyle w:val="2"/>
+        <w:pStyle w:val="Heading2"/>
         <w:rPr>
           <w:snapToGrid w:val="0"/>
         </w:rPr>
@@ -3539,7 +3507,7 @@
     </w:p>
     <w:p>
       <w:pPr>
-        <w:pStyle w:val="3"/>
+        <w:pStyle w:val="Heading3"/>
         <w:rPr>
           <w:snapToGrid w:val="0"/>
         </w:rPr>
@@ -3604,7 +3572,7 @@
     </w:p>
     <w:p>
       <w:pPr>
-        <w:pStyle w:val="3"/>
+        <w:pStyle w:val="Heading3"/>
         <w:rPr>
           <w:snapToGrid w:val="0"/>
         </w:rPr>
@@ -3669,7 +3637,7 @@
     </w:p>
     <w:p>
       <w:pPr>
-        <w:pStyle w:val="1"/>
+        <w:pStyle w:val="Heading1"/>
         <w:rPr>
           <w:snapToGrid w:val="0"/>
         </w:rPr>
@@ -3717,7 +3685,6 @@
         </w:rPr>
         <w:t xml:space="preserve"> в среде </w:t>
       </w:r>
-      <w:proofErr w:type="spellStart"/>
       <w:r>
         <w:rPr>
           <w:snapToGrid w:val="0"/>
@@ -3725,7 +3692,6 @@
         </w:rPr>
         <w:t>IntelliJ</w:t>
       </w:r>
-      <w:proofErr w:type="spellEnd"/>
       <w:r>
         <w:rPr>
           <w:snapToGrid w:val="0"/>
@@ -3839,7 +3805,7 @@
     </w:p>
     <w:p>
       <w:pPr>
-        <w:pStyle w:val="1"/>
+        <w:pStyle w:val="Heading1"/>
         <w:rPr>
           <w:snapToGrid w:val="0"/>
         </w:rPr>
@@ -4090,7 +4056,7 @@
     </w:p>
     <w:p>
       <w:pPr>
-        <w:pStyle w:val="1"/>
+        <w:pStyle w:val="Heading1"/>
         <w:rPr>
           <w:snapToGrid w:val="0"/>
         </w:rPr>
@@ -4118,7 +4084,7 @@
     </w:p>
     <w:p>
       <w:pPr>
-        <w:pStyle w:val="2"/>
+        <w:pStyle w:val="Heading2"/>
         <w:rPr>
           <w:snapToGrid w:val="0"/>
         </w:rPr>
@@ -4146,7 +4112,7 @@
     </w:p>
     <w:p>
       <w:pPr>
-        <w:pStyle w:val="2"/>
+        <w:pStyle w:val="Heading2"/>
         <w:rPr>
           <w:snapToGrid w:val="0"/>
         </w:rPr>
@@ -4487,7 +4453,7 @@
     </w:p>
     <w:p>
       <w:pPr>
-        <w:pStyle w:val="2"/>
+        <w:pStyle w:val="Heading2"/>
         <w:rPr>
           <w:snapToGrid w:val="0"/>
         </w:rPr>
@@ -4534,7 +4500,7 @@
     </w:p>
     <w:p>
       <w:pPr>
-        <w:pStyle w:val="1"/>
+        <w:pStyle w:val="Heading1"/>
         <w:rPr>
           <w:snapToGrid w:val="0"/>
         </w:rPr>
@@ -4593,7 +4559,7 @@
     </w:p>
     <w:p>
       <w:pPr>
-        <w:pStyle w:val="1"/>
+        <w:pStyle w:val="Heading1"/>
         <w:rPr>
           <w:snapToGrid w:val="0"/>
         </w:rPr>
@@ -4627,8 +4593,8 @@
     <w:p/>
     <w:p/>
     <w:sectPr>
-      <w:footerReference w:type="even" r:id="rId8"/>
-      <w:footerReference w:type="default" r:id="rId9"/>
+      <w:footerReference w:type="even" r:id="rId7"/>
+      <w:footerReference w:type="default" r:id="rId8"/>
       <w:pgSz w:w="11906" w:h="16838"/>
       <w:pgMar w:top="1134" w:right="851" w:bottom="1134" w:left="1134" w:header="709" w:footer="709" w:gutter="0"/>
       <w:cols w:space="708"/>
@@ -4640,7 +4606,7 @@
 </file>
 
 <file path=word/endnotes.xml><?xml version="1.0" encoding="utf-8"?>
-<w:endnotes xmlns:wpc="http://schemas.microsoft.com/office/word/2010/wordprocessingCanvas" xmlns:mc="http://schemas.openxmlformats.org/markup-compatibility/2006" xmlns:o="urn:schemas-microsoft-com:office:office" xmlns:r="http://schemas.openxmlformats.org/officeDocument/2006/relationships" xmlns:m="http://schemas.openxmlformats.org/officeDocument/2006/math" xmlns:v="urn:schemas-microsoft-com:vml" xmlns:wp14="http://schemas.microsoft.com/office/word/2010/wordprocessingDrawing" xmlns:wp="http://schemas.openxmlformats.org/drawingml/2006/wordprocessingDrawing" xmlns:w10="urn:schemas-microsoft-com:office:word" xmlns:w="http://schemas.openxmlformats.org/wordprocessingml/2006/main" xmlns:w14="http://schemas.microsoft.com/office/word/2010/wordml" xmlns:wpg="http://schemas.microsoft.com/office/word/2010/wordprocessingGroup" xmlns:wpi="http://schemas.microsoft.com/office/word/2010/wordprocessingInk" xmlns:wne="http://schemas.microsoft.com/office/word/2006/wordml" xmlns:wps="http://schemas.microsoft.com/office/word/2010/wordprocessingShape" mc:Ignorable="w14 wp14">
+<w:endnotes xmlns:wpc="http://schemas.microsoft.com/office/word/2010/wordprocessingCanvas" xmlns:mc="http://schemas.openxmlformats.org/markup-compatibility/2006" xmlns:o="urn:schemas-microsoft-com:office:office" xmlns:r="http://schemas.openxmlformats.org/officeDocument/2006/relationships" xmlns:m="http://schemas.openxmlformats.org/officeDocument/2006/math" xmlns:v="urn:schemas-microsoft-com:vml" xmlns:wp14="http://schemas.microsoft.com/office/word/2010/wordprocessingDrawing" xmlns:wp="http://schemas.openxmlformats.org/drawingml/2006/wordprocessingDrawing" xmlns:w10="urn:schemas-microsoft-com:office:word" xmlns:w="http://schemas.openxmlformats.org/wordprocessingml/2006/main" xmlns:w14="http://schemas.microsoft.com/office/word/2010/wordml" xmlns:w15="http://schemas.microsoft.com/office/word/2012/wordml" xmlns:wpg="http://schemas.microsoft.com/office/word/2010/wordprocessingGroup" xmlns:wpi="http://schemas.microsoft.com/office/word/2010/wordprocessingInk" xmlns:wne="http://schemas.microsoft.com/office/word/2006/wordml" xmlns:wps="http://schemas.microsoft.com/office/word/2010/wordprocessingShape" mc:Ignorable="w14 w15 wp14">
   <w:endnote w:type="separator" w:id="-1">
     <w:p>
       <w:r>
@@ -4659,37 +4625,37 @@
 </file>
 
 <file path=word/footer1.xml><?xml version="1.0" encoding="utf-8"?>
-<w:ftr xmlns:wpc="http://schemas.microsoft.com/office/word/2010/wordprocessingCanvas" xmlns:mc="http://schemas.openxmlformats.org/markup-compatibility/2006" xmlns:o="urn:schemas-microsoft-com:office:office" xmlns:r="http://schemas.openxmlformats.org/officeDocument/2006/relationships" xmlns:m="http://schemas.openxmlformats.org/officeDocument/2006/math" xmlns:v="urn:schemas-microsoft-com:vml" xmlns:wp14="http://schemas.microsoft.com/office/word/2010/wordprocessingDrawing" xmlns:wp="http://schemas.openxmlformats.org/drawingml/2006/wordprocessingDrawing" xmlns:w10="urn:schemas-microsoft-com:office:word" xmlns:w="http://schemas.openxmlformats.org/wordprocessingml/2006/main" xmlns:w14="http://schemas.microsoft.com/office/word/2010/wordml" xmlns:wpg="http://schemas.microsoft.com/office/word/2010/wordprocessingGroup" xmlns:wpi="http://schemas.microsoft.com/office/word/2010/wordprocessingInk" xmlns:wne="http://schemas.microsoft.com/office/word/2006/wordml" xmlns:wps="http://schemas.microsoft.com/office/word/2010/wordprocessingShape" mc:Ignorable="w14 wp14">
+<w:ftr xmlns:wpc="http://schemas.microsoft.com/office/word/2010/wordprocessingCanvas" xmlns:mc="http://schemas.openxmlformats.org/markup-compatibility/2006" xmlns:o="urn:schemas-microsoft-com:office:office" xmlns:r="http://schemas.openxmlformats.org/officeDocument/2006/relationships" xmlns:m="http://schemas.openxmlformats.org/officeDocument/2006/math" xmlns:v="urn:schemas-microsoft-com:vml" xmlns:wp14="http://schemas.microsoft.com/office/word/2010/wordprocessingDrawing" xmlns:wp="http://schemas.openxmlformats.org/drawingml/2006/wordprocessingDrawing" xmlns:w10="urn:schemas-microsoft-com:office:word" xmlns:w="http://schemas.openxmlformats.org/wordprocessingml/2006/main" xmlns:w14="http://schemas.microsoft.com/office/word/2010/wordml" xmlns:w15="http://schemas.microsoft.com/office/word/2012/wordml" xmlns:wpg="http://schemas.microsoft.com/office/word/2010/wordprocessingGroup" xmlns:wpi="http://schemas.microsoft.com/office/word/2010/wordprocessingInk" xmlns:wne="http://schemas.microsoft.com/office/word/2006/wordml" xmlns:wps="http://schemas.microsoft.com/office/word/2010/wordprocessingShape" mc:Ignorable="w14 w15 wp14">
   <w:p>
     <w:pPr>
-      <w:pStyle w:val="a3"/>
+      <w:pStyle w:val="Footer"/>
       <w:framePr w:wrap="around" w:vAnchor="text" w:hAnchor="margin" w:xAlign="right" w:y="1"/>
       <w:rPr>
-        <w:rStyle w:val="a5"/>
+        <w:rStyle w:val="PageNumber"/>
       </w:rPr>
     </w:pPr>
     <w:r>
       <w:rPr>
-        <w:rStyle w:val="a5"/>
+        <w:rStyle w:val="PageNumber"/>
       </w:rPr>
       <w:fldChar w:fldCharType="begin"/>
     </w:r>
     <w:r>
       <w:rPr>
-        <w:rStyle w:val="a5"/>
+        <w:rStyle w:val="PageNumber"/>
       </w:rPr>
       <w:instrText xml:space="preserve">PAGE  </w:instrText>
     </w:r>
     <w:r>
       <w:rPr>
-        <w:rStyle w:val="a5"/>
+        <w:rStyle w:val="PageNumber"/>
       </w:rPr>
       <w:fldChar w:fldCharType="end"/>
     </w:r>
   </w:p>
   <w:p>
     <w:pPr>
-      <w:pStyle w:val="a3"/>
+      <w:pStyle w:val="Footer"/>
       <w:ind w:right="360"/>
     </w:pPr>
   </w:p>
@@ -4697,7 +4663,7 @@
 </file>
 
 <file path=word/footer2.xml><?xml version="1.0" encoding="utf-8"?>
-<w:ftr xmlns:wpc="http://schemas.microsoft.com/office/word/2010/wordprocessingCanvas" xmlns:mc="http://schemas.openxmlformats.org/markup-compatibility/2006" xmlns:o="urn:schemas-microsoft-com:office:office" xmlns:r="http://schemas.openxmlformats.org/officeDocument/2006/relationships" xmlns:m="http://schemas.openxmlformats.org/officeDocument/2006/math" xmlns:v="urn:schemas-microsoft-com:vml" xmlns:wp14="http://schemas.microsoft.com/office/word/2010/wordprocessingDrawing" xmlns:wp="http://schemas.openxmlformats.org/drawingml/2006/wordprocessingDrawing" xmlns:w10="urn:schemas-microsoft-com:office:word" xmlns:w="http://schemas.openxmlformats.org/wordprocessingml/2006/main" xmlns:w14="http://schemas.microsoft.com/office/word/2010/wordml" xmlns:wpg="http://schemas.microsoft.com/office/word/2010/wordprocessingGroup" xmlns:wpi="http://schemas.microsoft.com/office/word/2010/wordprocessingInk" xmlns:wne="http://schemas.microsoft.com/office/word/2006/wordml" xmlns:wps="http://schemas.microsoft.com/office/word/2010/wordprocessingShape" mc:Ignorable="w14 wp14">
+<w:ftr xmlns:wpc="http://schemas.microsoft.com/office/word/2010/wordprocessingCanvas" xmlns:mc="http://schemas.openxmlformats.org/markup-compatibility/2006" xmlns:o="urn:schemas-microsoft-com:office:office" xmlns:r="http://schemas.openxmlformats.org/officeDocument/2006/relationships" xmlns:m="http://schemas.openxmlformats.org/officeDocument/2006/math" xmlns:v="urn:schemas-microsoft-com:vml" xmlns:wp14="http://schemas.microsoft.com/office/word/2010/wordprocessingDrawing" xmlns:wp="http://schemas.openxmlformats.org/drawingml/2006/wordprocessingDrawing" xmlns:w10="urn:schemas-microsoft-com:office:word" xmlns:w="http://schemas.openxmlformats.org/wordprocessingml/2006/main" xmlns:w14="http://schemas.microsoft.com/office/word/2010/wordml" xmlns:w15="http://schemas.microsoft.com/office/word/2012/wordml" xmlns:wpg="http://schemas.microsoft.com/office/word/2010/wordprocessingGroup" xmlns:wpi="http://schemas.microsoft.com/office/word/2010/wordprocessingInk" xmlns:wne="http://schemas.microsoft.com/office/word/2006/wordml" xmlns:wps="http://schemas.microsoft.com/office/word/2010/wordprocessingShape" mc:Ignorable="w14 w15 wp14">
   <w:sdt>
     <w:sdtPr>
       <w:id w:val="10178099"/>
@@ -4710,7 +4676,7 @@
     <w:sdtContent>
       <w:p>
         <w:pPr>
-          <w:pStyle w:val="a3"/>
+          <w:pStyle w:val="Footer"/>
           <w:jc w:val="right"/>
         </w:pPr>
         <w:r>
@@ -4726,7 +4692,7 @@
           <w:rPr>
             <w:noProof/>
           </w:rPr>
-          <w:t>5</w:t>
+          <w:t>3</w:t>
         </w:r>
         <w:r>
           <w:rPr>
@@ -4739,7 +4705,7 @@
   </w:sdt>
   <w:p>
     <w:pPr>
-      <w:pStyle w:val="a3"/>
+      <w:pStyle w:val="Footer"/>
       <w:ind w:right="360"/>
     </w:pPr>
   </w:p>
@@ -4747,7 +4713,7 @@
 </file>
 
 <file path=word/footnotes.xml><?xml version="1.0" encoding="utf-8"?>
-<w:footnotes xmlns:wpc="http://schemas.microsoft.com/office/word/2010/wordprocessingCanvas" xmlns:mc="http://schemas.openxmlformats.org/markup-compatibility/2006" xmlns:o="urn:schemas-microsoft-com:office:office" xmlns:r="http://schemas.openxmlformats.org/officeDocument/2006/relationships" xmlns:m="http://schemas.openxmlformats.org/officeDocument/2006/math" xmlns:v="urn:schemas-microsoft-com:vml" xmlns:wp14="http://schemas.microsoft.com/office/word/2010/wordprocessingDrawing" xmlns:wp="http://schemas.openxmlformats.org/drawingml/2006/wordprocessingDrawing" xmlns:w10="urn:schemas-microsoft-com:office:word" xmlns:w="http://schemas.openxmlformats.org/wordprocessingml/2006/main" xmlns:w14="http://schemas.microsoft.com/office/word/2010/wordml" xmlns:wpg="http://schemas.microsoft.com/office/word/2010/wordprocessingGroup" xmlns:wpi="http://schemas.microsoft.com/office/word/2010/wordprocessingInk" xmlns:wne="http://schemas.microsoft.com/office/word/2006/wordml" xmlns:wps="http://schemas.microsoft.com/office/word/2010/wordprocessingShape" mc:Ignorable="w14 wp14">
+<w:footnotes xmlns:wpc="http://schemas.microsoft.com/office/word/2010/wordprocessingCanvas" xmlns:mc="http://schemas.openxmlformats.org/markup-compatibility/2006" xmlns:o="urn:schemas-microsoft-com:office:office" xmlns:r="http://schemas.openxmlformats.org/officeDocument/2006/relationships" xmlns:m="http://schemas.openxmlformats.org/officeDocument/2006/math" xmlns:v="urn:schemas-microsoft-com:vml" xmlns:wp14="http://schemas.microsoft.com/office/word/2010/wordprocessingDrawing" xmlns:wp="http://schemas.openxmlformats.org/drawingml/2006/wordprocessingDrawing" xmlns:w10="urn:schemas-microsoft-com:office:word" xmlns:w="http://schemas.openxmlformats.org/wordprocessingml/2006/main" xmlns:w14="http://schemas.microsoft.com/office/word/2010/wordml" xmlns:w15="http://schemas.microsoft.com/office/word/2012/wordml" xmlns:wpg="http://schemas.microsoft.com/office/word/2010/wordprocessingGroup" xmlns:wpi="http://schemas.microsoft.com/office/word/2010/wordprocessingInk" xmlns:wne="http://schemas.microsoft.com/office/word/2006/wordml" xmlns:wps="http://schemas.microsoft.com/office/word/2010/wordprocessingShape" mc:Ignorable="w14 w15 wp14">
   <w:footnote w:type="separator" w:id="-1">
     <w:p>
       <w:r>
@@ -4766,7 +4732,7 @@
 </file>
 
 <file path=word/styles.xml><?xml version="1.0" encoding="utf-8"?>
-<w:styles xmlns:mc="http://schemas.openxmlformats.org/markup-compatibility/2006" xmlns:r="http://schemas.openxmlformats.org/officeDocument/2006/relationships" xmlns:w="http://schemas.openxmlformats.org/wordprocessingml/2006/main" xmlns:w14="http://schemas.microsoft.com/office/word/2010/wordml" mc:Ignorable="w14">
+<w:styles xmlns:mc="http://schemas.openxmlformats.org/markup-compatibility/2006" xmlns:r="http://schemas.openxmlformats.org/officeDocument/2006/relationships" xmlns:w="http://schemas.openxmlformats.org/wordprocessingml/2006/main" xmlns:w14="http://schemas.microsoft.com/office/word/2010/wordml" xmlns:w15="http://schemas.microsoft.com/office/word/2012/wordml" mc:Ignorable="w14 w15">
   <w:docDefaults>
     <w:rPrDefault>
       <w:rPr>
@@ -4782,149 +4748,380 @@
       </w:pPr>
     </w:pPrDefault>
   </w:docDefaults>
-  <w:latentStyles w:defLockedState="0" w:defUIPriority="99" w:defSemiHidden="1" w:defUnhideWhenUsed="1" w:defQFormat="0" w:count="267">
-    <w:lsdException w:name="Normal" w:semiHidden="0" w:uiPriority="0" w:unhideWhenUsed="0" w:qFormat="1"/>
-    <w:lsdException w:name="heading 1" w:semiHidden="0" w:uiPriority="9" w:unhideWhenUsed="0" w:qFormat="1"/>
-    <w:lsdException w:name="heading 2" w:uiPriority="9" w:qFormat="1"/>
-    <w:lsdException w:name="heading 3" w:uiPriority="9" w:qFormat="1"/>
-    <w:lsdException w:name="heading 4" w:uiPriority="9" w:qFormat="1"/>
-    <w:lsdException w:name="heading 5" w:uiPriority="0" w:qFormat="1"/>
-    <w:lsdException w:name="heading 6" w:uiPriority="9" w:qFormat="1"/>
-    <w:lsdException w:name="heading 7" w:uiPriority="9" w:qFormat="1"/>
-    <w:lsdException w:name="heading 8" w:uiPriority="9" w:qFormat="1"/>
-    <w:lsdException w:name="heading 9" w:uiPriority="9" w:qFormat="1"/>
-    <w:lsdException w:name="toc 1" w:uiPriority="39"/>
-    <w:lsdException w:name="toc 2" w:uiPriority="39"/>
-    <w:lsdException w:name="toc 3" w:uiPriority="39"/>
-    <w:lsdException w:name="toc 4" w:uiPriority="39"/>
-    <w:lsdException w:name="toc 5" w:uiPriority="39"/>
-    <w:lsdException w:name="toc 6" w:uiPriority="39"/>
-    <w:lsdException w:name="toc 7" w:uiPriority="39"/>
-    <w:lsdException w:name="toc 8" w:uiPriority="39"/>
-    <w:lsdException w:name="toc 9" w:uiPriority="39"/>
-    <w:lsdException w:name="header" w:uiPriority="0"/>
-    <w:lsdException w:name="caption" w:uiPriority="35" w:qFormat="1"/>
-    <w:lsdException w:name="page number" w:uiPriority="0"/>
-    <w:lsdException w:name="Title" w:semiHidden="0" w:uiPriority="10" w:unhideWhenUsed="0" w:qFormat="1"/>
-    <w:lsdException w:name="Default Paragraph Font" w:uiPriority="1"/>
-    <w:lsdException w:name="Subtitle" w:semiHidden="0" w:uiPriority="11" w:unhideWhenUsed="0" w:qFormat="1"/>
-    <w:lsdException w:name="Strong" w:semiHidden="0" w:uiPriority="22" w:unhideWhenUsed="0" w:qFormat="1"/>
-    <w:lsdException w:name="Emphasis" w:semiHidden="0" w:uiPriority="20" w:unhideWhenUsed="0" w:qFormat="1"/>
-    <w:lsdException w:name="Plain Text" w:uiPriority="0"/>
-    <w:lsdException w:name="Table Grid" w:semiHidden="0" w:uiPriority="59" w:unhideWhenUsed="0"/>
-    <w:lsdException w:name="Placeholder Text" w:unhideWhenUsed="0"/>
-    <w:lsdException w:name="No Spacing" w:semiHidden="0" w:uiPriority="1" w:unhideWhenUsed="0" w:qFormat="1"/>
-    <w:lsdException w:name="Light Shading" w:semiHidden="0" w:uiPriority="60" w:unhideWhenUsed="0"/>
-    <w:lsdException w:name="Light List" w:semiHidden="0" w:uiPriority="61" w:unhideWhenUsed="0"/>
-    <w:lsdException w:name="Light Grid" w:semiHidden="0" w:uiPriority="62" w:unhideWhenUsed="0"/>
-    <w:lsdException w:name="Medium Shading 1" w:semiHidden="0" w:uiPriority="63" w:unhideWhenUsed="0"/>
-    <w:lsdException w:name="Medium Shading 2" w:semiHidden="0" w:uiPriority="64" w:unhideWhenUsed="0"/>
-    <w:lsdException w:name="Medium List 1" w:semiHidden="0" w:uiPriority="65" w:unhideWhenUsed="0"/>
-    <w:lsdException w:name="Medium List 2" w:semiHidden="0" w:uiPriority="66" w:unhideWhenUsed="0"/>
-    <w:lsdException w:name="Medium Grid 1" w:semiHidden="0" w:uiPriority="67" w:unhideWhenUsed="0"/>
-    <w:lsdException w:name="Medium Grid 2" w:semiHidden="0" w:uiPriority="68" w:unhideWhenUsed="0"/>
-    <w:lsdException w:name="Medium Grid 3" w:semiHidden="0" w:uiPriority="69" w:unhideWhenUsed="0"/>
-    <w:lsdException w:name="Dark List" w:semiHidden="0" w:uiPriority="70" w:unhideWhenUsed="0"/>
-    <w:lsdException w:name="Colorful Shading" w:semiHidden="0" w:uiPriority="71" w:unhideWhenUsed="0"/>
-    <w:lsdException w:name="Colorful List" w:semiHidden="0" w:uiPriority="72" w:unhideWhenUsed="0"/>
-    <w:lsdException w:name="Colorful Grid" w:semiHidden="0" w:uiPriority="73" w:unhideWhenUsed="0"/>
-    <w:lsdException w:name="Light Shading Accent 1" w:semiHidden="0" w:uiPriority="60" w:unhideWhenUsed="0"/>
-    <w:lsdException w:name="Light List Accent 1" w:semiHidden="0" w:uiPriority="61" w:unhideWhenUsed="0"/>
-    <w:lsdException w:name="Light Grid Accent 1" w:semiHidden="0" w:uiPriority="62" w:unhideWhenUsed="0"/>
-    <w:lsdException w:name="Medium Shading 1 Accent 1" w:semiHidden="0" w:uiPriority="63" w:unhideWhenUsed="0"/>
-    <w:lsdException w:name="Medium Shading 2 Accent 1" w:semiHidden="0" w:uiPriority="64" w:unhideWhenUsed="0"/>
-    <w:lsdException w:name="Medium List 1 Accent 1" w:semiHidden="0" w:uiPriority="65" w:unhideWhenUsed="0"/>
-    <w:lsdException w:name="Revision" w:unhideWhenUsed="0"/>
-    <w:lsdException w:name="List Paragraph" w:semiHidden="0" w:uiPriority="34" w:unhideWhenUsed="0" w:qFormat="1"/>
-    <w:lsdException w:name="Quote" w:semiHidden="0" w:uiPriority="29" w:unhideWhenUsed="0" w:qFormat="1"/>
-    <w:lsdException w:name="Intense Quote" w:semiHidden="0" w:uiPriority="30" w:unhideWhenUsed="0" w:qFormat="1"/>
-    <w:lsdException w:name="Medium List 2 Accent 1" w:semiHidden="0" w:uiPriority="66" w:unhideWhenUsed="0"/>
-    <w:lsdException w:name="Medium Grid 1 Accent 1" w:semiHidden="0" w:uiPriority="67" w:unhideWhenUsed="0"/>
-    <w:lsdException w:name="Medium Grid 2 Accent 1" w:semiHidden="0" w:uiPriority="68" w:unhideWhenUsed="0"/>
-    <w:lsdException w:name="Medium Grid 3 Accent 1" w:semiHidden="0" w:uiPriority="69" w:unhideWhenUsed="0"/>
-    <w:lsdException w:name="Dark List Accent 1" w:semiHidden="0" w:uiPriority="70" w:unhideWhenUsed="0"/>
-    <w:lsdException w:name="Colorful Shading Accent 1" w:semiHidden="0" w:uiPriority="71" w:unhideWhenUsed="0"/>
-    <w:lsdException w:name="Colorful List Accent 1" w:semiHidden="0" w:uiPriority="72" w:unhideWhenUsed="0"/>
-    <w:lsdException w:name="Colorful Grid Accent 1" w:semiHidden="0" w:uiPriority="73" w:unhideWhenUsed="0"/>
-    <w:lsdException w:name="Light Shading Accent 2" w:semiHidden="0" w:uiPriority="60" w:unhideWhenUsed="0"/>
-    <w:lsdException w:name="Light List Accent 2" w:semiHidden="0" w:uiPriority="61" w:unhideWhenUsed="0"/>
-    <w:lsdException w:name="Light Grid Accent 2" w:semiHidden="0" w:uiPriority="62" w:unhideWhenUsed="0"/>
-    <w:lsdException w:name="Medium Shading 1 Accent 2" w:semiHidden="0" w:uiPriority="63" w:unhideWhenUsed="0"/>
-    <w:lsdException w:name="Medium Shading 2 Accent 2" w:semiHidden="0" w:uiPriority="64" w:unhideWhenUsed="0"/>
-    <w:lsdException w:name="Medium List 1 Accent 2" w:semiHidden="0" w:uiPriority="65" w:unhideWhenUsed="0"/>
-    <w:lsdException w:name="Medium List 2 Accent 2" w:semiHidden="0" w:uiPriority="66" w:unhideWhenUsed="0"/>
-    <w:lsdException w:name="Medium Grid 1 Accent 2" w:semiHidden="0" w:uiPriority="67" w:unhideWhenUsed="0"/>
-    <w:lsdException w:name="Medium Grid 2 Accent 2" w:semiHidden="0" w:uiPriority="68" w:unhideWhenUsed="0"/>
-    <w:lsdException w:name="Medium Grid 3 Accent 2" w:semiHidden="0" w:uiPriority="69" w:unhideWhenUsed="0"/>
-    <w:lsdException w:name="Dark List Accent 2" w:semiHidden="0" w:uiPriority="70" w:unhideWhenUsed="0"/>
-    <w:lsdException w:name="Colorful Shading Accent 2" w:semiHidden="0" w:uiPriority="71" w:unhideWhenUsed="0"/>
-    <w:lsdException w:name="Colorful List Accent 2" w:semiHidden="0" w:uiPriority="72" w:unhideWhenUsed="0"/>
-    <w:lsdException w:name="Colorful Grid Accent 2" w:semiHidden="0" w:uiPriority="73" w:unhideWhenUsed="0"/>
-    <w:lsdException w:name="Light Shading Accent 3" w:semiHidden="0" w:uiPriority="60" w:unhideWhenUsed="0"/>
-    <w:lsdException w:name="Light List Accent 3" w:semiHidden="0" w:uiPriority="61" w:unhideWhenUsed="0"/>
-    <w:lsdException w:name="Light Grid Accent 3" w:semiHidden="0" w:uiPriority="62" w:unhideWhenUsed="0"/>
-    <w:lsdException w:name="Medium Shading 1 Accent 3" w:semiHidden="0" w:uiPriority="63" w:unhideWhenUsed="0"/>
-    <w:lsdException w:name="Medium Shading 2 Accent 3" w:semiHidden="0" w:uiPriority="64" w:unhideWhenUsed="0"/>
-    <w:lsdException w:name="Medium List 1 Accent 3" w:semiHidden="0" w:uiPriority="65" w:unhideWhenUsed="0"/>
-    <w:lsdException w:name="Medium List 2 Accent 3" w:semiHidden="0" w:uiPriority="66" w:unhideWhenUsed="0"/>
-    <w:lsdException w:name="Medium Grid 1 Accent 3" w:semiHidden="0" w:uiPriority="67" w:unhideWhenUsed="0"/>
-    <w:lsdException w:name="Medium Grid 2 Accent 3" w:semiHidden="0" w:uiPriority="68" w:unhideWhenUsed="0"/>
-    <w:lsdException w:name="Medium Grid 3 Accent 3" w:semiHidden="0" w:uiPriority="69" w:unhideWhenUsed="0"/>
-    <w:lsdException w:name="Dark List Accent 3" w:semiHidden="0" w:uiPriority="70" w:unhideWhenUsed="0"/>
-    <w:lsdException w:name="Colorful Shading Accent 3" w:semiHidden="0" w:uiPriority="71" w:unhideWhenUsed="0"/>
-    <w:lsdException w:name="Colorful List Accent 3" w:semiHidden="0" w:uiPriority="72" w:unhideWhenUsed="0"/>
-    <w:lsdException w:name="Colorful Grid Accent 3" w:semiHidden="0" w:uiPriority="73" w:unhideWhenUsed="0"/>
-    <w:lsdException w:name="Light Shading Accent 4" w:semiHidden="0" w:uiPriority="60" w:unhideWhenUsed="0"/>
-    <w:lsdException w:name="Light List Accent 4" w:semiHidden="0" w:uiPriority="61" w:unhideWhenUsed="0"/>
-    <w:lsdException w:name="Light Grid Accent 4" w:semiHidden="0" w:uiPriority="62" w:unhideWhenUsed="0"/>
-    <w:lsdException w:name="Medium Shading 1 Accent 4" w:semiHidden="0" w:uiPriority="63" w:unhideWhenUsed="0"/>
-    <w:lsdException w:name="Medium Shading 2 Accent 4" w:semiHidden="0" w:uiPriority="64" w:unhideWhenUsed="0"/>
-    <w:lsdException w:name="Medium List 1 Accent 4" w:semiHidden="0" w:uiPriority="65" w:unhideWhenUsed="0"/>
-    <w:lsdException w:name="Medium List 2 Accent 4" w:semiHidden="0" w:uiPriority="66" w:unhideWhenUsed="0"/>
-    <w:lsdException w:name="Medium Grid 1 Accent 4" w:semiHidden="0" w:uiPriority="67" w:unhideWhenUsed="0"/>
-    <w:lsdException w:name="Medium Grid 2 Accent 4" w:semiHidden="0" w:uiPriority="68" w:unhideWhenUsed="0"/>
-    <w:lsdException w:name="Medium Grid 3 Accent 4" w:semiHidden="0" w:uiPriority="69" w:unhideWhenUsed="0"/>
-    <w:lsdException w:name="Dark List Accent 4" w:semiHidden="0" w:uiPriority="70" w:unhideWhenUsed="0"/>
-    <w:lsdException w:name="Colorful Shading Accent 4" w:semiHidden="0" w:uiPriority="71" w:unhideWhenUsed="0"/>
-    <w:lsdException w:name="Colorful List Accent 4" w:semiHidden="0" w:uiPriority="72" w:unhideWhenUsed="0"/>
-    <w:lsdException w:name="Colorful Grid Accent 4" w:semiHidden="0" w:uiPriority="73" w:unhideWhenUsed="0"/>
-    <w:lsdException w:name="Light Shading Accent 5" w:semiHidden="0" w:uiPriority="60" w:unhideWhenUsed="0"/>
-    <w:lsdException w:name="Light List Accent 5" w:semiHidden="0" w:uiPriority="61" w:unhideWhenUsed="0"/>
-    <w:lsdException w:name="Light Grid Accent 5" w:semiHidden="0" w:uiPriority="62" w:unhideWhenUsed="0"/>
-    <w:lsdException w:name="Medium Shading 1 Accent 5" w:semiHidden="0" w:uiPriority="63" w:unhideWhenUsed="0"/>
-    <w:lsdException w:name="Medium Shading 2 Accent 5" w:semiHidden="0" w:uiPriority="64" w:unhideWhenUsed="0"/>
-    <w:lsdException w:name="Medium List 1 Accent 5" w:semiHidden="0" w:uiPriority="65" w:unhideWhenUsed="0"/>
-    <w:lsdException w:name="Medium List 2 Accent 5" w:semiHidden="0" w:uiPriority="66" w:unhideWhenUsed="0"/>
-    <w:lsdException w:name="Medium Grid 1 Accent 5" w:semiHidden="0" w:uiPriority="67" w:unhideWhenUsed="0"/>
-    <w:lsdException w:name="Medium Grid 2 Accent 5" w:semiHidden="0" w:uiPriority="68" w:unhideWhenUsed="0"/>
-    <w:lsdException w:name="Medium Grid 3 Accent 5" w:semiHidden="0" w:uiPriority="69" w:unhideWhenUsed="0"/>
-    <w:lsdException w:name="Dark List Accent 5" w:semiHidden="0" w:uiPriority="70" w:unhideWhenUsed="0"/>
-    <w:lsdException w:name="Colorful Shading Accent 5" w:semiHidden="0" w:uiPriority="71" w:unhideWhenUsed="0"/>
-    <w:lsdException w:name="Colorful List Accent 5" w:semiHidden="0" w:uiPriority="72" w:unhideWhenUsed="0"/>
-    <w:lsdException w:name="Colorful Grid Accent 5" w:semiHidden="0" w:uiPriority="73" w:unhideWhenUsed="0"/>
-    <w:lsdException w:name="Light Shading Accent 6" w:semiHidden="0" w:uiPriority="60" w:unhideWhenUsed="0"/>
-    <w:lsdException w:name="Light List Accent 6" w:semiHidden="0" w:uiPriority="61" w:unhideWhenUsed="0"/>
-    <w:lsdException w:name="Light Grid Accent 6" w:semiHidden="0" w:uiPriority="62" w:unhideWhenUsed="0"/>
-    <w:lsdException w:name="Medium Shading 1 Accent 6" w:semiHidden="0" w:uiPriority="63" w:unhideWhenUsed="0"/>
-    <w:lsdException w:name="Medium Shading 2 Accent 6" w:semiHidden="0" w:uiPriority="64" w:unhideWhenUsed="0"/>
-    <w:lsdException w:name="Medium List 1 Accent 6" w:semiHidden="0" w:uiPriority="65" w:unhideWhenUsed="0"/>
-    <w:lsdException w:name="Medium List 2 Accent 6" w:semiHidden="0" w:uiPriority="66" w:unhideWhenUsed="0"/>
-    <w:lsdException w:name="Medium Grid 1 Accent 6" w:semiHidden="0" w:uiPriority="67" w:unhideWhenUsed="0"/>
-    <w:lsdException w:name="Medium Grid 2 Accent 6" w:semiHidden="0" w:uiPriority="68" w:unhideWhenUsed="0"/>
-    <w:lsdException w:name="Medium Grid 3 Accent 6" w:semiHidden="0" w:uiPriority="69" w:unhideWhenUsed="0"/>
-    <w:lsdException w:name="Dark List Accent 6" w:semiHidden="0" w:uiPriority="70" w:unhideWhenUsed="0"/>
-    <w:lsdException w:name="Colorful Shading Accent 6" w:semiHidden="0" w:uiPriority="71" w:unhideWhenUsed="0"/>
-    <w:lsdException w:name="Colorful List Accent 6" w:semiHidden="0" w:uiPriority="72" w:unhideWhenUsed="0"/>
-    <w:lsdException w:name="Colorful Grid Accent 6" w:semiHidden="0" w:uiPriority="73" w:unhideWhenUsed="0"/>
-    <w:lsdException w:name="Subtle Emphasis" w:semiHidden="0" w:uiPriority="19" w:unhideWhenUsed="0" w:qFormat="1"/>
-    <w:lsdException w:name="Intense Emphasis" w:semiHidden="0" w:uiPriority="21" w:unhideWhenUsed="0" w:qFormat="1"/>
-    <w:lsdException w:name="Subtle Reference" w:semiHidden="0" w:uiPriority="31" w:unhideWhenUsed="0" w:qFormat="1"/>
-    <w:lsdException w:name="Intense Reference" w:semiHidden="0" w:uiPriority="32" w:unhideWhenUsed="0" w:qFormat="1"/>
-    <w:lsdException w:name="Book Title" w:semiHidden="0" w:uiPriority="33" w:unhideWhenUsed="0" w:qFormat="1"/>
-    <w:lsdException w:name="Bibliography" w:uiPriority="37"/>
-    <w:lsdException w:name="TOC Heading" w:uiPriority="39" w:qFormat="1"/>
+  <w:latentStyles w:defLockedState="0" w:defUIPriority="99" w:defSemiHidden="0" w:defUnhideWhenUsed="0" w:defQFormat="0" w:count="371">
+    <w:lsdException w:name="Normal" w:uiPriority="0" w:qFormat="1"/>
+    <w:lsdException w:name="heading 1" w:uiPriority="9" w:qFormat="1"/>
+    <w:lsdException w:name="heading 2" w:semiHidden="1" w:uiPriority="9" w:unhideWhenUsed="1" w:qFormat="1"/>
+    <w:lsdException w:name="heading 3" w:semiHidden="1" w:uiPriority="9" w:unhideWhenUsed="1" w:qFormat="1"/>
+    <w:lsdException w:name="heading 4" w:semiHidden="1" w:uiPriority="9" w:unhideWhenUsed="1" w:qFormat="1"/>
+    <w:lsdException w:name="heading 5" w:semiHidden="1" w:uiPriority="0" w:unhideWhenUsed="1" w:qFormat="1"/>
+    <w:lsdException w:name="heading 6" w:semiHidden="1" w:uiPriority="9" w:unhideWhenUsed="1" w:qFormat="1"/>
+    <w:lsdException w:name="heading 7" w:semiHidden="1" w:uiPriority="9" w:unhideWhenUsed="1" w:qFormat="1"/>
+    <w:lsdException w:name="heading 8" w:semiHidden="1" w:uiPriority="9" w:unhideWhenUsed="1" w:qFormat="1"/>
+    <w:lsdException w:name="heading 9" w:semiHidden="1" w:uiPriority="9" w:unhideWhenUsed="1" w:qFormat="1"/>
+    <w:lsdException w:name="index 1" w:semiHidden="1" w:unhideWhenUsed="1"/>
+    <w:lsdException w:name="index 2" w:semiHidden="1" w:unhideWhenUsed="1"/>
+    <w:lsdException w:name="index 3" w:semiHidden="1" w:unhideWhenUsed="1"/>
+    <w:lsdException w:name="index 4" w:semiHidden="1" w:unhideWhenUsed="1"/>
+    <w:lsdException w:name="index 5" w:semiHidden="1" w:unhideWhenUsed="1"/>
+    <w:lsdException w:name="index 6" w:semiHidden="1" w:unhideWhenUsed="1"/>
+    <w:lsdException w:name="index 7" w:semiHidden="1" w:unhideWhenUsed="1"/>
+    <w:lsdException w:name="index 8" w:semiHidden="1" w:unhideWhenUsed="1"/>
+    <w:lsdException w:name="index 9" w:semiHidden="1" w:unhideWhenUsed="1"/>
+    <w:lsdException w:name="toc 1" w:semiHidden="1" w:uiPriority="39" w:unhideWhenUsed="1"/>
+    <w:lsdException w:name="toc 2" w:semiHidden="1" w:uiPriority="39" w:unhideWhenUsed="1"/>
+    <w:lsdException w:name="toc 3" w:semiHidden="1" w:uiPriority="39" w:unhideWhenUsed="1"/>
+    <w:lsdException w:name="toc 4" w:semiHidden="1" w:uiPriority="39" w:unhideWhenUsed="1"/>
+    <w:lsdException w:name="toc 5" w:semiHidden="1" w:uiPriority="39" w:unhideWhenUsed="1"/>
+    <w:lsdException w:name="toc 6" w:semiHidden="1" w:uiPriority="39" w:unhideWhenUsed="1"/>
+    <w:lsdException w:name="toc 7" w:semiHidden="1" w:uiPriority="39" w:unhideWhenUsed="1"/>
+    <w:lsdException w:name="toc 8" w:semiHidden="1" w:uiPriority="39" w:unhideWhenUsed="1"/>
+    <w:lsdException w:name="toc 9" w:semiHidden="1" w:uiPriority="39" w:unhideWhenUsed="1"/>
+    <w:lsdException w:name="Normal Indent" w:semiHidden="1" w:unhideWhenUsed="1"/>
+    <w:lsdException w:name="footnote text" w:semiHidden="1" w:unhideWhenUsed="1"/>
+    <w:lsdException w:name="annotation text" w:semiHidden="1" w:unhideWhenUsed="1"/>
+    <w:lsdException w:name="header" w:semiHidden="1" w:uiPriority="0" w:unhideWhenUsed="1"/>
+    <w:lsdException w:name="footer" w:semiHidden="1" w:unhideWhenUsed="1"/>
+    <w:lsdException w:name="index heading" w:semiHidden="1" w:unhideWhenUsed="1"/>
+    <w:lsdException w:name="caption" w:semiHidden="1" w:uiPriority="35" w:unhideWhenUsed="1" w:qFormat="1"/>
+    <w:lsdException w:name="table of figures" w:semiHidden="1" w:unhideWhenUsed="1"/>
+    <w:lsdException w:name="envelope address" w:semiHidden="1" w:unhideWhenUsed="1"/>
+    <w:lsdException w:name="envelope return" w:semiHidden="1" w:unhideWhenUsed="1"/>
+    <w:lsdException w:name="footnote reference" w:semiHidden="1" w:unhideWhenUsed="1"/>
+    <w:lsdException w:name="annotation reference" w:semiHidden="1" w:unhideWhenUsed="1"/>
+    <w:lsdException w:name="line number" w:semiHidden="1" w:unhideWhenUsed="1"/>
+    <w:lsdException w:name="page number" w:semiHidden="1" w:uiPriority="0" w:unhideWhenUsed="1"/>
+    <w:lsdException w:name="endnote reference" w:semiHidden="1" w:unhideWhenUsed="1"/>
+    <w:lsdException w:name="endnote text" w:semiHidden="1" w:unhideWhenUsed="1"/>
+    <w:lsdException w:name="table of authorities" w:semiHidden="1" w:unhideWhenUsed="1"/>
+    <w:lsdException w:name="macro" w:semiHidden="1" w:unhideWhenUsed="1"/>
+    <w:lsdException w:name="toa heading" w:semiHidden="1" w:unhideWhenUsed="1"/>
+    <w:lsdException w:name="List" w:semiHidden="1" w:unhideWhenUsed="1"/>
+    <w:lsdException w:name="List Bullet" w:semiHidden="1" w:unhideWhenUsed="1"/>
+    <w:lsdException w:name="List Number" w:semiHidden="1" w:unhideWhenUsed="1"/>
+    <w:lsdException w:name="List 2" w:semiHidden="1" w:unhideWhenUsed="1"/>
+    <w:lsdException w:name="List 3" w:semiHidden="1" w:unhideWhenUsed="1"/>
+    <w:lsdException w:name="List 4" w:semiHidden="1" w:unhideWhenUsed="1"/>
+    <w:lsdException w:name="List 5" w:semiHidden="1" w:unhideWhenUsed="1"/>
+    <w:lsdException w:name="List Bullet 2" w:semiHidden="1" w:unhideWhenUsed="1"/>
+    <w:lsdException w:name="List Bullet 3" w:semiHidden="1" w:unhideWhenUsed="1"/>
+    <w:lsdException w:name="List Bullet 4" w:semiHidden="1" w:unhideWhenUsed="1"/>
+    <w:lsdException w:name="List Bullet 5" w:semiHidden="1" w:unhideWhenUsed="1"/>
+    <w:lsdException w:name="List Number 2" w:semiHidden="1" w:unhideWhenUsed="1"/>
+    <w:lsdException w:name="List Number 3" w:semiHidden="1" w:unhideWhenUsed="1"/>
+    <w:lsdException w:name="List Number 4" w:semiHidden="1" w:unhideWhenUsed="1"/>
+    <w:lsdException w:name="List Number 5" w:semiHidden="1" w:unhideWhenUsed="1"/>
+    <w:lsdException w:name="Title" w:uiPriority="10" w:qFormat="1"/>
+    <w:lsdException w:name="Closing" w:semiHidden="1" w:unhideWhenUsed="1"/>
+    <w:lsdException w:name="Signature" w:semiHidden="1" w:unhideWhenUsed="1"/>
+    <w:lsdException w:name="Default Paragraph Font" w:semiHidden="1" w:uiPriority="1" w:unhideWhenUsed="1"/>
+    <w:lsdException w:name="Body Text" w:semiHidden="1" w:unhideWhenUsed="1"/>
+    <w:lsdException w:name="Body Text Indent" w:semiHidden="1" w:unhideWhenUsed="1"/>
+    <w:lsdException w:name="List Continue" w:semiHidden="1" w:unhideWhenUsed="1"/>
+    <w:lsdException w:name="List Continue 2" w:semiHidden="1" w:unhideWhenUsed="1"/>
+    <w:lsdException w:name="List Continue 3" w:semiHidden="1" w:unhideWhenUsed="1"/>
+    <w:lsdException w:name="List Continue 4" w:semiHidden="1" w:unhideWhenUsed="1"/>
+    <w:lsdException w:name="List Continue 5" w:semiHidden="1" w:unhideWhenUsed="1"/>
+    <w:lsdException w:name="Message Header" w:semiHidden="1" w:unhideWhenUsed="1"/>
+    <w:lsdException w:name="Subtitle" w:uiPriority="11" w:qFormat="1"/>
+    <w:lsdException w:name="Salutation" w:semiHidden="1" w:unhideWhenUsed="1"/>
+    <w:lsdException w:name="Date" w:semiHidden="1" w:unhideWhenUsed="1"/>
+    <w:lsdException w:name="Body Text First Indent" w:semiHidden="1" w:unhideWhenUsed="1"/>
+    <w:lsdException w:name="Body Text First Indent 2" w:semiHidden="1" w:unhideWhenUsed="1"/>
+    <w:lsdException w:name="Note Heading" w:semiHidden="1" w:unhideWhenUsed="1"/>
+    <w:lsdException w:name="Body Text 2" w:semiHidden="1" w:unhideWhenUsed="1"/>
+    <w:lsdException w:name="Body Text 3" w:semiHidden="1" w:unhideWhenUsed="1"/>
+    <w:lsdException w:name="Body Text Indent 2" w:semiHidden="1" w:unhideWhenUsed="1"/>
+    <w:lsdException w:name="Body Text Indent 3" w:semiHidden="1" w:unhideWhenUsed="1"/>
+    <w:lsdException w:name="Block Text" w:semiHidden="1" w:unhideWhenUsed="1"/>
+    <w:lsdException w:name="Hyperlink" w:semiHidden="1" w:unhideWhenUsed="1"/>
+    <w:lsdException w:name="FollowedHyperlink" w:semiHidden="1" w:unhideWhenUsed="1"/>
+    <w:lsdException w:name="Strong" w:uiPriority="22" w:qFormat="1"/>
+    <w:lsdException w:name="Emphasis" w:uiPriority="20" w:qFormat="1"/>
+    <w:lsdException w:name="Document Map" w:semiHidden="1" w:unhideWhenUsed="1"/>
+    <w:lsdException w:name="Plain Text" w:semiHidden="1" w:uiPriority="0" w:unhideWhenUsed="1"/>
+    <w:lsdException w:name="E-mail Signature" w:semiHidden="1" w:unhideWhenUsed="1"/>
+    <w:lsdException w:name="HTML Top of Form" w:semiHidden="1" w:unhideWhenUsed="1"/>
+    <w:lsdException w:name="HTML Bottom of Form" w:semiHidden="1" w:unhideWhenUsed="1"/>
+    <w:lsdException w:name="Normal (Web)" w:semiHidden="1" w:unhideWhenUsed="1"/>
+    <w:lsdException w:name="HTML Acronym" w:semiHidden="1" w:unhideWhenUsed="1"/>
+    <w:lsdException w:name="HTML Address" w:semiHidden="1" w:unhideWhenUsed="1"/>
+    <w:lsdException w:name="HTML Cite" w:semiHidden="1" w:unhideWhenUsed="1"/>
+    <w:lsdException w:name="HTML Code" w:semiHidden="1" w:unhideWhenUsed="1"/>
+    <w:lsdException w:name="HTML Definition" w:semiHidden="1" w:unhideWhenUsed="1"/>
+    <w:lsdException w:name="HTML Keyboard" w:semiHidden="1" w:unhideWhenUsed="1"/>
+    <w:lsdException w:name="HTML Preformatted" w:semiHidden="1" w:unhideWhenUsed="1"/>
+    <w:lsdException w:name="HTML Sample" w:semiHidden="1" w:unhideWhenUsed="1"/>
+    <w:lsdException w:name="HTML Typewriter" w:semiHidden="1" w:unhideWhenUsed="1"/>
+    <w:lsdException w:name="HTML Variable" w:semiHidden="1" w:unhideWhenUsed="1"/>
+    <w:lsdException w:name="Normal Table" w:semiHidden="1" w:unhideWhenUsed="1"/>
+    <w:lsdException w:name="annotation subject" w:semiHidden="1" w:unhideWhenUsed="1"/>
+    <w:lsdException w:name="No List" w:semiHidden="1" w:unhideWhenUsed="1"/>
+    <w:lsdException w:name="Outline List 1" w:semiHidden="1" w:unhideWhenUsed="1"/>
+    <w:lsdException w:name="Outline List 2" w:semiHidden="1" w:unhideWhenUsed="1"/>
+    <w:lsdException w:name="Outline List 3" w:semiHidden="1" w:unhideWhenUsed="1"/>
+    <w:lsdException w:name="Table Simple 1" w:semiHidden="1" w:unhideWhenUsed="1"/>
+    <w:lsdException w:name="Table Simple 2" w:semiHidden="1" w:unhideWhenUsed="1"/>
+    <w:lsdException w:name="Table Simple 3" w:semiHidden="1" w:unhideWhenUsed="1"/>
+    <w:lsdException w:name="Table Classic 1" w:semiHidden="1" w:unhideWhenUsed="1"/>
+    <w:lsdException w:name="Table Classic 2" w:semiHidden="1" w:unhideWhenUsed="1"/>
+    <w:lsdException w:name="Table Classic 3" w:semiHidden="1" w:unhideWhenUsed="1"/>
+    <w:lsdException w:name="Table Classic 4" w:semiHidden="1" w:unhideWhenUsed="1"/>
+    <w:lsdException w:name="Table Colorful 1" w:semiHidden="1" w:unhideWhenUsed="1"/>
+    <w:lsdException w:name="Table Colorful 2" w:semiHidden="1" w:unhideWhenUsed="1"/>
+    <w:lsdException w:name="Table Colorful 3" w:semiHidden="1" w:unhideWhenUsed="1"/>
+    <w:lsdException w:name="Table Columns 1" w:semiHidden="1" w:unhideWhenUsed="1"/>
+    <w:lsdException w:name="Table Columns 2" w:semiHidden="1" w:unhideWhenUsed="1"/>
+    <w:lsdException w:name="Table Columns 3" w:semiHidden="1" w:unhideWhenUsed="1"/>
+    <w:lsdException w:name="Table Columns 4" w:semiHidden="1" w:unhideWhenUsed="1"/>
+    <w:lsdException w:name="Table Columns 5" w:semiHidden="1" w:unhideWhenUsed="1"/>
+    <w:lsdException w:name="Table Grid 1" w:semiHidden="1" w:unhideWhenUsed="1"/>
+    <w:lsdException w:name="Table Grid 2" w:semiHidden="1" w:unhideWhenUsed="1"/>
+    <w:lsdException w:name="Table Grid 3" w:semiHidden="1" w:unhideWhenUsed="1"/>
+    <w:lsdException w:name="Table Grid 4" w:semiHidden="1" w:unhideWhenUsed="1"/>
+    <w:lsdException w:name="Table Grid 5" w:semiHidden="1" w:unhideWhenUsed="1"/>
+    <w:lsdException w:name="Table Grid 6" w:semiHidden="1" w:unhideWhenUsed="1"/>
+    <w:lsdException w:name="Table Grid 7" w:semiHidden="1" w:unhideWhenUsed="1"/>
+    <w:lsdException w:name="Table Grid 8" w:semiHidden="1" w:unhideWhenUsed="1"/>
+    <w:lsdException w:name="Table List 1" w:semiHidden="1" w:unhideWhenUsed="1"/>
+    <w:lsdException w:name="Table List 2" w:semiHidden="1" w:unhideWhenUsed="1"/>
+    <w:lsdException w:name="Table List 3" w:semiHidden="1" w:unhideWhenUsed="1"/>
+    <w:lsdException w:name="Table List 4" w:semiHidden="1" w:unhideWhenUsed="1"/>
+    <w:lsdException w:name="Table List 5" w:semiHidden="1" w:unhideWhenUsed="1"/>
+    <w:lsdException w:name="Table List 6" w:semiHidden="1" w:unhideWhenUsed="1"/>
+    <w:lsdException w:name="Table List 7" w:semiHidden="1" w:unhideWhenUsed="1"/>
+    <w:lsdException w:name="Table List 8" w:semiHidden="1" w:unhideWhenUsed="1"/>
+    <w:lsdException w:name="Table 3D effects 1" w:semiHidden="1" w:unhideWhenUsed="1"/>
+    <w:lsdException w:name="Table 3D effects 2" w:semiHidden="1" w:unhideWhenUsed="1"/>
+    <w:lsdException w:name="Table 3D effects 3" w:semiHidden="1" w:unhideWhenUsed="1"/>
+    <w:lsdException w:name="Table Contemporary" w:semiHidden="1" w:unhideWhenUsed="1"/>
+    <w:lsdException w:name="Table Elegant" w:semiHidden="1" w:unhideWhenUsed="1"/>
+    <w:lsdException w:name="Table Professional" w:semiHidden="1" w:unhideWhenUsed="1"/>
+    <w:lsdException w:name="Table Subtle 1" w:semiHidden="1" w:unhideWhenUsed="1"/>
+    <w:lsdException w:name="Table Subtle 2" w:semiHidden="1" w:unhideWhenUsed="1"/>
+    <w:lsdException w:name="Table Web 1" w:semiHidden="1" w:unhideWhenUsed="1"/>
+    <w:lsdException w:name="Table Web 2" w:semiHidden="1" w:unhideWhenUsed="1"/>
+    <w:lsdException w:name="Table Web 3" w:semiHidden="1" w:unhideWhenUsed="1"/>
+    <w:lsdException w:name="Balloon Text" w:semiHidden="1" w:unhideWhenUsed="1"/>
+    <w:lsdException w:name="Table Grid" w:uiPriority="59"/>
+    <w:lsdException w:name="Table Theme" w:semiHidden="1" w:unhideWhenUsed="1"/>
+    <w:lsdException w:name="Placeholder Text" w:semiHidden="1"/>
+    <w:lsdException w:name="No Spacing" w:uiPriority="1" w:qFormat="1"/>
+    <w:lsdException w:name="Light Shading" w:uiPriority="60"/>
+    <w:lsdException w:name="Light List" w:uiPriority="61"/>
+    <w:lsdException w:name="Light Grid" w:uiPriority="62"/>
+    <w:lsdException w:name="Medium Shading 1" w:uiPriority="63"/>
+    <w:lsdException w:name="Medium Shading 2" w:uiPriority="64"/>
+    <w:lsdException w:name="Medium List 1" w:uiPriority="65"/>
+    <w:lsdException w:name="Medium List 2" w:uiPriority="66"/>
+    <w:lsdException w:name="Medium Grid 1" w:uiPriority="67"/>
+    <w:lsdException w:name="Medium Grid 2" w:uiPriority="68"/>
+    <w:lsdException w:name="Medium Grid 3" w:uiPriority="69"/>
+    <w:lsdException w:name="Dark List" w:uiPriority="70"/>
+    <w:lsdException w:name="Colorful Shading" w:uiPriority="71"/>
+    <w:lsdException w:name="Colorful List" w:uiPriority="72"/>
+    <w:lsdException w:name="Colorful Grid" w:uiPriority="73"/>
+    <w:lsdException w:name="Light Shading Accent 1" w:uiPriority="60"/>
+    <w:lsdException w:name="Light List Accent 1" w:uiPriority="61"/>
+    <w:lsdException w:name="Light Grid Accent 1" w:uiPriority="62"/>
+    <w:lsdException w:name="Medium Shading 1 Accent 1" w:uiPriority="63"/>
+    <w:lsdException w:name="Medium Shading 2 Accent 1" w:uiPriority="64"/>
+    <w:lsdException w:name="Medium List 1 Accent 1" w:uiPriority="65"/>
+    <w:lsdException w:name="Revision" w:semiHidden="1"/>
+    <w:lsdException w:name="List Paragraph" w:uiPriority="34" w:qFormat="1"/>
+    <w:lsdException w:name="Quote" w:uiPriority="29" w:qFormat="1"/>
+    <w:lsdException w:name="Intense Quote" w:uiPriority="30" w:qFormat="1"/>
+    <w:lsdException w:name="Medium List 2 Accent 1" w:uiPriority="66"/>
+    <w:lsdException w:name="Medium Grid 1 Accent 1" w:uiPriority="67"/>
+    <w:lsdException w:name="Medium Grid 2 Accent 1" w:uiPriority="68"/>
+    <w:lsdException w:name="Medium Grid 3 Accent 1" w:uiPriority="69"/>
+    <w:lsdException w:name="Dark List Accent 1" w:uiPriority="70"/>
+    <w:lsdException w:name="Colorful Shading Accent 1" w:uiPriority="71"/>
+    <w:lsdException w:name="Colorful List Accent 1" w:uiPriority="72"/>
+    <w:lsdException w:name="Colorful Grid Accent 1" w:uiPriority="73"/>
+    <w:lsdException w:name="Light Shading Accent 2" w:uiPriority="60"/>
+    <w:lsdException w:name="Light List Accent 2" w:uiPriority="61"/>
+    <w:lsdException w:name="Light Grid Accent 2" w:uiPriority="62"/>
+    <w:lsdException w:name="Medium Shading 1 Accent 2" w:uiPriority="63"/>
+    <w:lsdException w:name="Medium Shading 2 Accent 2" w:uiPriority="64"/>
+    <w:lsdException w:name="Medium List 1 Accent 2" w:uiPriority="65"/>
+    <w:lsdException w:name="Medium List 2 Accent 2" w:uiPriority="66"/>
+    <w:lsdException w:name="Medium Grid 1 Accent 2" w:uiPriority="67"/>
+    <w:lsdException w:name="Medium Grid 2 Accent 2" w:uiPriority="68"/>
+    <w:lsdException w:name="Medium Grid 3 Accent 2" w:uiPriority="69"/>
+    <w:lsdException w:name="Dark List Accent 2" w:uiPriority="70"/>
+    <w:lsdException w:name="Colorful Shading Accent 2" w:uiPriority="71"/>
+    <w:lsdException w:name="Colorful List Accent 2" w:uiPriority="72"/>
+    <w:lsdException w:name="Colorful Grid Accent 2" w:uiPriority="73"/>
+    <w:lsdException w:name="Light Shading Accent 3" w:uiPriority="60"/>
+    <w:lsdException w:name="Light List Accent 3" w:uiPriority="61"/>
+    <w:lsdException w:name="Light Grid Accent 3" w:uiPriority="62"/>
+    <w:lsdException w:name="Medium Shading 1 Accent 3" w:uiPriority="63"/>
+    <w:lsdException w:name="Medium Shading 2 Accent 3" w:uiPriority="64"/>
+    <w:lsdException w:name="Medium List 1 Accent 3" w:uiPriority="65"/>
+    <w:lsdException w:name="Medium List 2 Accent 3" w:uiPriority="66"/>
+    <w:lsdException w:name="Medium Grid 1 Accent 3" w:uiPriority="67"/>
+    <w:lsdException w:name="Medium Grid 2 Accent 3" w:uiPriority="68"/>
+    <w:lsdException w:name="Medium Grid 3 Accent 3" w:uiPriority="69"/>
+    <w:lsdException w:name="Dark List Accent 3" w:uiPriority="70"/>
+    <w:lsdException w:name="Colorful Shading Accent 3" w:uiPriority="71"/>
+    <w:lsdException w:name="Colorful List Accent 3" w:uiPriority="72"/>
+    <w:lsdException w:name="Colorful Grid Accent 3" w:uiPriority="73"/>
+    <w:lsdException w:name="Light Shading Accent 4" w:uiPriority="60"/>
+    <w:lsdException w:name="Light List Accent 4" w:uiPriority="61"/>
+    <w:lsdException w:name="Light Grid Accent 4" w:uiPriority="62"/>
+    <w:lsdException w:name="Medium Shading 1 Accent 4" w:uiPriority="63"/>
+    <w:lsdException w:name="Medium Shading 2 Accent 4" w:uiPriority="64"/>
+    <w:lsdException w:name="Medium List 1 Accent 4" w:uiPriority="65"/>
+    <w:lsdException w:name="Medium List 2 Accent 4" w:uiPriority="66"/>
+    <w:lsdException w:name="Medium Grid 1 Accent 4" w:uiPriority="67"/>
+    <w:lsdException w:name="Medium Grid 2 Accent 4" w:uiPriority="68"/>
+    <w:lsdException w:name="Medium Grid 3 Accent 4" w:uiPriority="69"/>
+    <w:lsdException w:name="Dark List Accent 4" w:uiPriority="70"/>
+    <w:lsdException w:name="Colorful Shading Accent 4" w:uiPriority="71"/>
+    <w:lsdException w:name="Colorful List Accent 4" w:uiPriority="72"/>
+    <w:lsdException w:name="Colorful Grid Accent 4" w:uiPriority="73"/>
+    <w:lsdException w:name="Light Shading Accent 5" w:uiPriority="60"/>
+    <w:lsdException w:name="Light List Accent 5" w:uiPriority="61"/>
+    <w:lsdException w:name="Light Grid Accent 5" w:uiPriority="62"/>
+    <w:lsdException w:name="Medium Shading 1 Accent 5" w:uiPriority="63"/>
+    <w:lsdException w:name="Medium Shading 2 Accent 5" w:uiPriority="64"/>
+    <w:lsdException w:name="Medium List 1 Accent 5" w:uiPriority="65"/>
+    <w:lsdException w:name="Medium List 2 Accent 5" w:uiPriority="66"/>
+    <w:lsdException w:name="Medium Grid 1 Accent 5" w:uiPriority="67"/>
+    <w:lsdException w:name="Medium Grid 2 Accent 5" w:uiPriority="68"/>
+    <w:lsdException w:name="Medium Grid 3 Accent 5" w:uiPriority="69"/>
+    <w:lsdException w:name="Dark List Accent 5" w:uiPriority="70"/>
+    <w:lsdException w:name="Colorful Shading Accent 5" w:uiPriority="71"/>
+    <w:lsdException w:name="Colorful List Accent 5" w:uiPriority="72"/>
+    <w:lsdException w:name="Colorful Grid Accent 5" w:uiPriority="73"/>
+    <w:lsdException w:name="Light Shading Accent 6" w:uiPriority="60"/>
+    <w:lsdException w:name="Light List Accent 6" w:uiPriority="61"/>
+    <w:lsdException w:name="Light Grid Accent 6" w:uiPriority="62"/>
+    <w:lsdException w:name="Medium Shading 1 Accent 6" w:uiPriority="63"/>
+    <w:lsdException w:name="Medium Shading 2 Accent 6" w:uiPriority="64"/>
+    <w:lsdException w:name="Medium List 1 Accent 6" w:uiPriority="65"/>
+    <w:lsdException w:name="Medium List 2 Accent 6" w:uiPriority="66"/>
+    <w:lsdException w:name="Medium Grid 1 Accent 6" w:uiPriority="67"/>
+    <w:lsdException w:name="Medium Grid 2 Accent 6" w:uiPriority="68"/>
+    <w:lsdException w:name="Medium Grid 3 Accent 6" w:uiPriority="69"/>
+    <w:lsdException w:name="Dark List Accent 6" w:uiPriority="70"/>
+    <w:lsdException w:name="Colorful Shading Accent 6" w:uiPriority="71"/>
+    <w:lsdException w:name="Colorful List Accent 6" w:uiPriority="72"/>
+    <w:lsdException w:name="Colorful Grid Accent 6" w:uiPriority="73"/>
+    <w:lsdException w:name="Subtle Emphasis" w:uiPriority="19" w:qFormat="1"/>
+    <w:lsdException w:name="Intense Emphasis" w:uiPriority="21" w:qFormat="1"/>
+    <w:lsdException w:name="Subtle Reference" w:uiPriority="31" w:qFormat="1"/>
+    <w:lsdException w:name="Intense Reference" w:uiPriority="32" w:qFormat="1"/>
+    <w:lsdException w:name="Book Title" w:uiPriority="33" w:qFormat="1"/>
+    <w:lsdException w:name="Bibliography" w:semiHidden="1" w:uiPriority="37" w:unhideWhenUsed="1"/>
+    <w:lsdException w:name="TOC Heading" w:semiHidden="1" w:uiPriority="39" w:unhideWhenUsed="1" w:qFormat="1"/>
+    <w:lsdException w:name="Plain Table 1" w:uiPriority="41"/>
+    <w:lsdException w:name="Plain Table 2" w:uiPriority="42"/>
+    <w:lsdException w:name="Plain Table 3" w:uiPriority="43"/>
+    <w:lsdException w:name="Plain Table 4" w:uiPriority="44"/>
+    <w:lsdException w:name="Plain Table 5" w:uiPriority="45"/>
+    <w:lsdException w:name="Grid Table Light" w:uiPriority="40"/>
+    <w:lsdException w:name="Grid Table 1 Light" w:uiPriority="46"/>
+    <w:lsdException w:name="Grid Table 2" w:uiPriority="47"/>
+    <w:lsdException w:name="Grid Table 3" w:uiPriority="48"/>
+    <w:lsdException w:name="Grid Table 4" w:uiPriority="49"/>
+    <w:lsdException w:name="Grid Table 5 Dark" w:uiPriority="50"/>
+    <w:lsdException w:name="Grid Table 6 Colorful" w:uiPriority="51"/>
+    <w:lsdException w:name="Grid Table 7 Colorful" w:uiPriority="52"/>
+    <w:lsdException w:name="Grid Table 1 Light Accent 1" w:uiPriority="46"/>
+    <w:lsdException w:name="Grid Table 2 Accent 1" w:uiPriority="47"/>
+    <w:lsdException w:name="Grid Table 3 Accent 1" w:uiPriority="48"/>
+    <w:lsdException w:name="Grid Table 4 Accent 1" w:uiPriority="49"/>
+    <w:lsdException w:name="Grid Table 5 Dark Accent 1" w:uiPriority="50"/>
+    <w:lsdException w:name="Grid Table 6 Colorful Accent 1" w:uiPriority="51"/>
+    <w:lsdException w:name="Grid Table 7 Colorful Accent 1" w:uiPriority="52"/>
+    <w:lsdException w:name="Grid Table 1 Light Accent 2" w:uiPriority="46"/>
+    <w:lsdException w:name="Grid Table 2 Accent 2" w:uiPriority="47"/>
+    <w:lsdException w:name="Grid Table 3 Accent 2" w:uiPriority="48"/>
+    <w:lsdException w:name="Grid Table 4 Accent 2" w:uiPriority="49"/>
+    <w:lsdException w:name="Grid Table 5 Dark Accent 2" w:uiPriority="50"/>
+    <w:lsdException w:name="Grid Table 6 Colorful Accent 2" w:uiPriority="51"/>
+    <w:lsdException w:name="Grid Table 7 Colorful Accent 2" w:uiPriority="52"/>
+    <w:lsdException w:name="Grid Table 1 Light Accent 3" w:uiPriority="46"/>
+    <w:lsdException w:name="Grid Table 2 Accent 3" w:uiPriority="47"/>
+    <w:lsdException w:name="Grid Table 3 Accent 3" w:uiPriority="48"/>
+    <w:lsdException w:name="Grid Table 4 Accent 3" w:uiPriority="49"/>
+    <w:lsdException w:name="Grid Table 5 Dark Accent 3" w:uiPriority="50"/>
+    <w:lsdException w:name="Grid Table 6 Colorful Accent 3" w:uiPriority="51"/>
+    <w:lsdException w:name="Grid Table 7 Colorful Accent 3" w:uiPriority="52"/>
+    <w:lsdException w:name="Grid Table 1 Light Accent 4" w:uiPriority="46"/>
+    <w:lsdException w:name="Grid Table 2 Accent 4" w:uiPriority="47"/>
+    <w:lsdException w:name="Grid Table 3 Accent 4" w:uiPriority="48"/>
+    <w:lsdException w:name="Grid Table 4 Accent 4" w:uiPriority="49"/>
+    <w:lsdException w:name="Grid Table 5 Dark Accent 4" w:uiPriority="50"/>
+    <w:lsdException w:name="Grid Table 6 Colorful Accent 4" w:uiPriority="51"/>
+    <w:lsdException w:name="Grid Table 7 Colorful Accent 4" w:uiPriority="52"/>
+    <w:lsdException w:name="Grid Table 1 Light Accent 5" w:uiPriority="46"/>
+    <w:lsdException w:name="Grid Table 2 Accent 5" w:uiPriority="47"/>
+    <w:lsdException w:name="Grid Table 3 Accent 5" w:uiPriority="48"/>
+    <w:lsdException w:name="Grid Table 4 Accent 5" w:uiPriority="49"/>
+    <w:lsdException w:name="Grid Table 5 Dark Accent 5" w:uiPriority="50"/>
+    <w:lsdException w:name="Grid Table 6 Colorful Accent 5" w:uiPriority="51"/>
+    <w:lsdException w:name="Grid Table 7 Colorful Accent 5" w:uiPriority="52"/>
+    <w:lsdException w:name="Grid Table 1 Light Accent 6" w:uiPriority="46"/>
+    <w:lsdException w:name="Grid Table 2 Accent 6" w:uiPriority="47"/>
+    <w:lsdException w:name="Grid Table 3 Accent 6" w:uiPriority="48"/>
+    <w:lsdException w:name="Grid Table 4 Accent 6" w:uiPriority="49"/>
+    <w:lsdException w:name="Grid Table 5 Dark Accent 6" w:uiPriority="50"/>
+    <w:lsdException w:name="Grid Table 6 Colorful Accent 6" w:uiPriority="51"/>
+    <w:lsdException w:name="Grid Table 7 Colorful Accent 6" w:uiPriority="52"/>
+    <w:lsdException w:name="List Table 1 Light" w:uiPriority="46"/>
+    <w:lsdException w:name="List Table 2" w:uiPriority="47"/>
+    <w:lsdException w:name="List Table 3" w:uiPriority="48"/>
+    <w:lsdException w:name="List Table 4" w:uiPriority="49"/>
+    <w:lsdException w:name="List Table 5 Dark" w:uiPriority="50"/>
+    <w:lsdException w:name="List Table 6 Colorful" w:uiPriority="51"/>
+    <w:lsdException w:name="List Table 7 Colorful" w:uiPriority="52"/>
+    <w:lsdException w:name="List Table 1 Light Accent 1" w:uiPriority="46"/>
+    <w:lsdException w:name="List Table 2 Accent 1" w:uiPriority="47"/>
+    <w:lsdException w:name="List Table 3 Accent 1" w:uiPriority="48"/>
+    <w:lsdException w:name="List Table 4 Accent 1" w:uiPriority="49"/>
+    <w:lsdException w:name="List Table 5 Dark Accent 1" w:uiPriority="50"/>
+    <w:lsdException w:name="List Table 6 Colorful Accent 1" w:uiPriority="51"/>
+    <w:lsdException w:name="List Table 7 Colorful Accent 1" w:uiPriority="52"/>
+    <w:lsdException w:name="List Table 1 Light Accent 2" w:uiPriority="46"/>
+    <w:lsdException w:name="List Table 2 Accent 2" w:uiPriority="47"/>
+    <w:lsdException w:name="List Table 3 Accent 2" w:uiPriority="48"/>
+    <w:lsdException w:name="List Table 4 Accent 2" w:uiPriority="49"/>
+    <w:lsdException w:name="List Table 5 Dark Accent 2" w:uiPriority="50"/>
+    <w:lsdException w:name="List Table 6 Colorful Accent 2" w:uiPriority="51"/>
+    <w:lsdException w:name="List Table 7 Colorful Accent 2" w:uiPriority="52"/>
+    <w:lsdException w:name="List Table 1 Light Accent 3" w:uiPriority="46"/>
+    <w:lsdException w:name="List Table 2 Accent 3" w:uiPriority="47"/>
+    <w:lsdException w:name="List Table 3 Accent 3" w:uiPriority="48"/>
+    <w:lsdException w:name="List Table 4 Accent 3" w:uiPriority="49"/>
+    <w:lsdException w:name="List Table 5 Dark Accent 3" w:uiPriority="50"/>
+    <w:lsdException w:name="List Table 6 Colorful Accent 3" w:uiPriority="51"/>
+    <w:lsdException w:name="List Table 7 Colorful Accent 3" w:uiPriority="52"/>
+    <w:lsdException w:name="List Table 1 Light Accent 4" w:uiPriority="46"/>
+    <w:lsdException w:name="List Table 2 Accent 4" w:uiPriority="47"/>
+    <w:lsdException w:name="List Table 3 Accent 4" w:uiPriority="48"/>
+    <w:lsdException w:name="List Table 4 Accent 4" w:uiPriority="49"/>
+    <w:lsdException w:name="List Table 5 Dark Accent 4" w:uiPriority="50"/>
+    <w:lsdException w:name="List Table 6 Colorful Accent 4" w:uiPriority="51"/>
+    <w:lsdException w:name="List Table 7 Colorful Accent 4" w:uiPriority="52"/>
+    <w:lsdException w:name="List Table 1 Light Accent 5" w:uiPriority="46"/>
+    <w:lsdException w:name="List Table 2 Accent 5" w:uiPriority="47"/>
+    <w:lsdException w:name="List Table 3 Accent 5" w:uiPriority="48"/>
+    <w:lsdException w:name="List Table 4 Accent 5" w:uiPriority="49"/>
+    <w:lsdException w:name="List Table 5 Dark Accent 5" w:uiPriority="50"/>
+    <w:lsdException w:name="List Table 6 Colorful Accent 5" w:uiPriority="51"/>
+    <w:lsdException w:name="List Table 7 Colorful Accent 5" w:uiPriority="52"/>
+    <w:lsdException w:name="List Table 1 Light Accent 6" w:uiPriority="46"/>
+    <w:lsdException w:name="List Table 2 Accent 6" w:uiPriority="47"/>
+    <w:lsdException w:name="List Table 3 Accent 6" w:uiPriority="48"/>
+    <w:lsdException w:name="List Table 4 Accent 6" w:uiPriority="49"/>
+    <w:lsdException w:name="List Table 5 Dark Accent 6" w:uiPriority="50"/>
+    <w:lsdException w:name="List Table 6 Colorful Accent 6" w:uiPriority="51"/>
+    <w:lsdException w:name="List Table 7 Colorful Accent 6" w:uiPriority="52"/>
   </w:latentStyles>
-  <w:style w:type="paragraph" w:default="1" w:styleId="a">
+  <w:style w:type="paragraph" w:default="1" w:styleId="Normal">
     <w:name w:val="Normal"/>
     <w:qFormat/>
     <w:rsid w:val="005F0046"/>
@@ -4938,11 +5135,11 @@
       <w:lang w:eastAsia="ru-RU"/>
     </w:rPr>
   </w:style>
-  <w:style w:type="paragraph" w:styleId="1">
+  <w:style w:type="paragraph" w:styleId="Heading1">
     <w:name w:val="heading 1"/>
-    <w:basedOn w:val="a"/>
-    <w:next w:val="a"/>
-    <w:link w:val="10"/>
+    <w:basedOn w:val="Normal"/>
+    <w:next w:val="Normal"/>
+    <w:link w:val="Heading1Char"/>
     <w:uiPriority w:val="9"/>
     <w:qFormat/>
     <w:rsid w:val="007402B2"/>
@@ -4960,11 +5157,11 @@
       <w:szCs w:val="28"/>
     </w:rPr>
   </w:style>
-  <w:style w:type="paragraph" w:styleId="2">
+  <w:style w:type="paragraph" w:styleId="Heading2">
     <w:name w:val="heading 2"/>
-    <w:basedOn w:val="a"/>
-    <w:next w:val="a"/>
-    <w:link w:val="20"/>
+    <w:basedOn w:val="Normal"/>
+    <w:next w:val="Normal"/>
+    <w:link w:val="Heading2Char"/>
     <w:uiPriority w:val="9"/>
     <w:unhideWhenUsed/>
     <w:qFormat/>
@@ -4984,11 +5181,11 @@
       <w:szCs w:val="26"/>
     </w:rPr>
   </w:style>
-  <w:style w:type="paragraph" w:styleId="3">
+  <w:style w:type="paragraph" w:styleId="Heading3">
     <w:name w:val="heading 3"/>
-    <w:basedOn w:val="a"/>
-    <w:next w:val="a"/>
-    <w:link w:val="30"/>
+    <w:basedOn w:val="Normal"/>
+    <w:next w:val="Normal"/>
+    <w:link w:val="Heading3Char"/>
     <w:uiPriority w:val="9"/>
     <w:unhideWhenUsed/>
     <w:qFormat/>
@@ -5006,11 +5203,11 @@
       <w:bCs/>
     </w:rPr>
   </w:style>
-  <w:style w:type="paragraph" w:styleId="5">
+  <w:style w:type="paragraph" w:styleId="Heading5">
     <w:name w:val="heading 5"/>
-    <w:basedOn w:val="a"/>
-    <w:next w:val="a"/>
-    <w:link w:val="50"/>
+    <w:basedOn w:val="Normal"/>
+    <w:next w:val="Normal"/>
+    <w:link w:val="Heading5Char"/>
     <w:semiHidden/>
     <w:unhideWhenUsed/>
     <w:qFormat/>
@@ -5029,13 +5226,13 @@
       <w:szCs w:val="26"/>
     </w:rPr>
   </w:style>
-  <w:style w:type="character" w:default="1" w:styleId="a0">
+  <w:style w:type="character" w:default="1" w:styleId="DefaultParagraphFont">
     <w:name w:val="Default Paragraph Font"/>
     <w:uiPriority w:val="1"/>
     <w:semiHidden/>
     <w:unhideWhenUsed/>
   </w:style>
-  <w:style w:type="table" w:default="1" w:styleId="a1">
+  <w:style w:type="table" w:default="1" w:styleId="TableNormal">
     <w:name w:val="Normal Table"/>
     <w:uiPriority w:val="99"/>
     <w:semiHidden/>
@@ -5050,16 +5247,16 @@
       </w:tblCellMar>
     </w:tblPr>
   </w:style>
-  <w:style w:type="numbering" w:default="1" w:styleId="a2">
+  <w:style w:type="numbering" w:default="1" w:styleId="NoList">
     <w:name w:val="No List"/>
     <w:uiPriority w:val="99"/>
     <w:semiHidden/>
     <w:unhideWhenUsed/>
   </w:style>
-  <w:style w:type="character" w:customStyle="1" w:styleId="50">
-    <w:name w:val="Заголовок 5 Знак"/>
-    <w:basedOn w:val="a0"/>
-    <w:link w:val="5"/>
+  <w:style w:type="character" w:customStyle="1" w:styleId="Heading5Char">
+    <w:name w:val="Heading 5 Char"/>
+    <w:basedOn w:val="DefaultParagraphFont"/>
+    <w:link w:val="Heading5"/>
     <w:semiHidden/>
     <w:rsid w:val="005F0046"/>
     <w:rPr>
@@ -5073,10 +5270,10 @@
       <w:lang w:eastAsia="ru-RU"/>
     </w:rPr>
   </w:style>
-  <w:style w:type="paragraph" w:styleId="a3">
+  <w:style w:type="paragraph" w:styleId="Footer">
     <w:name w:val="footer"/>
-    <w:basedOn w:val="a"/>
-    <w:link w:val="a4"/>
+    <w:basedOn w:val="Normal"/>
+    <w:link w:val="FooterChar"/>
     <w:uiPriority w:val="99"/>
     <w:rsid w:val="005F0046"/>
     <w:pPr>
@@ -5086,10 +5283,10 @@
       </w:tabs>
     </w:pPr>
   </w:style>
-  <w:style w:type="character" w:customStyle="1" w:styleId="a4">
-    <w:name w:val="Нижний колонтитул Знак"/>
-    <w:basedOn w:val="a0"/>
-    <w:link w:val="a3"/>
+  <w:style w:type="character" w:customStyle="1" w:styleId="FooterChar">
+    <w:name w:val="Footer Char"/>
+    <w:basedOn w:val="DefaultParagraphFont"/>
+    <w:link w:val="Footer"/>
     <w:uiPriority w:val="99"/>
     <w:rsid w:val="005F0046"/>
     <w:rPr>
@@ -5099,15 +5296,15 @@
       <w:lang w:eastAsia="ru-RU"/>
     </w:rPr>
   </w:style>
-  <w:style w:type="character" w:styleId="a5">
+  <w:style w:type="character" w:styleId="PageNumber">
     <w:name w:val="page number"/>
-    <w:basedOn w:val="a0"/>
+    <w:basedOn w:val="DefaultParagraphFont"/>
     <w:rsid w:val="005F0046"/>
   </w:style>
-  <w:style w:type="paragraph" w:styleId="a6">
+  <w:style w:type="paragraph" w:styleId="Header">
     <w:name w:val="header"/>
-    <w:basedOn w:val="a"/>
-    <w:link w:val="a7"/>
+    <w:basedOn w:val="Normal"/>
+    <w:link w:val="HeaderChar"/>
     <w:rsid w:val="005F0046"/>
     <w:pPr>
       <w:tabs>
@@ -5116,10 +5313,10 @@
       </w:tabs>
     </w:pPr>
   </w:style>
-  <w:style w:type="character" w:customStyle="1" w:styleId="a7">
-    <w:name w:val="Верхний колонтитул Знак"/>
-    <w:basedOn w:val="a0"/>
-    <w:link w:val="a6"/>
+  <w:style w:type="character" w:customStyle="1" w:styleId="HeaderChar">
+    <w:name w:val="Header Char"/>
+    <w:basedOn w:val="DefaultParagraphFont"/>
+    <w:link w:val="Header"/>
     <w:rsid w:val="005F0046"/>
     <w:rPr>
       <w:rFonts w:ascii="Times New Roman" w:eastAsia="Times New Roman" w:hAnsi="Times New Roman" w:cs="Times New Roman"/>
@@ -5128,20 +5325,20 @@
       <w:lang w:eastAsia="ru-RU"/>
     </w:rPr>
   </w:style>
-  <w:style w:type="paragraph" w:styleId="a8">
+  <w:style w:type="paragraph" w:styleId="PlainText">
     <w:name w:val="Plain Text"/>
-    <w:basedOn w:val="a"/>
-    <w:link w:val="a9"/>
+    <w:basedOn w:val="Normal"/>
+    <w:link w:val="PlainTextChar"/>
     <w:rsid w:val="005F0046"/>
     <w:rPr>
       <w:rFonts w:ascii="Courier New" w:hAnsi="Courier New"/>
       <w:sz w:val="20"/>
     </w:rPr>
   </w:style>
-  <w:style w:type="character" w:customStyle="1" w:styleId="a9">
-    <w:name w:val="Текст Знак"/>
-    <w:basedOn w:val="a0"/>
-    <w:link w:val="a8"/>
+  <w:style w:type="character" w:customStyle="1" w:styleId="PlainTextChar">
+    <w:name w:val="Plain Text Char"/>
+    <w:basedOn w:val="DefaultParagraphFont"/>
+    <w:link w:val="PlainText"/>
     <w:rsid w:val="005F0046"/>
     <w:rPr>
       <w:rFonts w:ascii="Courier New" w:eastAsia="Times New Roman" w:hAnsi="Courier New" w:cs="Times New Roman"/>
@@ -5150,10 +5347,10 @@
       <w:lang w:eastAsia="ru-RU"/>
     </w:rPr>
   </w:style>
-  <w:style w:type="character" w:customStyle="1" w:styleId="10">
-    <w:name w:val="Заголовок 1 Знак"/>
-    <w:basedOn w:val="a0"/>
-    <w:link w:val="1"/>
+  <w:style w:type="character" w:customStyle="1" w:styleId="Heading1Char">
+    <w:name w:val="Heading 1 Char"/>
+    <w:basedOn w:val="DefaultParagraphFont"/>
+    <w:link w:val="Heading1"/>
     <w:uiPriority w:val="9"/>
     <w:rsid w:val="007402B2"/>
     <w:rPr>
@@ -5165,10 +5362,10 @@
       <w:lang w:eastAsia="ru-RU"/>
     </w:rPr>
   </w:style>
-  <w:style w:type="character" w:customStyle="1" w:styleId="20">
-    <w:name w:val="Заголовок 2 Знак"/>
-    <w:basedOn w:val="a0"/>
-    <w:link w:val="2"/>
+  <w:style w:type="character" w:customStyle="1" w:styleId="Heading2Char">
+    <w:name w:val="Heading 2 Char"/>
+    <w:basedOn w:val="DefaultParagraphFont"/>
+    <w:link w:val="Heading2"/>
     <w:uiPriority w:val="9"/>
     <w:rsid w:val="007402B2"/>
     <w:rPr>
@@ -5180,10 +5377,10 @@
       <w:lang w:eastAsia="ru-RU"/>
     </w:rPr>
   </w:style>
-  <w:style w:type="character" w:customStyle="1" w:styleId="30">
-    <w:name w:val="Заголовок 3 Знак"/>
-    <w:basedOn w:val="a0"/>
-    <w:link w:val="3"/>
+  <w:style w:type="character" w:customStyle="1" w:styleId="Heading3Char">
+    <w:name w:val="Heading 3 Char"/>
+    <w:basedOn w:val="DefaultParagraphFont"/>
+    <w:link w:val="Heading3"/>
     <w:uiPriority w:val="9"/>
     <w:rsid w:val="007402B2"/>
     <w:rPr>
@@ -5195,10 +5392,10 @@
       <w:lang w:eastAsia="ru-RU"/>
     </w:rPr>
   </w:style>
-  <w:style w:type="paragraph" w:styleId="aa">
+  <w:style w:type="paragraph" w:styleId="TOCHeading">
     <w:name w:val="TOC Heading"/>
-    <w:basedOn w:val="1"/>
-    <w:next w:val="a"/>
+    <w:basedOn w:val="Heading1"/>
+    <w:next w:val="Normal"/>
     <w:uiPriority w:val="39"/>
     <w:semiHidden/>
     <w:unhideWhenUsed/>
@@ -5213,10 +5410,10 @@
       <w:lang w:eastAsia="en-US"/>
     </w:rPr>
   </w:style>
-  <w:style w:type="paragraph" w:styleId="11">
+  <w:style w:type="paragraph" w:styleId="TOC1">
     <w:name w:val="toc 1"/>
-    <w:basedOn w:val="a"/>
-    <w:next w:val="a"/>
+    <w:basedOn w:val="Normal"/>
+    <w:next w:val="Normal"/>
     <w:autoRedefine/>
     <w:uiPriority w:val="39"/>
     <w:unhideWhenUsed/>
@@ -5225,10 +5422,10 @@
       <w:spacing w:after="100"/>
     </w:pPr>
   </w:style>
-  <w:style w:type="paragraph" w:styleId="21">
+  <w:style w:type="paragraph" w:styleId="TOC2">
     <w:name w:val="toc 2"/>
-    <w:basedOn w:val="a"/>
-    <w:next w:val="a"/>
+    <w:basedOn w:val="Normal"/>
+    <w:next w:val="Normal"/>
     <w:autoRedefine/>
     <w:uiPriority w:val="39"/>
     <w:unhideWhenUsed/>
@@ -5238,10 +5435,10 @@
       <w:ind w:left="240"/>
     </w:pPr>
   </w:style>
-  <w:style w:type="paragraph" w:styleId="31">
+  <w:style w:type="paragraph" w:styleId="TOC3">
     <w:name w:val="toc 3"/>
-    <w:basedOn w:val="a"/>
-    <w:next w:val="a"/>
+    <w:basedOn w:val="Normal"/>
+    <w:next w:val="Normal"/>
     <w:autoRedefine/>
     <w:uiPriority w:val="39"/>
     <w:unhideWhenUsed/>
@@ -5251,9 +5448,9 @@
       <w:ind w:left="480"/>
     </w:pPr>
   </w:style>
-  <w:style w:type="character" w:styleId="ab">
+  <w:style w:type="character" w:styleId="Hyperlink">
     <w:name w:val="Hyperlink"/>
-    <w:basedOn w:val="a0"/>
+    <w:basedOn w:val="DefaultParagraphFont"/>
     <w:uiPriority w:val="99"/>
     <w:unhideWhenUsed/>
     <w:rsid w:val="001754D8"/>
@@ -5262,10 +5459,10 @@
       <w:u w:val="single"/>
     </w:rPr>
   </w:style>
-  <w:style w:type="paragraph" w:styleId="ac">
+  <w:style w:type="paragraph" w:styleId="BalloonText">
     <w:name w:val="Balloon Text"/>
-    <w:basedOn w:val="a"/>
-    <w:link w:val="ad"/>
+    <w:basedOn w:val="Normal"/>
+    <w:link w:val="BalloonTextChar"/>
     <w:uiPriority w:val="99"/>
     <w:semiHidden/>
     <w:unhideWhenUsed/>
@@ -5276,538 +5473,10 @@
       <w:szCs w:val="16"/>
     </w:rPr>
   </w:style>
-  <w:style w:type="character" w:customStyle="1" w:styleId="ad">
-    <w:name w:val="Текст выноски Знак"/>
-    <w:basedOn w:val="a0"/>
-    <w:link w:val="ac"/>
-    <w:uiPriority w:val="99"/>
-    <w:semiHidden/>
-    <w:rsid w:val="001754D8"/>
-    <w:rPr>
-      <w:rFonts w:ascii="Tahoma" w:eastAsia="Times New Roman" w:hAnsi="Tahoma" w:cs="Tahoma"/>
-      <w:sz w:val="16"/>
-      <w:szCs w:val="16"/>
-      <w:lang w:eastAsia="ru-RU"/>
-    </w:rPr>
-  </w:style>
-</w:styles>
-</file>
-
-<file path=word/stylesWithEffects.xml><?xml version="1.0" encoding="utf-8"?>
-<w:styles xmlns:wpc="http://schemas.microsoft.com/office/word/2010/wordprocessingCanvas" xmlns:mc="http://schemas.openxmlformats.org/markup-compatibility/2006" xmlns:o="urn:schemas-microsoft-com:office:office" xmlns:r="http://schemas.openxmlformats.org/officeDocument/2006/relationships" xmlns:m="http://schemas.openxmlformats.org/officeDocument/2006/math" xmlns:v="urn:schemas-microsoft-com:vml" xmlns:wp14="http://schemas.microsoft.com/office/word/2010/wordprocessingDrawing" xmlns:wp="http://schemas.openxmlformats.org/drawingml/2006/wordprocessingDrawing" xmlns:w10="urn:schemas-microsoft-com:office:word" xmlns:w="http://schemas.openxmlformats.org/wordprocessingml/2006/main" xmlns:w14="http://schemas.microsoft.com/office/word/2010/wordml" xmlns:wpg="http://schemas.microsoft.com/office/word/2010/wordprocessingGroup" xmlns:wpi="http://schemas.microsoft.com/office/word/2010/wordprocessingInk" xmlns:wne="http://schemas.microsoft.com/office/word/2006/wordml" xmlns:wps="http://schemas.microsoft.com/office/word/2010/wordprocessingShape" mc:Ignorable="w14 wp14">
-  <w:docDefaults>
-    <w:rPrDefault>
-      <w:rPr>
-        <w:rFonts w:asciiTheme="minorHAnsi" w:eastAsiaTheme="minorHAnsi" w:hAnsiTheme="minorHAnsi" w:cstheme="minorBidi"/>
-        <w:sz w:val="22"/>
-        <w:szCs w:val="22"/>
-        <w:lang w:val="ru-RU" w:eastAsia="en-US" w:bidi="ar-SA"/>
-      </w:rPr>
-    </w:rPrDefault>
-    <w:pPrDefault>
-      <w:pPr>
-        <w:spacing w:after="200"/>
-      </w:pPr>
-    </w:pPrDefault>
-  </w:docDefaults>
-  <w:latentStyles w:defLockedState="0" w:defUIPriority="99" w:defSemiHidden="1" w:defUnhideWhenUsed="1" w:defQFormat="0" w:count="267">
-    <w:lsdException w:name="Normal" w:semiHidden="0" w:uiPriority="0" w:unhideWhenUsed="0" w:qFormat="1"/>
-    <w:lsdException w:name="heading 1" w:semiHidden="0" w:uiPriority="9" w:unhideWhenUsed="0" w:qFormat="1"/>
-    <w:lsdException w:name="heading 2" w:uiPriority="9" w:qFormat="1"/>
-    <w:lsdException w:name="heading 3" w:uiPriority="9" w:qFormat="1"/>
-    <w:lsdException w:name="heading 4" w:uiPriority="9" w:qFormat="1"/>
-    <w:lsdException w:name="heading 5" w:uiPriority="0" w:qFormat="1"/>
-    <w:lsdException w:name="heading 6" w:uiPriority="9" w:qFormat="1"/>
-    <w:lsdException w:name="heading 7" w:uiPriority="9" w:qFormat="1"/>
-    <w:lsdException w:name="heading 8" w:uiPriority="9" w:qFormat="1"/>
-    <w:lsdException w:name="heading 9" w:uiPriority="9" w:qFormat="1"/>
-    <w:lsdException w:name="toc 1" w:uiPriority="39"/>
-    <w:lsdException w:name="toc 2" w:uiPriority="39"/>
-    <w:lsdException w:name="toc 3" w:uiPriority="39"/>
-    <w:lsdException w:name="toc 4" w:uiPriority="39"/>
-    <w:lsdException w:name="toc 5" w:uiPriority="39"/>
-    <w:lsdException w:name="toc 6" w:uiPriority="39"/>
-    <w:lsdException w:name="toc 7" w:uiPriority="39"/>
-    <w:lsdException w:name="toc 8" w:uiPriority="39"/>
-    <w:lsdException w:name="toc 9" w:uiPriority="39"/>
-    <w:lsdException w:name="header" w:uiPriority="0"/>
-    <w:lsdException w:name="caption" w:uiPriority="35" w:qFormat="1"/>
-    <w:lsdException w:name="page number" w:uiPriority="0"/>
-    <w:lsdException w:name="Title" w:semiHidden="0" w:uiPriority="10" w:unhideWhenUsed="0" w:qFormat="1"/>
-    <w:lsdException w:name="Default Paragraph Font" w:uiPriority="1"/>
-    <w:lsdException w:name="Subtitle" w:semiHidden="0" w:uiPriority="11" w:unhideWhenUsed="0" w:qFormat="1"/>
-    <w:lsdException w:name="Strong" w:semiHidden="0" w:uiPriority="22" w:unhideWhenUsed="0" w:qFormat="1"/>
-    <w:lsdException w:name="Emphasis" w:semiHidden="0" w:uiPriority="20" w:unhideWhenUsed="0" w:qFormat="1"/>
-    <w:lsdException w:name="Plain Text" w:uiPriority="0"/>
-    <w:lsdException w:name="Table Grid" w:semiHidden="0" w:uiPriority="59" w:unhideWhenUsed="0"/>
-    <w:lsdException w:name="Placeholder Text" w:unhideWhenUsed="0"/>
-    <w:lsdException w:name="No Spacing" w:semiHidden="0" w:uiPriority="1" w:unhideWhenUsed="0" w:qFormat="1"/>
-    <w:lsdException w:name="Light Shading" w:semiHidden="0" w:uiPriority="60" w:unhideWhenUsed="0"/>
-    <w:lsdException w:name="Light List" w:semiHidden="0" w:uiPriority="61" w:unhideWhenUsed="0"/>
-    <w:lsdException w:name="Light Grid" w:semiHidden="0" w:uiPriority="62" w:unhideWhenUsed="0"/>
-    <w:lsdException w:name="Medium Shading 1" w:semiHidden="0" w:uiPriority="63" w:unhideWhenUsed="0"/>
-    <w:lsdException w:name="Medium Shading 2" w:semiHidden="0" w:uiPriority="64" w:unhideWhenUsed="0"/>
-    <w:lsdException w:name="Medium List 1" w:semiHidden="0" w:uiPriority="65" w:unhideWhenUsed="0"/>
-    <w:lsdException w:name="Medium List 2" w:semiHidden="0" w:uiPriority="66" w:unhideWhenUsed="0"/>
-    <w:lsdException w:name="Medium Grid 1" w:semiHidden="0" w:uiPriority="67" w:unhideWhenUsed="0"/>
-    <w:lsdException w:name="Medium Grid 2" w:semiHidden="0" w:uiPriority="68" w:unhideWhenUsed="0"/>
-    <w:lsdException w:name="Medium Grid 3" w:semiHidden="0" w:uiPriority="69" w:unhideWhenUsed="0"/>
-    <w:lsdException w:name="Dark List" w:semiHidden="0" w:uiPriority="70" w:unhideWhenUsed="0"/>
-    <w:lsdException w:name="Colorful Shading" w:semiHidden="0" w:uiPriority="71" w:unhideWhenUsed="0"/>
-    <w:lsdException w:name="Colorful List" w:semiHidden="0" w:uiPriority="72" w:unhideWhenUsed="0"/>
-    <w:lsdException w:name="Colorful Grid" w:semiHidden="0" w:uiPriority="73" w:unhideWhenUsed="0"/>
-    <w:lsdException w:name="Light Shading Accent 1" w:semiHidden="0" w:uiPriority="60" w:unhideWhenUsed="0"/>
-    <w:lsdException w:name="Light List Accent 1" w:semiHidden="0" w:uiPriority="61" w:unhideWhenUsed="0"/>
-    <w:lsdException w:name="Light Grid Accent 1" w:semiHidden="0" w:uiPriority="62" w:unhideWhenUsed="0"/>
-    <w:lsdException w:name="Medium Shading 1 Accent 1" w:semiHidden="0" w:uiPriority="63" w:unhideWhenUsed="0"/>
-    <w:lsdException w:name="Medium Shading 2 Accent 1" w:semiHidden="0" w:uiPriority="64" w:unhideWhenUsed="0"/>
-    <w:lsdException w:name="Medium List 1 Accent 1" w:semiHidden="0" w:uiPriority="65" w:unhideWhenUsed="0"/>
-    <w:lsdException w:name="Revision" w:unhideWhenUsed="0"/>
-    <w:lsdException w:name="List Paragraph" w:semiHidden="0" w:uiPriority="34" w:unhideWhenUsed="0" w:qFormat="1"/>
-    <w:lsdException w:name="Quote" w:semiHidden="0" w:uiPriority="29" w:unhideWhenUsed="0" w:qFormat="1"/>
-    <w:lsdException w:name="Intense Quote" w:semiHidden="0" w:uiPriority="30" w:unhideWhenUsed="0" w:qFormat="1"/>
-    <w:lsdException w:name="Medium List 2 Accent 1" w:semiHidden="0" w:uiPriority="66" w:unhideWhenUsed="0"/>
-    <w:lsdException w:name="Medium Grid 1 Accent 1" w:semiHidden="0" w:uiPriority="67" w:unhideWhenUsed="0"/>
-    <w:lsdException w:name="Medium Grid 2 Accent 1" w:semiHidden="0" w:uiPriority="68" w:unhideWhenUsed="0"/>
-    <w:lsdException w:name="Medium Grid 3 Accent 1" w:semiHidden="0" w:uiPriority="69" w:unhideWhenUsed="0"/>
-    <w:lsdException w:name="Dark List Accent 1" w:semiHidden="0" w:uiPriority="70" w:unhideWhenUsed="0"/>
-    <w:lsdException w:name="Colorful Shading Accent 1" w:semiHidden="0" w:uiPriority="71" w:unhideWhenUsed="0"/>
-    <w:lsdException w:name="Colorful List Accent 1" w:semiHidden="0" w:uiPriority="72" w:unhideWhenUsed="0"/>
-    <w:lsdException w:name="Colorful Grid Accent 1" w:semiHidden="0" w:uiPriority="73" w:unhideWhenUsed="0"/>
-    <w:lsdException w:name="Light Shading Accent 2" w:semiHidden="0" w:uiPriority="60" w:unhideWhenUsed="0"/>
-    <w:lsdException w:name="Light List Accent 2" w:semiHidden="0" w:uiPriority="61" w:unhideWhenUsed="0"/>
-    <w:lsdException w:name="Light Grid Accent 2" w:semiHidden="0" w:uiPriority="62" w:unhideWhenUsed="0"/>
-    <w:lsdException w:name="Medium Shading 1 Accent 2" w:semiHidden="0" w:uiPriority="63" w:unhideWhenUsed="0"/>
-    <w:lsdException w:name="Medium Shading 2 Accent 2" w:semiHidden="0" w:uiPriority="64" w:unhideWhenUsed="0"/>
-    <w:lsdException w:name="Medium List 1 Accent 2" w:semiHidden="0" w:uiPriority="65" w:unhideWhenUsed="0"/>
-    <w:lsdException w:name="Medium List 2 Accent 2" w:semiHidden="0" w:uiPriority="66" w:unhideWhenUsed="0"/>
-    <w:lsdException w:name="Medium Grid 1 Accent 2" w:semiHidden="0" w:uiPriority="67" w:unhideWhenUsed="0"/>
-    <w:lsdException w:name="Medium Grid 2 Accent 2" w:semiHidden="0" w:uiPriority="68" w:unhideWhenUsed="0"/>
-    <w:lsdException w:name="Medium Grid 3 Accent 2" w:semiHidden="0" w:uiPriority="69" w:unhideWhenUsed="0"/>
-    <w:lsdException w:name="Dark List Accent 2" w:semiHidden="0" w:uiPriority="70" w:unhideWhenUsed="0"/>
-    <w:lsdException w:name="Colorful Shading Accent 2" w:semiHidden="0" w:uiPriority="71" w:unhideWhenUsed="0"/>
-    <w:lsdException w:name="Colorful List Accent 2" w:semiHidden="0" w:uiPriority="72" w:unhideWhenUsed="0"/>
-    <w:lsdException w:name="Colorful Grid Accent 2" w:semiHidden="0" w:uiPriority="73" w:unhideWhenUsed="0"/>
-    <w:lsdException w:name="Light Shading Accent 3" w:semiHidden="0" w:uiPriority="60" w:unhideWhenUsed="0"/>
-    <w:lsdException w:name="Light List Accent 3" w:semiHidden="0" w:uiPriority="61" w:unhideWhenUsed="0"/>
-    <w:lsdException w:name="Light Grid Accent 3" w:semiHidden="0" w:uiPriority="62" w:unhideWhenUsed="0"/>
-    <w:lsdException w:name="Medium Shading 1 Accent 3" w:semiHidden="0" w:uiPriority="63" w:unhideWhenUsed="0"/>
-    <w:lsdException w:name="Medium Shading 2 Accent 3" w:semiHidden="0" w:uiPriority="64" w:unhideWhenUsed="0"/>
-    <w:lsdException w:name="Medium List 1 Accent 3" w:semiHidden="0" w:uiPriority="65" w:unhideWhenUsed="0"/>
-    <w:lsdException w:name="Medium List 2 Accent 3" w:semiHidden="0" w:uiPriority="66" w:unhideWhenUsed="0"/>
-    <w:lsdException w:name="Medium Grid 1 Accent 3" w:semiHidden="0" w:uiPriority="67" w:unhideWhenUsed="0"/>
-    <w:lsdException w:name="Medium Grid 2 Accent 3" w:semiHidden="0" w:uiPriority="68" w:unhideWhenUsed="0"/>
-    <w:lsdException w:name="Medium Grid 3 Accent 3" w:semiHidden="0" w:uiPriority="69" w:unhideWhenUsed="0"/>
-    <w:lsdException w:name="Dark List Accent 3" w:semiHidden="0" w:uiPriority="70" w:unhideWhenUsed="0"/>
-    <w:lsdException w:name="Colorful Shading Accent 3" w:semiHidden="0" w:uiPriority="71" w:unhideWhenUsed="0"/>
-    <w:lsdException w:name="Colorful List Accent 3" w:semiHidden="0" w:uiPriority="72" w:unhideWhenUsed="0"/>
-    <w:lsdException w:name="Colorful Grid Accent 3" w:semiHidden="0" w:uiPriority="73" w:unhideWhenUsed="0"/>
-    <w:lsdException w:name="Light Shading Accent 4" w:semiHidden="0" w:uiPriority="60" w:unhideWhenUsed="0"/>
-    <w:lsdException w:name="Light List Accent 4" w:semiHidden="0" w:uiPriority="61" w:unhideWhenUsed="0"/>
-    <w:lsdException w:name="Light Grid Accent 4" w:semiHidden="0" w:uiPriority="62" w:unhideWhenUsed="0"/>
-    <w:lsdException w:name="Medium Shading 1 Accent 4" w:semiHidden="0" w:uiPriority="63" w:unhideWhenUsed="0"/>
-    <w:lsdException w:name="Medium Shading 2 Accent 4" w:semiHidden="0" w:uiPriority="64" w:unhideWhenUsed="0"/>
-    <w:lsdException w:name="Medium List 1 Accent 4" w:semiHidden="0" w:uiPriority="65" w:unhideWhenUsed="0"/>
-    <w:lsdException w:name="Medium List 2 Accent 4" w:semiHidden="0" w:uiPriority="66" w:unhideWhenUsed="0"/>
-    <w:lsdException w:name="Medium Grid 1 Accent 4" w:semiHidden="0" w:uiPriority="67" w:unhideWhenUsed="0"/>
-    <w:lsdException w:name="Medium Grid 2 Accent 4" w:semiHidden="0" w:uiPriority="68" w:unhideWhenUsed="0"/>
-    <w:lsdException w:name="Medium Grid 3 Accent 4" w:semiHidden="0" w:uiPriority="69" w:unhideWhenUsed="0"/>
-    <w:lsdException w:name="Dark List Accent 4" w:semiHidden="0" w:uiPriority="70" w:unhideWhenUsed="0"/>
-    <w:lsdException w:name="Colorful Shading Accent 4" w:semiHidden="0" w:uiPriority="71" w:unhideWhenUsed="0"/>
-    <w:lsdException w:name="Colorful List Accent 4" w:semiHidden="0" w:uiPriority="72" w:unhideWhenUsed="0"/>
-    <w:lsdException w:name="Colorful Grid Accent 4" w:semiHidden="0" w:uiPriority="73" w:unhideWhenUsed="0"/>
-    <w:lsdException w:name="Light Shading Accent 5" w:semiHidden="0" w:uiPriority="60" w:unhideWhenUsed="0"/>
-    <w:lsdException w:name="Light List Accent 5" w:semiHidden="0" w:uiPriority="61" w:unhideWhenUsed="0"/>
-    <w:lsdException w:name="Light Grid Accent 5" w:semiHidden="0" w:uiPriority="62" w:unhideWhenUsed="0"/>
-    <w:lsdException w:name="Medium Shading 1 Accent 5" w:semiHidden="0" w:uiPriority="63" w:unhideWhenUsed="0"/>
-    <w:lsdException w:name="Medium Shading 2 Accent 5" w:semiHidden="0" w:uiPriority="64" w:unhideWhenUsed="0"/>
-    <w:lsdException w:name="Medium List 1 Accent 5" w:semiHidden="0" w:uiPriority="65" w:unhideWhenUsed="0"/>
-    <w:lsdException w:name="Medium List 2 Accent 5" w:semiHidden="0" w:uiPriority="66" w:unhideWhenUsed="0"/>
-    <w:lsdException w:name="Medium Grid 1 Accent 5" w:semiHidden="0" w:uiPriority="67" w:unhideWhenUsed="0"/>
-    <w:lsdException w:name="Medium Grid 2 Accent 5" w:semiHidden="0" w:uiPriority="68" w:unhideWhenUsed="0"/>
-    <w:lsdException w:name="Medium Grid 3 Accent 5" w:semiHidden="0" w:uiPriority="69" w:unhideWhenUsed="0"/>
-    <w:lsdException w:name="Dark List Accent 5" w:semiHidden="0" w:uiPriority="70" w:unhideWhenUsed="0"/>
-    <w:lsdException w:name="Colorful Shading Accent 5" w:semiHidden="0" w:uiPriority="71" w:unhideWhenUsed="0"/>
-    <w:lsdException w:name="Colorful List Accent 5" w:semiHidden="0" w:uiPriority="72" w:unhideWhenUsed="0"/>
-    <w:lsdException w:name="Colorful Grid Accent 5" w:semiHidden="0" w:uiPriority="73" w:unhideWhenUsed="0"/>
-    <w:lsdException w:name="Light Shading Accent 6" w:semiHidden="0" w:uiPriority="60" w:unhideWhenUsed="0"/>
-    <w:lsdException w:name="Light List Accent 6" w:semiHidden="0" w:uiPriority="61" w:unhideWhenUsed="0"/>
-    <w:lsdException w:name="Light Grid Accent 6" w:semiHidden="0" w:uiPriority="62" w:unhideWhenUsed="0"/>
-    <w:lsdException w:name="Medium Shading 1 Accent 6" w:semiHidden="0" w:uiPriority="63" w:unhideWhenUsed="0"/>
-    <w:lsdException w:name="Medium Shading 2 Accent 6" w:semiHidden="0" w:uiPriority="64" w:unhideWhenUsed="0"/>
-    <w:lsdException w:name="Medium List 1 Accent 6" w:semiHidden="0" w:uiPriority="65" w:unhideWhenUsed="0"/>
-    <w:lsdException w:name="Medium List 2 Accent 6" w:semiHidden="0" w:uiPriority="66" w:unhideWhenUsed="0"/>
-    <w:lsdException w:name="Medium Grid 1 Accent 6" w:semiHidden="0" w:uiPriority="67" w:unhideWhenUsed="0"/>
-    <w:lsdException w:name="Medium Grid 2 Accent 6" w:semiHidden="0" w:uiPriority="68" w:unhideWhenUsed="0"/>
-    <w:lsdException w:name="Medium Grid 3 Accent 6" w:semiHidden="0" w:uiPriority="69" w:unhideWhenUsed="0"/>
-    <w:lsdException w:name="Dark List Accent 6" w:semiHidden="0" w:uiPriority="70" w:unhideWhenUsed="0"/>
-    <w:lsdException w:name="Colorful Shading Accent 6" w:semiHidden="0" w:uiPriority="71" w:unhideWhenUsed="0"/>
-    <w:lsdException w:name="Colorful List Accent 6" w:semiHidden="0" w:uiPriority="72" w:unhideWhenUsed="0"/>
-    <w:lsdException w:name="Colorful Grid Accent 6" w:semiHidden="0" w:uiPriority="73" w:unhideWhenUsed="0"/>
-    <w:lsdException w:name="Subtle Emphasis" w:semiHidden="0" w:uiPriority="19" w:unhideWhenUsed="0" w:qFormat="1"/>
-    <w:lsdException w:name="Intense Emphasis" w:semiHidden="0" w:uiPriority="21" w:unhideWhenUsed="0" w:qFormat="1"/>
-    <w:lsdException w:name="Subtle Reference" w:semiHidden="0" w:uiPriority="31" w:unhideWhenUsed="0" w:qFormat="1"/>
-    <w:lsdException w:name="Intense Reference" w:semiHidden="0" w:uiPriority="32" w:unhideWhenUsed="0" w:qFormat="1"/>
-    <w:lsdException w:name="Book Title" w:semiHidden="0" w:uiPriority="33" w:unhideWhenUsed="0" w:qFormat="1"/>
-    <w:lsdException w:name="Bibliography" w:uiPriority="37"/>
-    <w:lsdException w:name="TOC Heading" w:uiPriority="39" w:qFormat="1"/>
-  </w:latentStyles>
-  <w:style w:type="paragraph" w:default="1" w:styleId="a">
-    <w:name w:val="Normal"/>
-    <w:qFormat/>
-    <w:rsid w:val="005F0046"/>
-    <w:pPr>
-      <w:spacing w:after="0"/>
-    </w:pPr>
-    <w:rPr>
-      <w:rFonts w:ascii="Times New Roman" w:eastAsia="Times New Roman" w:hAnsi="Times New Roman" w:cs="Times New Roman"/>
-      <w:sz w:val="24"/>
-      <w:szCs w:val="20"/>
-      <w:lang w:eastAsia="ru-RU"/>
-    </w:rPr>
-  </w:style>
-  <w:style w:type="paragraph" w:styleId="1">
-    <w:name w:val="heading 1"/>
-    <w:basedOn w:val="a"/>
-    <w:next w:val="a"/>
-    <w:link w:val="10"/>
-    <w:uiPriority w:val="9"/>
-    <w:qFormat/>
-    <w:rsid w:val="007402B2"/>
-    <w:pPr>
-      <w:keepNext/>
-      <w:keepLines/>
-      <w:spacing w:before="240"/>
-      <w:outlineLvl w:val="0"/>
-    </w:pPr>
-    <w:rPr>
-      <w:rFonts w:asciiTheme="majorHAnsi" w:eastAsiaTheme="majorEastAsia" w:hAnsiTheme="majorHAnsi" w:cstheme="majorBidi"/>
-      <w:b/>
-      <w:bCs/>
-      <w:sz w:val="28"/>
-      <w:szCs w:val="28"/>
-    </w:rPr>
-  </w:style>
-  <w:style w:type="paragraph" w:styleId="2">
-    <w:name w:val="heading 2"/>
-    <w:basedOn w:val="a"/>
-    <w:next w:val="a"/>
-    <w:link w:val="20"/>
-    <w:uiPriority w:val="9"/>
-    <w:unhideWhenUsed/>
-    <w:qFormat/>
-    <w:rsid w:val="007402B2"/>
-    <w:pPr>
-      <w:keepNext/>
-      <w:keepLines/>
-      <w:spacing w:before="200"/>
-      <w:ind w:firstLine="284"/>
-      <w:outlineLvl w:val="1"/>
-    </w:pPr>
-    <w:rPr>
-      <w:rFonts w:asciiTheme="majorHAnsi" w:eastAsiaTheme="majorEastAsia" w:hAnsiTheme="majorHAnsi" w:cstheme="majorBidi"/>
-      <w:b/>
-      <w:bCs/>
-      <w:sz w:val="26"/>
-      <w:szCs w:val="26"/>
-    </w:rPr>
-  </w:style>
-  <w:style w:type="paragraph" w:styleId="3">
-    <w:name w:val="heading 3"/>
-    <w:basedOn w:val="a"/>
-    <w:next w:val="a"/>
-    <w:link w:val="30"/>
-    <w:uiPriority w:val="9"/>
-    <w:unhideWhenUsed/>
-    <w:qFormat/>
-    <w:rsid w:val="007402B2"/>
-    <w:pPr>
-      <w:keepNext/>
-      <w:keepLines/>
-      <w:spacing w:before="200"/>
-      <w:ind w:firstLine="567"/>
-      <w:outlineLvl w:val="2"/>
-    </w:pPr>
-    <w:rPr>
-      <w:rFonts w:asciiTheme="majorHAnsi" w:eastAsiaTheme="majorEastAsia" w:hAnsiTheme="majorHAnsi" w:cstheme="majorBidi"/>
-      <w:b/>
-      <w:bCs/>
-    </w:rPr>
-  </w:style>
-  <w:style w:type="paragraph" w:styleId="5">
-    <w:name w:val="heading 5"/>
-    <w:basedOn w:val="a"/>
-    <w:next w:val="a"/>
-    <w:link w:val="50"/>
-    <w:semiHidden/>
-    <w:unhideWhenUsed/>
-    <w:qFormat/>
-    <w:rsid w:val="005F0046"/>
-    <w:pPr>
-      <w:spacing w:before="240" w:after="60"/>
-      <w:outlineLvl w:val="4"/>
-    </w:pPr>
-    <w:rPr>
-      <w:rFonts w:ascii="Calibri" w:hAnsi="Calibri"/>
-      <w:b/>
-      <w:bCs/>
-      <w:i/>
-      <w:iCs/>
-      <w:sz w:val="26"/>
-      <w:szCs w:val="26"/>
-    </w:rPr>
-  </w:style>
-  <w:style w:type="character" w:default="1" w:styleId="a0">
-    <w:name w:val="Default Paragraph Font"/>
-    <w:uiPriority w:val="1"/>
-    <w:semiHidden/>
-    <w:unhideWhenUsed/>
-  </w:style>
-  <w:style w:type="table" w:default="1" w:styleId="a1">
-    <w:name w:val="Normal Table"/>
-    <w:uiPriority w:val="99"/>
-    <w:semiHidden/>
-    <w:unhideWhenUsed/>
-    <w:tblPr>
-      <w:tblInd w:w="0" w:type="dxa"/>
-      <w:tblCellMar>
-        <w:top w:w="0" w:type="dxa"/>
-        <w:left w:w="108" w:type="dxa"/>
-        <w:bottom w:w="0" w:type="dxa"/>
-        <w:right w:w="108" w:type="dxa"/>
-      </w:tblCellMar>
-    </w:tblPr>
-  </w:style>
-  <w:style w:type="numbering" w:default="1" w:styleId="a2">
-    <w:name w:val="No List"/>
-    <w:uiPriority w:val="99"/>
-    <w:semiHidden/>
-    <w:unhideWhenUsed/>
-  </w:style>
-  <w:style w:type="character" w:customStyle="1" w:styleId="50">
-    <w:name w:val="Заголовок 5 Знак"/>
-    <w:basedOn w:val="a0"/>
-    <w:link w:val="5"/>
-    <w:semiHidden/>
-    <w:rsid w:val="005F0046"/>
-    <w:rPr>
-      <w:rFonts w:ascii="Calibri" w:eastAsia="Times New Roman" w:hAnsi="Calibri" w:cs="Times New Roman"/>
-      <w:b/>
-      <w:bCs/>
-      <w:i/>
-      <w:iCs/>
-      <w:sz w:val="26"/>
-      <w:szCs w:val="26"/>
-      <w:lang w:eastAsia="ru-RU"/>
-    </w:rPr>
-  </w:style>
-  <w:style w:type="paragraph" w:styleId="a3">
-    <w:name w:val="footer"/>
-    <w:basedOn w:val="a"/>
-    <w:link w:val="a4"/>
-    <w:uiPriority w:val="99"/>
-    <w:rsid w:val="005F0046"/>
-    <w:pPr>
-      <w:tabs>
-        <w:tab w:val="center" w:pos="4677"/>
-        <w:tab w:val="right" w:pos="9355"/>
-      </w:tabs>
-    </w:pPr>
-  </w:style>
-  <w:style w:type="character" w:customStyle="1" w:styleId="a4">
-    <w:name w:val="Нижний колонтитул Знак"/>
-    <w:basedOn w:val="a0"/>
-    <w:link w:val="a3"/>
-    <w:uiPriority w:val="99"/>
-    <w:rsid w:val="005F0046"/>
-    <w:rPr>
-      <w:rFonts w:ascii="Times New Roman" w:eastAsia="Times New Roman" w:hAnsi="Times New Roman" w:cs="Times New Roman"/>
-      <w:sz w:val="24"/>
-      <w:szCs w:val="20"/>
-      <w:lang w:eastAsia="ru-RU"/>
-    </w:rPr>
-  </w:style>
-  <w:style w:type="character" w:styleId="a5">
-    <w:name w:val="page number"/>
-    <w:basedOn w:val="a0"/>
-    <w:rsid w:val="005F0046"/>
-  </w:style>
-  <w:style w:type="paragraph" w:styleId="a6">
-    <w:name w:val="header"/>
-    <w:basedOn w:val="a"/>
-    <w:link w:val="a7"/>
-    <w:rsid w:val="005F0046"/>
-    <w:pPr>
-      <w:tabs>
-        <w:tab w:val="center" w:pos="4153"/>
-        <w:tab w:val="right" w:pos="8306"/>
-      </w:tabs>
-    </w:pPr>
-  </w:style>
-  <w:style w:type="character" w:customStyle="1" w:styleId="a7">
-    <w:name w:val="Верхний колонтитул Знак"/>
-    <w:basedOn w:val="a0"/>
-    <w:link w:val="a6"/>
-    <w:rsid w:val="005F0046"/>
-    <w:rPr>
-      <w:rFonts w:ascii="Times New Roman" w:eastAsia="Times New Roman" w:hAnsi="Times New Roman" w:cs="Times New Roman"/>
-      <w:sz w:val="24"/>
-      <w:szCs w:val="20"/>
-      <w:lang w:eastAsia="ru-RU"/>
-    </w:rPr>
-  </w:style>
-  <w:style w:type="paragraph" w:styleId="a8">
-    <w:name w:val="Plain Text"/>
-    <w:basedOn w:val="a"/>
-    <w:link w:val="a9"/>
-    <w:rsid w:val="005F0046"/>
-    <w:rPr>
-      <w:rFonts w:ascii="Courier New" w:hAnsi="Courier New"/>
-      <w:sz w:val="20"/>
-    </w:rPr>
-  </w:style>
-  <w:style w:type="character" w:customStyle="1" w:styleId="a9">
-    <w:name w:val="Текст Знак"/>
-    <w:basedOn w:val="a0"/>
-    <w:link w:val="a8"/>
-    <w:rsid w:val="005F0046"/>
-    <w:rPr>
-      <w:rFonts w:ascii="Courier New" w:eastAsia="Times New Roman" w:hAnsi="Courier New" w:cs="Times New Roman"/>
-      <w:sz w:val="20"/>
-      <w:szCs w:val="20"/>
-      <w:lang w:eastAsia="ru-RU"/>
-    </w:rPr>
-  </w:style>
-  <w:style w:type="character" w:customStyle="1" w:styleId="10">
-    <w:name w:val="Заголовок 1 Знак"/>
-    <w:basedOn w:val="a0"/>
-    <w:link w:val="1"/>
-    <w:uiPriority w:val="9"/>
-    <w:rsid w:val="007402B2"/>
-    <w:rPr>
-      <w:rFonts w:asciiTheme="majorHAnsi" w:eastAsiaTheme="majorEastAsia" w:hAnsiTheme="majorHAnsi" w:cstheme="majorBidi"/>
-      <w:b/>
-      <w:bCs/>
-      <w:sz w:val="28"/>
-      <w:szCs w:val="28"/>
-      <w:lang w:eastAsia="ru-RU"/>
-    </w:rPr>
-  </w:style>
-  <w:style w:type="character" w:customStyle="1" w:styleId="20">
-    <w:name w:val="Заголовок 2 Знак"/>
-    <w:basedOn w:val="a0"/>
-    <w:link w:val="2"/>
-    <w:uiPriority w:val="9"/>
-    <w:rsid w:val="007402B2"/>
-    <w:rPr>
-      <w:rFonts w:asciiTheme="majorHAnsi" w:eastAsiaTheme="majorEastAsia" w:hAnsiTheme="majorHAnsi" w:cstheme="majorBidi"/>
-      <w:b/>
-      <w:bCs/>
-      <w:sz w:val="26"/>
-      <w:szCs w:val="26"/>
-      <w:lang w:eastAsia="ru-RU"/>
-    </w:rPr>
-  </w:style>
-  <w:style w:type="character" w:customStyle="1" w:styleId="30">
-    <w:name w:val="Заголовок 3 Знак"/>
-    <w:basedOn w:val="a0"/>
-    <w:link w:val="3"/>
-    <w:uiPriority w:val="9"/>
-    <w:rsid w:val="007402B2"/>
-    <w:rPr>
-      <w:rFonts w:asciiTheme="majorHAnsi" w:eastAsiaTheme="majorEastAsia" w:hAnsiTheme="majorHAnsi" w:cstheme="majorBidi"/>
-      <w:b/>
-      <w:bCs/>
-      <w:sz w:val="24"/>
-      <w:szCs w:val="20"/>
-      <w:lang w:eastAsia="ru-RU"/>
-    </w:rPr>
-  </w:style>
-  <w:style w:type="paragraph" w:styleId="aa">
-    <w:name w:val="TOC Heading"/>
-    <w:basedOn w:val="1"/>
-    <w:next w:val="a"/>
-    <w:uiPriority w:val="39"/>
-    <w:semiHidden/>
-    <w:unhideWhenUsed/>
-    <w:qFormat/>
-    <w:rsid w:val="001754D8"/>
-    <w:pPr>
-      <w:spacing w:before="480" w:line="276" w:lineRule="auto"/>
-      <w:outlineLvl w:val="9"/>
-    </w:pPr>
-    <w:rPr>
-      <w:color w:val="365F91" w:themeColor="accent1" w:themeShade="BF"/>
-      <w:lang w:eastAsia="en-US"/>
-    </w:rPr>
-  </w:style>
-  <w:style w:type="paragraph" w:styleId="11">
-    <w:name w:val="toc 1"/>
-    <w:basedOn w:val="a"/>
-    <w:next w:val="a"/>
-    <w:autoRedefine/>
-    <w:uiPriority w:val="39"/>
-    <w:unhideWhenUsed/>
-    <w:rsid w:val="001754D8"/>
-    <w:pPr>
-      <w:spacing w:after="100"/>
-    </w:pPr>
-  </w:style>
-  <w:style w:type="paragraph" w:styleId="21">
-    <w:name w:val="toc 2"/>
-    <w:basedOn w:val="a"/>
-    <w:next w:val="a"/>
-    <w:autoRedefine/>
-    <w:uiPriority w:val="39"/>
-    <w:unhideWhenUsed/>
-    <w:rsid w:val="001754D8"/>
-    <w:pPr>
-      <w:spacing w:after="100"/>
-      <w:ind w:left="240"/>
-    </w:pPr>
-  </w:style>
-  <w:style w:type="paragraph" w:styleId="31">
-    <w:name w:val="toc 3"/>
-    <w:basedOn w:val="a"/>
-    <w:next w:val="a"/>
-    <w:autoRedefine/>
-    <w:uiPriority w:val="39"/>
-    <w:unhideWhenUsed/>
-    <w:rsid w:val="001754D8"/>
-    <w:pPr>
-      <w:spacing w:after="100"/>
-      <w:ind w:left="480"/>
-    </w:pPr>
-  </w:style>
-  <w:style w:type="character" w:styleId="ab">
-    <w:name w:val="Hyperlink"/>
-    <w:basedOn w:val="a0"/>
-    <w:uiPriority w:val="99"/>
-    <w:unhideWhenUsed/>
-    <w:rsid w:val="001754D8"/>
-    <w:rPr>
-      <w:color w:val="0000FF" w:themeColor="hyperlink"/>
-      <w:u w:val="single"/>
-    </w:rPr>
-  </w:style>
-  <w:style w:type="paragraph" w:styleId="ac">
-    <w:name w:val="Balloon Text"/>
-    <w:basedOn w:val="a"/>
-    <w:link w:val="ad"/>
-    <w:uiPriority w:val="99"/>
-    <w:semiHidden/>
-    <w:unhideWhenUsed/>
-    <w:rsid w:val="001754D8"/>
-    <w:rPr>
-      <w:rFonts w:ascii="Tahoma" w:hAnsi="Tahoma" w:cs="Tahoma"/>
-      <w:sz w:val="16"/>
-      <w:szCs w:val="16"/>
-    </w:rPr>
-  </w:style>
-  <w:style w:type="character" w:customStyle="1" w:styleId="ad">
-    <w:name w:val="Текст выноски Знак"/>
-    <w:basedOn w:val="a0"/>
-    <w:link w:val="ac"/>
+  <w:style w:type="character" w:customStyle="1" w:styleId="BalloonTextChar">
+    <w:name w:val="Balloon Text Char"/>
+    <w:basedOn w:val="DefaultParagraphFont"/>
+    <w:link w:val="BalloonText"/>
     <w:uiPriority w:val="99"/>
     <w:semiHidden/>
     <w:rsid w:val="001754D8"/>
@@ -6109,7 +5778,7 @@
 </file>
 
 <file path=customXml/itemProps1.xml><?xml version="1.0" encoding="utf-8"?>
-<ds:datastoreItem xmlns:ds="http://schemas.openxmlformats.org/officeDocument/2006/customXml" ds:itemID="{74490BA7-EB37-4C6B-833B-0E2589DB8637}">
+<ds:datastoreItem xmlns:ds="http://schemas.openxmlformats.org/officeDocument/2006/customXml" ds:itemID="{EB69CE26-850C-47B3-9E02-62CE56218C8E}">
   <ds:schemaRefs>
     <ds:schemaRef ds:uri="http://schemas.openxmlformats.org/officeDocument/2006/bibliography"/>
   </ds:schemaRefs>

</xml_diff>

<commit_message>
CycleCoder implemented and tested
</commit_message>
<xml_diff>
--- a/docs/ТЗ.docx
+++ b/docs/ТЗ.docx
@@ -1,6 +1,6 @@
 
 <file path=word/document.xml><?xml version="1.0" encoding="utf-8"?>
-<w:document xmlns:wpc="http://schemas.microsoft.com/office/word/2010/wordprocessingCanvas" xmlns:mc="http://schemas.openxmlformats.org/markup-compatibility/2006" xmlns:o="urn:schemas-microsoft-com:office:office" xmlns:r="http://schemas.openxmlformats.org/officeDocument/2006/relationships" xmlns:m="http://schemas.openxmlformats.org/officeDocument/2006/math" xmlns:v="urn:schemas-microsoft-com:vml" xmlns:wp14="http://schemas.microsoft.com/office/word/2010/wordprocessingDrawing" xmlns:wp="http://schemas.openxmlformats.org/drawingml/2006/wordprocessingDrawing" xmlns:w10="urn:schemas-microsoft-com:office:word" xmlns:w="http://schemas.openxmlformats.org/wordprocessingml/2006/main" xmlns:w14="http://schemas.microsoft.com/office/word/2010/wordml" xmlns:w15="http://schemas.microsoft.com/office/word/2012/wordml" xmlns:wpg="http://schemas.microsoft.com/office/word/2010/wordprocessingGroup" xmlns:wpi="http://schemas.microsoft.com/office/word/2010/wordprocessingInk" xmlns:wne="http://schemas.microsoft.com/office/word/2006/wordml" xmlns:wps="http://schemas.microsoft.com/office/word/2010/wordprocessingShape" mc:Ignorable="w14 w15 wp14">
+<w:document xmlns:wpc="http://schemas.microsoft.com/office/word/2010/wordprocessingCanvas" xmlns:mc="http://schemas.openxmlformats.org/markup-compatibility/2006" xmlns:o="urn:schemas-microsoft-com:office:office" xmlns:r="http://schemas.openxmlformats.org/officeDocument/2006/relationships" xmlns:m="http://schemas.openxmlformats.org/officeDocument/2006/math" xmlns:v="urn:schemas-microsoft-com:vml" xmlns:wp14="http://schemas.microsoft.com/office/word/2010/wordprocessingDrawing" xmlns:wp="http://schemas.openxmlformats.org/drawingml/2006/wordprocessingDrawing" xmlns:w10="urn:schemas-microsoft-com:office:word" xmlns:w="http://schemas.openxmlformats.org/wordprocessingml/2006/main" xmlns:w14="http://schemas.microsoft.com/office/word/2010/wordml" xmlns:wpg="http://schemas.microsoft.com/office/word/2010/wordprocessingGroup" xmlns:wpi="http://schemas.microsoft.com/office/word/2010/wordprocessingInk" xmlns:wne="http://schemas.microsoft.com/office/word/2006/wordml" xmlns:wps="http://schemas.microsoft.com/office/word/2010/wordprocessingShape" mc:Ignorable="w14 wp14">
   <w:body>
     <w:p>
       <w:pPr>
@@ -145,7 +145,7 @@
     <w:p/>
     <w:p>
       <w:pPr>
-        <w:pStyle w:val="Header"/>
+        <w:pStyle w:val="a6"/>
         <w:tabs>
           <w:tab w:val="left" w:pos="708"/>
         </w:tabs>
@@ -197,7 +197,7 @@
     </w:p>
     <w:p>
       <w:pPr>
-        <w:pStyle w:val="Heading5"/>
+        <w:pStyle w:val="5"/>
         <w:spacing w:before="0" w:after="0"/>
         <w:ind w:right="-142"/>
         <w:jc w:val="center"/>
@@ -450,8 +450,13 @@
               <w:t xml:space="preserve">                     </w:t>
             </w:r>
             <w:r>
-              <w:t xml:space="preserve">  Корнуков</w:t>
-            </w:r>
+              <w:t xml:space="preserve">  </w:t>
+            </w:r>
+            <w:proofErr w:type="spellStart"/>
+            <w:r>
+              <w:t>Корнуков</w:t>
+            </w:r>
+            <w:proofErr w:type="spellEnd"/>
             <w:r>
               <w:t xml:space="preserve"> </w:t>
             </w:r>
@@ -484,9 +489,11 @@
             <w:r>
               <w:t xml:space="preserve"> </w:t>
             </w:r>
+            <w:proofErr w:type="spellStart"/>
             <w:r>
               <w:t>Латкин</w:t>
             </w:r>
+            <w:proofErr w:type="spellEnd"/>
             <w:r>
               <w:rPr>
                 <w:lang w:val="en-US"/>
@@ -657,7 +664,7 @@
       <w:sdtContent>
         <w:p>
           <w:pPr>
-            <w:pStyle w:val="TOCHeading"/>
+            <w:pStyle w:val="aa"/>
             <w:jc w:val="center"/>
           </w:pPr>
           <w:r>
@@ -669,7 +676,7 @@
         </w:p>
         <w:p>
           <w:pPr>
-            <w:pStyle w:val="TOC1"/>
+            <w:pStyle w:val="11"/>
             <w:tabs>
               <w:tab w:val="right" w:leader="dot" w:pos="9911"/>
             </w:tabs>
@@ -692,7 +699,7 @@
           <w:hyperlink w:anchor="_Toc335065992" w:history="1">
             <w:r>
               <w:rPr>
-                <w:rStyle w:val="Hyperlink"/>
+                <w:rStyle w:val="ab"/>
                 <w:rFonts w:eastAsiaTheme="majorEastAsia"/>
                 <w:noProof/>
                 <w:snapToGrid w:val="0"/>
@@ -751,7 +758,7 @@
         </w:p>
         <w:p>
           <w:pPr>
-            <w:pStyle w:val="TOC1"/>
+            <w:pStyle w:val="11"/>
             <w:tabs>
               <w:tab w:val="right" w:leader="dot" w:pos="9911"/>
             </w:tabs>
@@ -765,7 +772,7 @@
           <w:hyperlink w:anchor="_Toc335065993" w:history="1">
             <w:r>
               <w:rPr>
-                <w:rStyle w:val="Hyperlink"/>
+                <w:rStyle w:val="ab"/>
                 <w:rFonts w:eastAsiaTheme="majorEastAsia"/>
                 <w:noProof/>
                 <w:snapToGrid w:val="0"/>
@@ -824,7 +831,7 @@
         </w:p>
         <w:p>
           <w:pPr>
-            <w:pStyle w:val="TOC1"/>
+            <w:pStyle w:val="11"/>
             <w:tabs>
               <w:tab w:val="right" w:leader="dot" w:pos="9911"/>
             </w:tabs>
@@ -838,7 +845,7 @@
           <w:hyperlink w:anchor="_Toc335065994" w:history="1">
             <w:r>
               <w:rPr>
-                <w:rStyle w:val="Hyperlink"/>
+                <w:rStyle w:val="ab"/>
                 <w:rFonts w:eastAsiaTheme="majorEastAsia"/>
                 <w:noProof/>
                 <w:snapToGrid w:val="0"/>
@@ -897,7 +904,7 @@
         </w:p>
         <w:p>
           <w:pPr>
-            <w:pStyle w:val="TOC1"/>
+            <w:pStyle w:val="11"/>
             <w:tabs>
               <w:tab w:val="right" w:leader="dot" w:pos="9911"/>
             </w:tabs>
@@ -911,7 +918,7 @@
           <w:hyperlink w:anchor="_Toc335065995" w:history="1">
             <w:r>
               <w:rPr>
-                <w:rStyle w:val="Hyperlink"/>
+                <w:rStyle w:val="ab"/>
                 <w:rFonts w:eastAsiaTheme="majorEastAsia"/>
                 <w:noProof/>
                 <w:snapToGrid w:val="0"/>
@@ -970,7 +977,7 @@
         </w:p>
         <w:p>
           <w:pPr>
-            <w:pStyle w:val="TOC1"/>
+            <w:pStyle w:val="11"/>
             <w:tabs>
               <w:tab w:val="right" w:leader="dot" w:pos="9911"/>
             </w:tabs>
@@ -984,7 +991,7 @@
           <w:hyperlink w:anchor="_Toc335065996" w:history="1">
             <w:r>
               <w:rPr>
-                <w:rStyle w:val="Hyperlink"/>
+                <w:rStyle w:val="ab"/>
                 <w:rFonts w:eastAsiaTheme="majorEastAsia"/>
                 <w:noProof/>
                 <w:snapToGrid w:val="0"/>
@@ -1043,7 +1050,7 @@
         </w:p>
         <w:p>
           <w:pPr>
-            <w:pStyle w:val="TOC2"/>
+            <w:pStyle w:val="21"/>
             <w:tabs>
               <w:tab w:val="right" w:leader="dot" w:pos="9911"/>
             </w:tabs>
@@ -1057,7 +1064,7 @@
           <w:hyperlink w:anchor="_Toc335065997" w:history="1">
             <w:r>
               <w:rPr>
-                <w:rStyle w:val="Hyperlink"/>
+                <w:rStyle w:val="ab"/>
                 <w:rFonts w:eastAsiaTheme="majorEastAsia"/>
                 <w:noProof/>
                 <w:snapToGrid w:val="0"/>
@@ -1116,7 +1123,7 @@
         </w:p>
         <w:p>
           <w:pPr>
-            <w:pStyle w:val="TOC2"/>
+            <w:pStyle w:val="21"/>
             <w:tabs>
               <w:tab w:val="right" w:leader="dot" w:pos="9911"/>
             </w:tabs>
@@ -1130,7 +1137,7 @@
           <w:hyperlink w:anchor="_Toc335065998" w:history="1">
             <w:r>
               <w:rPr>
-                <w:rStyle w:val="Hyperlink"/>
+                <w:rStyle w:val="ab"/>
                 <w:rFonts w:eastAsiaTheme="majorEastAsia"/>
                 <w:noProof/>
                 <w:snapToGrid w:val="0"/>
@@ -1189,7 +1196,7 @@
         </w:p>
         <w:p>
           <w:pPr>
-            <w:pStyle w:val="TOC3"/>
+            <w:pStyle w:val="31"/>
             <w:tabs>
               <w:tab w:val="right" w:leader="dot" w:pos="9911"/>
             </w:tabs>
@@ -1203,7 +1210,7 @@
           <w:hyperlink w:anchor="_Toc335065999" w:history="1">
             <w:r>
               <w:rPr>
-                <w:rStyle w:val="Hyperlink"/>
+                <w:rStyle w:val="ab"/>
                 <w:rFonts w:eastAsiaTheme="majorEastAsia"/>
                 <w:noProof/>
                 <w:snapToGrid w:val="0"/>
@@ -1262,7 +1269,7 @@
         </w:p>
         <w:p>
           <w:pPr>
-            <w:pStyle w:val="TOC3"/>
+            <w:pStyle w:val="31"/>
             <w:tabs>
               <w:tab w:val="right" w:leader="dot" w:pos="9911"/>
             </w:tabs>
@@ -1276,7 +1283,7 @@
           <w:hyperlink w:anchor="_Toc335066000" w:history="1">
             <w:r>
               <w:rPr>
-                <w:rStyle w:val="Hyperlink"/>
+                <w:rStyle w:val="ab"/>
                 <w:rFonts w:eastAsiaTheme="majorEastAsia"/>
                 <w:noProof/>
                 <w:snapToGrid w:val="0"/>
@@ -1335,7 +1342,7 @@
         </w:p>
         <w:p>
           <w:pPr>
-            <w:pStyle w:val="TOC3"/>
+            <w:pStyle w:val="31"/>
             <w:tabs>
               <w:tab w:val="right" w:leader="dot" w:pos="9911"/>
             </w:tabs>
@@ -1349,7 +1356,7 @@
           <w:hyperlink w:anchor="_Toc335066002" w:history="1">
             <w:r>
               <w:rPr>
-                <w:rStyle w:val="Hyperlink"/>
+                <w:rStyle w:val="ab"/>
                 <w:rFonts w:eastAsiaTheme="majorEastAsia"/>
                 <w:noProof/>
                 <w:snapToGrid w:val="0"/>
@@ -1408,7 +1415,7 @@
         </w:p>
         <w:p>
           <w:pPr>
-            <w:pStyle w:val="TOC3"/>
+            <w:pStyle w:val="31"/>
             <w:tabs>
               <w:tab w:val="right" w:leader="dot" w:pos="9911"/>
             </w:tabs>
@@ -1422,7 +1429,7 @@
           <w:hyperlink w:anchor="_Toc335066003" w:history="1">
             <w:r>
               <w:rPr>
-                <w:rStyle w:val="Hyperlink"/>
+                <w:rStyle w:val="ab"/>
                 <w:rFonts w:eastAsiaTheme="majorEastAsia"/>
                 <w:noProof/>
                 <w:snapToGrid w:val="0"/>
@@ -1481,7 +1488,7 @@
         </w:p>
         <w:p>
           <w:pPr>
-            <w:pStyle w:val="TOC2"/>
+            <w:pStyle w:val="21"/>
             <w:tabs>
               <w:tab w:val="right" w:leader="dot" w:pos="9911"/>
             </w:tabs>
@@ -1495,7 +1502,7 @@
           <w:hyperlink w:anchor="_Toc335066004" w:history="1">
             <w:r>
               <w:rPr>
-                <w:rStyle w:val="Hyperlink"/>
+                <w:rStyle w:val="ab"/>
                 <w:rFonts w:eastAsiaTheme="majorEastAsia"/>
                 <w:noProof/>
                 <w:snapToGrid w:val="0"/>
@@ -1554,7 +1561,7 @@
         </w:p>
         <w:p>
           <w:pPr>
-            <w:pStyle w:val="TOC3"/>
+            <w:pStyle w:val="31"/>
             <w:tabs>
               <w:tab w:val="right" w:leader="dot" w:pos="9911"/>
             </w:tabs>
@@ -1568,7 +1575,7 @@
           <w:hyperlink w:anchor="_Toc335066005" w:history="1">
             <w:r>
               <w:rPr>
-                <w:rStyle w:val="Hyperlink"/>
+                <w:rStyle w:val="ab"/>
                 <w:rFonts w:eastAsiaTheme="majorEastAsia"/>
                 <w:noProof/>
                 <w:snapToGrid w:val="0"/>
@@ -1627,7 +1634,7 @@
         </w:p>
         <w:p>
           <w:pPr>
-            <w:pStyle w:val="TOC3"/>
+            <w:pStyle w:val="31"/>
             <w:tabs>
               <w:tab w:val="right" w:leader="dot" w:pos="9911"/>
             </w:tabs>
@@ -1641,7 +1648,7 @@
           <w:hyperlink w:anchor="_Toc335066006" w:history="1">
             <w:r>
               <w:rPr>
-                <w:rStyle w:val="Hyperlink"/>
+                <w:rStyle w:val="ab"/>
                 <w:rFonts w:eastAsiaTheme="majorEastAsia"/>
                 <w:noProof/>
                 <w:snapToGrid w:val="0"/>
@@ -1700,7 +1707,7 @@
         </w:p>
         <w:p>
           <w:pPr>
-            <w:pStyle w:val="TOC1"/>
+            <w:pStyle w:val="11"/>
             <w:tabs>
               <w:tab w:val="right" w:leader="dot" w:pos="9911"/>
             </w:tabs>
@@ -1714,7 +1721,7 @@
           <w:hyperlink w:anchor="_Toc335066007" w:history="1">
             <w:r>
               <w:rPr>
-                <w:rStyle w:val="Hyperlink"/>
+                <w:rStyle w:val="ab"/>
                 <w:rFonts w:eastAsiaTheme="majorEastAsia"/>
                 <w:noProof/>
                 <w:snapToGrid w:val="0"/>
@@ -1773,7 +1780,7 @@
         </w:p>
         <w:p>
           <w:pPr>
-            <w:pStyle w:val="TOC1"/>
+            <w:pStyle w:val="11"/>
             <w:tabs>
               <w:tab w:val="right" w:leader="dot" w:pos="9911"/>
             </w:tabs>
@@ -1787,7 +1794,7 @@
           <w:hyperlink w:anchor="_Toc335066008" w:history="1">
             <w:r>
               <w:rPr>
-                <w:rStyle w:val="Hyperlink"/>
+                <w:rStyle w:val="ab"/>
                 <w:rFonts w:eastAsiaTheme="majorEastAsia"/>
                 <w:noProof/>
                 <w:snapToGrid w:val="0"/>
@@ -1846,7 +1853,7 @@
         </w:p>
         <w:p>
           <w:pPr>
-            <w:pStyle w:val="TOC1"/>
+            <w:pStyle w:val="11"/>
             <w:tabs>
               <w:tab w:val="right" w:leader="dot" w:pos="9911"/>
             </w:tabs>
@@ -1860,7 +1867,7 @@
           <w:hyperlink w:anchor="_Toc335066009" w:history="1">
             <w:r>
               <w:rPr>
-                <w:rStyle w:val="Hyperlink"/>
+                <w:rStyle w:val="ab"/>
                 <w:rFonts w:eastAsiaTheme="majorEastAsia"/>
                 <w:noProof/>
                 <w:snapToGrid w:val="0"/>
@@ -1919,7 +1926,7 @@
         </w:p>
         <w:p>
           <w:pPr>
-            <w:pStyle w:val="TOC2"/>
+            <w:pStyle w:val="21"/>
             <w:tabs>
               <w:tab w:val="right" w:leader="dot" w:pos="9911"/>
             </w:tabs>
@@ -1933,7 +1940,7 @@
           <w:hyperlink w:anchor="_Toc335066010" w:history="1">
             <w:r>
               <w:rPr>
-                <w:rStyle w:val="Hyperlink"/>
+                <w:rStyle w:val="ab"/>
                 <w:rFonts w:eastAsiaTheme="majorEastAsia"/>
                 <w:noProof/>
                 <w:snapToGrid w:val="0"/>
@@ -1992,7 +1999,7 @@
         </w:p>
         <w:p>
           <w:pPr>
-            <w:pStyle w:val="TOC2"/>
+            <w:pStyle w:val="21"/>
             <w:tabs>
               <w:tab w:val="right" w:leader="dot" w:pos="9911"/>
             </w:tabs>
@@ -2006,7 +2013,7 @@
           <w:hyperlink w:anchor="_Toc335066011" w:history="1">
             <w:r>
               <w:rPr>
-                <w:rStyle w:val="Hyperlink"/>
+                <w:rStyle w:val="ab"/>
                 <w:rFonts w:eastAsiaTheme="majorEastAsia"/>
                 <w:noProof/>
                 <w:snapToGrid w:val="0"/>
@@ -2065,7 +2072,7 @@
         </w:p>
         <w:p>
           <w:pPr>
-            <w:pStyle w:val="TOC2"/>
+            <w:pStyle w:val="21"/>
             <w:tabs>
               <w:tab w:val="right" w:leader="dot" w:pos="9911"/>
             </w:tabs>
@@ -2079,7 +2086,7 @@
           <w:hyperlink w:anchor="_Toc335066012" w:history="1">
             <w:r>
               <w:rPr>
-                <w:rStyle w:val="Hyperlink"/>
+                <w:rStyle w:val="ab"/>
                 <w:rFonts w:eastAsiaTheme="majorEastAsia"/>
                 <w:noProof/>
                 <w:snapToGrid w:val="0"/>
@@ -2138,7 +2145,7 @@
         </w:p>
         <w:p>
           <w:pPr>
-            <w:pStyle w:val="TOC1"/>
+            <w:pStyle w:val="11"/>
             <w:tabs>
               <w:tab w:val="right" w:leader="dot" w:pos="9911"/>
             </w:tabs>
@@ -2152,7 +2159,7 @@
           <w:hyperlink w:anchor="_Toc335066013" w:history="1">
             <w:r>
               <w:rPr>
-                <w:rStyle w:val="Hyperlink"/>
+                <w:rStyle w:val="ab"/>
                 <w:rFonts w:eastAsiaTheme="majorEastAsia"/>
                 <w:noProof/>
                 <w:snapToGrid w:val="0"/>
@@ -2161,7 +2168,7 @@
             </w:r>
             <w:r>
               <w:rPr>
-                <w:rStyle w:val="Hyperlink"/>
+                <w:rStyle w:val="ab"/>
                 <w:rFonts w:eastAsiaTheme="majorEastAsia"/>
                 <w:noProof/>
                 <w:snapToGrid w:val="0"/>
@@ -2171,7 +2178,7 @@
             </w:r>
             <w:r>
               <w:rPr>
-                <w:rStyle w:val="Hyperlink"/>
+                <w:rStyle w:val="ab"/>
                 <w:rFonts w:eastAsiaTheme="majorEastAsia"/>
                 <w:noProof/>
                 <w:snapToGrid w:val="0"/>
@@ -2230,7 +2237,7 @@
         </w:p>
         <w:p>
           <w:pPr>
-            <w:pStyle w:val="TOC1"/>
+            <w:pStyle w:val="11"/>
             <w:tabs>
               <w:tab w:val="right" w:leader="dot" w:pos="9911"/>
             </w:tabs>
@@ -2244,7 +2251,7 @@
           <w:hyperlink w:anchor="_Toc335066014" w:history="1">
             <w:r>
               <w:rPr>
-                <w:rStyle w:val="Hyperlink"/>
+                <w:rStyle w:val="ab"/>
                 <w:rFonts w:eastAsiaTheme="majorEastAsia"/>
                 <w:noProof/>
                 <w:snapToGrid w:val="0"/>
@@ -2328,7 +2335,7 @@
     </w:p>
     <w:p>
       <w:pPr>
-        <w:pStyle w:val="Heading1"/>
+        <w:pStyle w:val="1"/>
         <w:rPr>
           <w:snapToGrid w:val="0"/>
         </w:rPr>
@@ -2371,7 +2378,7 @@
     </w:p>
     <w:p>
       <w:pPr>
-        <w:pStyle w:val="Heading1"/>
+        <w:pStyle w:val="1"/>
         <w:rPr>
           <w:snapToGrid w:val="0"/>
         </w:rPr>
@@ -2432,7 +2439,7 @@
     </w:p>
     <w:p>
       <w:pPr>
-        <w:pStyle w:val="Heading1"/>
+        <w:pStyle w:val="1"/>
         <w:rPr>
           <w:snapToGrid w:val="0"/>
         </w:rPr>
@@ -2489,11 +2496,19 @@
           <w:snapToGrid w:val="0"/>
         </w:rPr>
       </w:pPr>
-      <w:r>
-        <w:rPr>
-          <w:snapToGrid w:val="0"/>
-        </w:rPr>
-        <w:t>Латкин И.И.</w:t>
+      <w:proofErr w:type="spellStart"/>
+      <w:r>
+        <w:rPr>
+          <w:snapToGrid w:val="0"/>
+        </w:rPr>
+        <w:t>Латкин</w:t>
+      </w:r>
+      <w:proofErr w:type="spellEnd"/>
+      <w:r>
+        <w:rPr>
+          <w:snapToGrid w:val="0"/>
+        </w:rPr>
+        <w:t xml:space="preserve"> И.И.</w:t>
       </w:r>
       <w:r>
         <w:rPr>
@@ -2522,12 +2537,14 @@
           <w:snapToGrid w:val="0"/>
         </w:rPr>
       </w:pPr>
+      <w:proofErr w:type="spellStart"/>
       <w:r>
         <w:rPr>
           <w:snapToGrid w:val="0"/>
         </w:rPr>
         <w:t>Корнуков</w:t>
       </w:r>
+      <w:proofErr w:type="spellEnd"/>
       <w:r>
         <w:rPr>
           <w:snapToGrid w:val="0"/>
@@ -2612,7 +2629,7 @@
     </w:p>
     <w:p>
       <w:pPr>
-        <w:pStyle w:val="Heading1"/>
+        <w:pStyle w:val="1"/>
         <w:rPr>
           <w:snapToGrid w:val="0"/>
         </w:rPr>
@@ -2649,8 +2666,21 @@
       <w:r>
         <w:t>-</w:t>
       </w:r>
-      <w:r>
-        <w:t>модемно через интерфейс RS232C ,  и реализующей функцию передачи текста диалога абонентов. Принимаемый и передаваемый тексты отображать в разных окнах. Скорость обмена и параметры СОМ-порта выбираются пользователем. Передаваемую информацию защитить циклическим кодом (Х</w:t>
+      <w:proofErr w:type="spellStart"/>
+      <w:r>
+        <w:t>модемно</w:t>
+      </w:r>
+      <w:proofErr w:type="spellEnd"/>
+      <w:r>
+        <w:t xml:space="preserve"> через интерфейс RS232C ,  и реализующей функцию передачи текста диалога абонентов. Принимаемый и передаваемый тексты отображать в разных окнах. Скорость обмена и параметры </w:t>
+      </w:r>
+      <w:proofErr w:type="gramStart"/>
+      <w:r>
+        <w:t>СОМ-порта</w:t>
+      </w:r>
+      <w:proofErr w:type="gramEnd"/>
+      <w:r>
+        <w:t xml:space="preserve"> выбираются пользователем. Передаваемую информацию защитить циклическим кодом (Х</w:t>
       </w:r>
       <w:r>
         <w:rPr>
@@ -2667,7 +2697,7 @@
     </w:p>
     <w:p>
       <w:pPr>
-        <w:pStyle w:val="Heading1"/>
+        <w:pStyle w:val="1"/>
         <w:rPr>
           <w:snapToGrid w:val="0"/>
         </w:rPr>
@@ -2683,7 +2713,7 @@
     </w:p>
     <w:p>
       <w:pPr>
-        <w:pStyle w:val="Heading2"/>
+        <w:pStyle w:val="2"/>
         <w:rPr>
           <w:snapToGrid w:val="0"/>
         </w:rPr>
@@ -2788,7 +2818,7 @@
     </w:p>
     <w:p>
       <w:pPr>
-        <w:pStyle w:val="Heading2"/>
+        <w:pStyle w:val="2"/>
         <w:rPr>
           <w:snapToGrid w:val="0"/>
         </w:rPr>
@@ -2815,7 +2845,7 @@
     </w:p>
     <w:p>
       <w:pPr>
-        <w:pStyle w:val="Heading3"/>
+        <w:pStyle w:val="3"/>
         <w:rPr>
           <w:snapToGrid w:val="0"/>
         </w:rPr>
@@ -2886,12 +2916,14 @@
         </w:rPr>
         <w:t>-</w:t>
       </w:r>
+      <w:proofErr w:type="spellStart"/>
       <w:r>
         <w:rPr>
           <w:snapToGrid w:val="0"/>
         </w:rPr>
         <w:t>модемно</w:t>
       </w:r>
+      <w:proofErr w:type="spellEnd"/>
       <w:r>
         <w:rPr>
           <w:snapToGrid w:val="0"/>
@@ -2993,7 +3025,7 @@
     </w:p>
     <w:p>
       <w:pPr>
-        <w:pStyle w:val="Heading3"/>
+        <w:pStyle w:val="3"/>
         <w:rPr>
           <w:snapToGrid w:val="0"/>
         </w:rPr>
@@ -3072,21 +3104,69 @@
       <w:pPr>
         <w:suppressAutoHyphens/>
         <w:spacing w:after="222"/>
+        <w:ind w:left="794" w:right="704"/>
+        <w:rPr>
+          <w:snapToGrid w:val="0"/>
+        </w:rPr>
+      </w:pPr>
+      <w:r>
+        <w:rPr>
+          <w:snapToGrid w:val="0"/>
+        </w:rPr>
+        <w:t xml:space="preserve">-установление, поддержание и </w:t>
+      </w:r>
+      <w:r>
+        <w:rPr>
+          <w:snapToGrid w:val="0"/>
+        </w:rPr>
+        <w:t>разъединение физического канала,</w:t>
+      </w:r>
+      <w:proofErr w:type="gramStart"/>
+      <w:r>
+        <w:rPr>
+          <w:snapToGrid w:val="0"/>
+        </w:rPr>
+        <w:br/>
+      </w:r>
+      <w:r>
+        <w:rPr>
+          <w:snapToGrid w:val="0"/>
+        </w:rPr>
+        <w:t>-</w:t>
+      </w:r>
+      <w:proofErr w:type="gramEnd"/>
+      <w:r>
+        <w:rPr>
+          <w:snapToGrid w:val="0"/>
+        </w:rPr>
+        <w:t>обнаружение</w:t>
+      </w:r>
+      <w:r>
+        <w:rPr>
+          <w:snapToGrid w:val="0"/>
+        </w:rPr>
+        <w:t xml:space="preserve"> </w:t>
+      </w:r>
+      <w:r>
+        <w:rPr>
+          <w:snapToGrid w:val="0"/>
+        </w:rPr>
+        <w:t>разрыва соединения.</w:t>
+      </w:r>
+    </w:p>
+    <w:p>
+      <w:pPr>
+        <w:suppressAutoHyphens/>
+        <w:spacing w:after="222"/>
         <w:ind w:left="227" w:right="704" w:firstLine="567"/>
         <w:rPr>
           <w:snapToGrid w:val="0"/>
         </w:rPr>
       </w:pPr>
-      <w:r>
-        <w:rPr>
-          <w:snapToGrid w:val="0"/>
-        </w:rPr>
-        <w:t>-установление, поддержание и разъединение физического канала.</w:t>
-      </w:r>
-    </w:p>
-    <w:p>
-      <w:pPr>
-        <w:pStyle w:val="Heading3"/>
+    </w:p>
+    <w:p>
+      <w:pPr>
+        <w:pStyle w:val="3"/>
         <w:rPr>
           <w:snapToGrid w:val="0"/>
         </w:rPr>
@@ -3172,6 +3252,7 @@
         <w:rPr>
           <w:snapToGrid w:val="0"/>
         </w:rPr>
+        <w:lastRenderedPageBreak/>
         <w:t>-обеспечение необходимой последовательности блоков данных,</w:t>
       </w:r>
       <w:r>
@@ -3268,10 +3349,16 @@
         <w:rPr>
           <w:snapToGrid w:val="0"/>
         </w:rPr>
-        <w:t>-контроль и исправление  ошибок,</w:t>
+        <w:t xml:space="preserve">-контроль </w:t>
       </w:r>
       <w:bookmarkStart w:id="12" w:name="_GoBack"/>
       <w:bookmarkEnd w:id="12"/>
+      <w:r>
+        <w:rPr>
+          <w:snapToGrid w:val="0"/>
+        </w:rPr>
+        <w:t>ошибок,</w:t>
+      </w:r>
     </w:p>
     <w:p>
       <w:pPr>
@@ -3285,9 +3372,42 @@
         <w:rPr>
           <w:snapToGrid w:val="0"/>
         </w:rPr>
-        <w:lastRenderedPageBreak/>
-        <w:t>-оповещение о закрытии соединения,</w:t>
-      </w:r>
+        <w:t xml:space="preserve">-запрос на разъединение физического соединения. </w:t>
+      </w:r>
+    </w:p>
+    <w:p>
+      <w:pPr>
+        <w:pStyle w:val="3"/>
+        <w:rPr>
+          <w:snapToGrid w:val="0"/>
+        </w:rPr>
+      </w:pPr>
+      <w:bookmarkStart w:id="13" w:name="_Toc335066003"/>
+      <w:r>
+        <w:rPr>
+          <w:snapToGrid w:val="0"/>
+        </w:rPr>
+        <w:t>5.2.</w:t>
+      </w:r>
+      <w:r>
+        <w:rPr>
+          <w:snapToGrid w:val="0"/>
+        </w:rPr>
+        <w:t>4</w:t>
+      </w:r>
+      <w:r>
+        <w:rPr>
+          <w:snapToGrid w:val="0"/>
+        </w:rPr>
+        <w:t>.</w:t>
+      </w:r>
+      <w:r>
+        <w:rPr>
+          <w:snapToGrid w:val="0"/>
+        </w:rPr>
+        <w:t xml:space="preserve"> На пользовательском уровне должны выполняться следующие функции:</w:t>
+      </w:r>
+      <w:bookmarkEnd w:id="13"/>
     </w:p>
     <w:p>
       <w:pPr>
@@ -3301,42 +3421,14 @@
         <w:rPr>
           <w:snapToGrid w:val="0"/>
         </w:rPr>
-        <w:t xml:space="preserve">-запрос на разъединение физического соединения. </w:t>
-      </w:r>
-    </w:p>
-    <w:p>
-      <w:pPr>
-        <w:pStyle w:val="Heading3"/>
-        <w:rPr>
-          <w:snapToGrid w:val="0"/>
-        </w:rPr>
-      </w:pPr>
-      <w:bookmarkStart w:id="13" w:name="_Toc335066003"/>
-      <w:r>
-        <w:rPr>
-          <w:snapToGrid w:val="0"/>
-        </w:rPr>
-        <w:t>5.2.</w:t>
-      </w:r>
-      <w:r>
-        <w:rPr>
-          <w:snapToGrid w:val="0"/>
-        </w:rPr>
-        <w:t>4</w:t>
-      </w:r>
-      <w:r>
-        <w:rPr>
-          <w:snapToGrid w:val="0"/>
-        </w:rPr>
-        <w:t>.</w:t>
-      </w:r>
-      <w:r>
-        <w:rPr>
-          <w:snapToGrid w:val="0"/>
-        </w:rPr>
-        <w:t xml:space="preserve"> На пользовательском уровне должны выполняться следующие функции:</w:t>
-      </w:r>
-      <w:bookmarkEnd w:id="13"/>
+        <w:t>-интерфейс с пользователем через систему меню</w:t>
+      </w:r>
+      <w:r>
+        <w:rPr>
+          <w:snapToGrid w:val="0"/>
+        </w:rPr>
+        <w:t>,</w:t>
+      </w:r>
     </w:p>
     <w:p>
       <w:pPr>
@@ -3350,13 +3442,7 @@
         <w:rPr>
           <w:snapToGrid w:val="0"/>
         </w:rPr>
-        <w:t>-интерфейс с пользователем через систему меню</w:t>
-      </w:r>
-      <w:r>
-        <w:rPr>
-          <w:snapToGrid w:val="0"/>
-        </w:rPr>
-        <w:t>,</w:t>
+        <w:t>-установка режима работы,</w:t>
       </w:r>
     </w:p>
     <w:p>
@@ -3371,7 +3457,7 @@
         <w:rPr>
           <w:snapToGrid w:val="0"/>
         </w:rPr>
-        <w:t>-установка режима работы,</w:t>
+        <w:t>-установка номера  COM-порта для канала,</w:t>
       </w:r>
     </w:p>
     <w:p>
@@ -3386,7 +3472,7 @@
         <w:rPr>
           <w:snapToGrid w:val="0"/>
         </w:rPr>
-        <w:t>-установка номера  COM-порта для канала,</w:t>
+        <w:t>-отображение имен пользователей подключенных ПЭВМ,</w:t>
       </w:r>
     </w:p>
     <w:p>
@@ -3401,7 +3487,19 @@
         <w:rPr>
           <w:snapToGrid w:val="0"/>
         </w:rPr>
-        <w:t>-отображение имен пользователей подключенных ПЭВМ,</w:t>
+        <w:t>-передача текстовых сообщений</w:t>
+      </w:r>
+      <w:r>
+        <w:rPr>
+          <w:snapToGrid w:val="0"/>
+        </w:rPr>
+        <w:t xml:space="preserve"> на канальный уровень</w:t>
+      </w:r>
+      <w:r>
+        <w:rPr>
+          <w:snapToGrid w:val="0"/>
+        </w:rPr>
+        <w:t>,</w:t>
       </w:r>
     </w:p>
     <w:p>
@@ -3416,33 +3514,6 @@
         <w:rPr>
           <w:snapToGrid w:val="0"/>
         </w:rPr>
-        <w:t>-передача текстовых сообщений</w:t>
-      </w:r>
-      <w:r>
-        <w:rPr>
-          <w:snapToGrid w:val="0"/>
-        </w:rPr>
-        <w:t xml:space="preserve"> на канальный уровень</w:t>
-      </w:r>
-      <w:r>
-        <w:rPr>
-          <w:snapToGrid w:val="0"/>
-        </w:rPr>
-        <w:t>,</w:t>
-      </w:r>
-    </w:p>
-    <w:p>
-      <w:pPr>
-        <w:suppressAutoHyphens/>
-        <w:ind w:left="227" w:firstLine="567"/>
-        <w:rPr>
-          <w:snapToGrid w:val="0"/>
-        </w:rPr>
-      </w:pPr>
-      <w:r>
-        <w:rPr>
-          <w:snapToGrid w:val="0"/>
-        </w:rPr>
         <w:t xml:space="preserve">-графическая индикация подключения </w:t>
       </w:r>
       <w:r>
@@ -3479,7 +3550,7 @@
     </w:p>
     <w:p>
       <w:pPr>
-        <w:pStyle w:val="Heading2"/>
+        <w:pStyle w:val="2"/>
         <w:rPr>
           <w:snapToGrid w:val="0"/>
         </w:rPr>
@@ -3507,7 +3578,7 @@
     </w:p>
     <w:p>
       <w:pPr>
-        <w:pStyle w:val="Heading3"/>
+        <w:pStyle w:val="3"/>
         <w:rPr>
           <w:snapToGrid w:val="0"/>
         </w:rPr>
@@ -3572,7 +3643,7 @@
     </w:p>
     <w:p>
       <w:pPr>
-        <w:pStyle w:val="Heading3"/>
+        <w:pStyle w:val="3"/>
         <w:rPr>
           <w:snapToGrid w:val="0"/>
         </w:rPr>
@@ -3637,7 +3708,7 @@
     </w:p>
     <w:p>
       <w:pPr>
-        <w:pStyle w:val="Heading1"/>
+        <w:pStyle w:val="1"/>
         <w:rPr>
           <w:snapToGrid w:val="0"/>
         </w:rPr>
@@ -3685,6 +3756,7 @@
         </w:rPr>
         <w:t xml:space="preserve"> в среде </w:t>
       </w:r>
+      <w:proofErr w:type="spellStart"/>
       <w:r>
         <w:rPr>
           <w:snapToGrid w:val="0"/>
@@ -3692,6 +3764,7 @@
         </w:rPr>
         <w:t>IntelliJ</w:t>
       </w:r>
+      <w:proofErr w:type="spellEnd"/>
       <w:r>
         <w:rPr>
           <w:snapToGrid w:val="0"/>
@@ -3805,7 +3878,7 @@
     </w:p>
     <w:p>
       <w:pPr>
-        <w:pStyle w:val="Heading1"/>
+        <w:pStyle w:val="1"/>
         <w:rPr>
           <w:snapToGrid w:val="0"/>
         </w:rPr>
@@ -4056,7 +4129,7 @@
     </w:p>
     <w:p>
       <w:pPr>
-        <w:pStyle w:val="Heading1"/>
+        <w:pStyle w:val="1"/>
         <w:rPr>
           <w:snapToGrid w:val="0"/>
         </w:rPr>
@@ -4084,7 +4157,7 @@
     </w:p>
     <w:p>
       <w:pPr>
-        <w:pStyle w:val="Heading2"/>
+        <w:pStyle w:val="2"/>
         <w:rPr>
           <w:snapToGrid w:val="0"/>
         </w:rPr>
@@ -4112,7 +4185,7 @@
     </w:p>
     <w:p>
       <w:pPr>
-        <w:pStyle w:val="Heading2"/>
+        <w:pStyle w:val="2"/>
         <w:rPr>
           <w:snapToGrid w:val="0"/>
         </w:rPr>
@@ -4255,7 +4328,21 @@
         <w:rPr>
           <w:snapToGrid w:val="0"/>
         </w:rPr>
-        <w:t xml:space="preserve"> листах формата А2:</w:t>
+        <w:t xml:space="preserve"> листах формата А</w:t>
+      </w:r>
+      <w:proofErr w:type="gramStart"/>
+      <w:r>
+        <w:rPr>
+          <w:snapToGrid w:val="0"/>
+        </w:rPr>
+        <w:t>2</w:t>
+      </w:r>
+      <w:proofErr w:type="gramEnd"/>
+      <w:r>
+        <w:rPr>
+          <w:snapToGrid w:val="0"/>
+        </w:rPr>
+        <w:t>:</w:t>
       </w:r>
     </w:p>
     <w:p>
@@ -4376,6 +4463,7 @@
         <w:rPr>
           <w:snapToGrid w:val="0"/>
         </w:rPr>
+        <w:lastRenderedPageBreak/>
         <w:t xml:space="preserve">- </w:t>
       </w:r>
       <w:r>
@@ -4453,7 +4541,7 @@
     </w:p>
     <w:p>
       <w:pPr>
-        <w:pStyle w:val="Heading2"/>
+        <w:pStyle w:val="2"/>
         <w:rPr>
           <w:snapToGrid w:val="0"/>
         </w:rPr>
@@ -4463,7 +4551,6 @@
         <w:rPr>
           <w:snapToGrid w:val="0"/>
         </w:rPr>
-        <w:lastRenderedPageBreak/>
         <w:t xml:space="preserve">8.3. </w:t>
       </w:r>
       <w:r>
@@ -4500,7 +4587,7 @@
     </w:p>
     <w:p>
       <w:pPr>
-        <w:pStyle w:val="Heading1"/>
+        <w:pStyle w:val="1"/>
         <w:rPr>
           <w:snapToGrid w:val="0"/>
         </w:rPr>
@@ -4559,7 +4646,7 @@
     </w:p>
     <w:p>
       <w:pPr>
-        <w:pStyle w:val="Heading1"/>
+        <w:pStyle w:val="1"/>
         <w:rPr>
           <w:snapToGrid w:val="0"/>
         </w:rPr>
@@ -4593,8 +4680,8 @@
     <w:p/>
     <w:p/>
     <w:sectPr>
-      <w:footerReference w:type="even" r:id="rId7"/>
-      <w:footerReference w:type="default" r:id="rId8"/>
+      <w:footerReference w:type="even" r:id="rId8"/>
+      <w:footerReference w:type="default" r:id="rId9"/>
       <w:pgSz w:w="11906" w:h="16838"/>
       <w:pgMar w:top="1134" w:right="851" w:bottom="1134" w:left="1134" w:header="709" w:footer="709" w:gutter="0"/>
       <w:cols w:space="708"/>
@@ -4606,7 +4693,7 @@
 </file>
 
 <file path=word/endnotes.xml><?xml version="1.0" encoding="utf-8"?>
-<w:endnotes xmlns:wpc="http://schemas.microsoft.com/office/word/2010/wordprocessingCanvas" xmlns:mc="http://schemas.openxmlformats.org/markup-compatibility/2006" xmlns:o="urn:schemas-microsoft-com:office:office" xmlns:r="http://schemas.openxmlformats.org/officeDocument/2006/relationships" xmlns:m="http://schemas.openxmlformats.org/officeDocument/2006/math" xmlns:v="urn:schemas-microsoft-com:vml" xmlns:wp14="http://schemas.microsoft.com/office/word/2010/wordprocessingDrawing" xmlns:wp="http://schemas.openxmlformats.org/drawingml/2006/wordprocessingDrawing" xmlns:w10="urn:schemas-microsoft-com:office:word" xmlns:w="http://schemas.openxmlformats.org/wordprocessingml/2006/main" xmlns:w14="http://schemas.microsoft.com/office/word/2010/wordml" xmlns:w15="http://schemas.microsoft.com/office/word/2012/wordml" xmlns:wpg="http://schemas.microsoft.com/office/word/2010/wordprocessingGroup" xmlns:wpi="http://schemas.microsoft.com/office/word/2010/wordprocessingInk" xmlns:wne="http://schemas.microsoft.com/office/word/2006/wordml" xmlns:wps="http://schemas.microsoft.com/office/word/2010/wordprocessingShape" mc:Ignorable="w14 w15 wp14">
+<w:endnotes xmlns:wpc="http://schemas.microsoft.com/office/word/2010/wordprocessingCanvas" xmlns:mc="http://schemas.openxmlformats.org/markup-compatibility/2006" xmlns:o="urn:schemas-microsoft-com:office:office" xmlns:r="http://schemas.openxmlformats.org/officeDocument/2006/relationships" xmlns:m="http://schemas.openxmlformats.org/officeDocument/2006/math" xmlns:v="urn:schemas-microsoft-com:vml" xmlns:wp14="http://schemas.microsoft.com/office/word/2010/wordprocessingDrawing" xmlns:wp="http://schemas.openxmlformats.org/drawingml/2006/wordprocessingDrawing" xmlns:w10="urn:schemas-microsoft-com:office:word" xmlns:w="http://schemas.openxmlformats.org/wordprocessingml/2006/main" xmlns:w14="http://schemas.microsoft.com/office/word/2010/wordml" xmlns:wpg="http://schemas.microsoft.com/office/word/2010/wordprocessingGroup" xmlns:wpi="http://schemas.microsoft.com/office/word/2010/wordprocessingInk" xmlns:wne="http://schemas.microsoft.com/office/word/2006/wordml" xmlns:wps="http://schemas.microsoft.com/office/word/2010/wordprocessingShape" mc:Ignorable="w14 wp14">
   <w:endnote w:type="separator" w:id="-1">
     <w:p>
       <w:r>
@@ -4625,37 +4712,37 @@
 </file>
 
 <file path=word/footer1.xml><?xml version="1.0" encoding="utf-8"?>
-<w:ftr xmlns:wpc="http://schemas.microsoft.com/office/word/2010/wordprocessingCanvas" xmlns:mc="http://schemas.openxmlformats.org/markup-compatibility/2006" xmlns:o="urn:schemas-microsoft-com:office:office" xmlns:r="http://schemas.openxmlformats.org/officeDocument/2006/relationships" xmlns:m="http://schemas.openxmlformats.org/officeDocument/2006/math" xmlns:v="urn:schemas-microsoft-com:vml" xmlns:wp14="http://schemas.microsoft.com/office/word/2010/wordprocessingDrawing" xmlns:wp="http://schemas.openxmlformats.org/drawingml/2006/wordprocessingDrawing" xmlns:w10="urn:schemas-microsoft-com:office:word" xmlns:w="http://schemas.openxmlformats.org/wordprocessingml/2006/main" xmlns:w14="http://schemas.microsoft.com/office/word/2010/wordml" xmlns:w15="http://schemas.microsoft.com/office/word/2012/wordml" xmlns:wpg="http://schemas.microsoft.com/office/word/2010/wordprocessingGroup" xmlns:wpi="http://schemas.microsoft.com/office/word/2010/wordprocessingInk" xmlns:wne="http://schemas.microsoft.com/office/word/2006/wordml" xmlns:wps="http://schemas.microsoft.com/office/word/2010/wordprocessingShape" mc:Ignorable="w14 w15 wp14">
+<w:ftr xmlns:wpc="http://schemas.microsoft.com/office/word/2010/wordprocessingCanvas" xmlns:mc="http://schemas.openxmlformats.org/markup-compatibility/2006" xmlns:o="urn:schemas-microsoft-com:office:office" xmlns:r="http://schemas.openxmlformats.org/officeDocument/2006/relationships" xmlns:m="http://schemas.openxmlformats.org/officeDocument/2006/math" xmlns:v="urn:schemas-microsoft-com:vml" xmlns:wp14="http://schemas.microsoft.com/office/word/2010/wordprocessingDrawing" xmlns:wp="http://schemas.openxmlformats.org/drawingml/2006/wordprocessingDrawing" xmlns:w10="urn:schemas-microsoft-com:office:word" xmlns:w="http://schemas.openxmlformats.org/wordprocessingml/2006/main" xmlns:w14="http://schemas.microsoft.com/office/word/2010/wordml" xmlns:wpg="http://schemas.microsoft.com/office/word/2010/wordprocessingGroup" xmlns:wpi="http://schemas.microsoft.com/office/word/2010/wordprocessingInk" xmlns:wne="http://schemas.microsoft.com/office/word/2006/wordml" xmlns:wps="http://schemas.microsoft.com/office/word/2010/wordprocessingShape" mc:Ignorable="w14 wp14">
   <w:p>
     <w:pPr>
-      <w:pStyle w:val="Footer"/>
+      <w:pStyle w:val="a3"/>
       <w:framePr w:wrap="around" w:vAnchor="text" w:hAnchor="margin" w:xAlign="right" w:y="1"/>
       <w:rPr>
-        <w:rStyle w:val="PageNumber"/>
+        <w:rStyle w:val="a5"/>
       </w:rPr>
     </w:pPr>
     <w:r>
       <w:rPr>
-        <w:rStyle w:val="PageNumber"/>
+        <w:rStyle w:val="a5"/>
       </w:rPr>
       <w:fldChar w:fldCharType="begin"/>
     </w:r>
     <w:r>
       <w:rPr>
-        <w:rStyle w:val="PageNumber"/>
+        <w:rStyle w:val="a5"/>
       </w:rPr>
       <w:instrText xml:space="preserve">PAGE  </w:instrText>
     </w:r>
     <w:r>
       <w:rPr>
-        <w:rStyle w:val="PageNumber"/>
+        <w:rStyle w:val="a5"/>
       </w:rPr>
       <w:fldChar w:fldCharType="end"/>
     </w:r>
   </w:p>
   <w:p>
     <w:pPr>
-      <w:pStyle w:val="Footer"/>
+      <w:pStyle w:val="a3"/>
       <w:ind w:right="360"/>
     </w:pPr>
   </w:p>
@@ -4663,7 +4750,7 @@
 </file>
 
 <file path=word/footer2.xml><?xml version="1.0" encoding="utf-8"?>
-<w:ftr xmlns:wpc="http://schemas.microsoft.com/office/word/2010/wordprocessingCanvas" xmlns:mc="http://schemas.openxmlformats.org/markup-compatibility/2006" xmlns:o="urn:schemas-microsoft-com:office:office" xmlns:r="http://schemas.openxmlformats.org/officeDocument/2006/relationships" xmlns:m="http://schemas.openxmlformats.org/officeDocument/2006/math" xmlns:v="urn:schemas-microsoft-com:vml" xmlns:wp14="http://schemas.microsoft.com/office/word/2010/wordprocessingDrawing" xmlns:wp="http://schemas.openxmlformats.org/drawingml/2006/wordprocessingDrawing" xmlns:w10="urn:schemas-microsoft-com:office:word" xmlns:w="http://schemas.openxmlformats.org/wordprocessingml/2006/main" xmlns:w14="http://schemas.microsoft.com/office/word/2010/wordml" xmlns:w15="http://schemas.microsoft.com/office/word/2012/wordml" xmlns:wpg="http://schemas.microsoft.com/office/word/2010/wordprocessingGroup" xmlns:wpi="http://schemas.microsoft.com/office/word/2010/wordprocessingInk" xmlns:wne="http://schemas.microsoft.com/office/word/2006/wordml" xmlns:wps="http://schemas.microsoft.com/office/word/2010/wordprocessingShape" mc:Ignorable="w14 w15 wp14">
+<w:ftr xmlns:wpc="http://schemas.microsoft.com/office/word/2010/wordprocessingCanvas" xmlns:mc="http://schemas.openxmlformats.org/markup-compatibility/2006" xmlns:o="urn:schemas-microsoft-com:office:office" xmlns:r="http://schemas.openxmlformats.org/officeDocument/2006/relationships" xmlns:m="http://schemas.openxmlformats.org/officeDocument/2006/math" xmlns:v="urn:schemas-microsoft-com:vml" xmlns:wp14="http://schemas.microsoft.com/office/word/2010/wordprocessingDrawing" xmlns:wp="http://schemas.openxmlformats.org/drawingml/2006/wordprocessingDrawing" xmlns:w10="urn:schemas-microsoft-com:office:word" xmlns:w="http://schemas.openxmlformats.org/wordprocessingml/2006/main" xmlns:w14="http://schemas.microsoft.com/office/word/2010/wordml" xmlns:wpg="http://schemas.microsoft.com/office/word/2010/wordprocessingGroup" xmlns:wpi="http://schemas.microsoft.com/office/word/2010/wordprocessingInk" xmlns:wne="http://schemas.microsoft.com/office/word/2006/wordml" xmlns:wps="http://schemas.microsoft.com/office/word/2010/wordprocessingShape" mc:Ignorable="w14 wp14">
   <w:sdt>
     <w:sdtPr>
       <w:id w:val="10178099"/>
@@ -4676,7 +4763,7 @@
     <w:sdtContent>
       <w:p>
         <w:pPr>
-          <w:pStyle w:val="Footer"/>
+          <w:pStyle w:val="a3"/>
           <w:jc w:val="right"/>
         </w:pPr>
         <w:r>
@@ -4692,7 +4779,7 @@
           <w:rPr>
             <w:noProof/>
           </w:rPr>
-          <w:t>3</w:t>
+          <w:t>4</w:t>
         </w:r>
         <w:r>
           <w:rPr>
@@ -4705,7 +4792,7 @@
   </w:sdt>
   <w:p>
     <w:pPr>
-      <w:pStyle w:val="Footer"/>
+      <w:pStyle w:val="a3"/>
       <w:ind w:right="360"/>
     </w:pPr>
   </w:p>
@@ -4713,7 +4800,7 @@
 </file>
 
 <file path=word/footnotes.xml><?xml version="1.0" encoding="utf-8"?>
-<w:footnotes xmlns:wpc="http://schemas.microsoft.com/office/word/2010/wordprocessingCanvas" xmlns:mc="http://schemas.openxmlformats.org/markup-compatibility/2006" xmlns:o="urn:schemas-microsoft-com:office:office" xmlns:r="http://schemas.openxmlformats.org/officeDocument/2006/relationships" xmlns:m="http://schemas.openxmlformats.org/officeDocument/2006/math" xmlns:v="urn:schemas-microsoft-com:vml" xmlns:wp14="http://schemas.microsoft.com/office/word/2010/wordprocessingDrawing" xmlns:wp="http://schemas.openxmlformats.org/drawingml/2006/wordprocessingDrawing" xmlns:w10="urn:schemas-microsoft-com:office:word" xmlns:w="http://schemas.openxmlformats.org/wordprocessingml/2006/main" xmlns:w14="http://schemas.microsoft.com/office/word/2010/wordml" xmlns:w15="http://schemas.microsoft.com/office/word/2012/wordml" xmlns:wpg="http://schemas.microsoft.com/office/word/2010/wordprocessingGroup" xmlns:wpi="http://schemas.microsoft.com/office/word/2010/wordprocessingInk" xmlns:wne="http://schemas.microsoft.com/office/word/2006/wordml" xmlns:wps="http://schemas.microsoft.com/office/word/2010/wordprocessingShape" mc:Ignorable="w14 w15 wp14">
+<w:footnotes xmlns:wpc="http://schemas.microsoft.com/office/word/2010/wordprocessingCanvas" xmlns:mc="http://schemas.openxmlformats.org/markup-compatibility/2006" xmlns:o="urn:schemas-microsoft-com:office:office" xmlns:r="http://schemas.openxmlformats.org/officeDocument/2006/relationships" xmlns:m="http://schemas.openxmlformats.org/officeDocument/2006/math" xmlns:v="urn:schemas-microsoft-com:vml" xmlns:wp14="http://schemas.microsoft.com/office/word/2010/wordprocessingDrawing" xmlns:wp="http://schemas.openxmlformats.org/drawingml/2006/wordprocessingDrawing" xmlns:w10="urn:schemas-microsoft-com:office:word" xmlns:w="http://schemas.openxmlformats.org/wordprocessingml/2006/main" xmlns:w14="http://schemas.microsoft.com/office/word/2010/wordml" xmlns:wpg="http://schemas.microsoft.com/office/word/2010/wordprocessingGroup" xmlns:wpi="http://schemas.microsoft.com/office/word/2010/wordprocessingInk" xmlns:wne="http://schemas.microsoft.com/office/word/2006/wordml" xmlns:wps="http://schemas.microsoft.com/office/word/2010/wordprocessingShape" mc:Ignorable="w14 wp14">
   <w:footnote w:type="separator" w:id="-1">
     <w:p>
       <w:r>
@@ -4732,7 +4819,7 @@
 </file>
 
 <file path=word/styles.xml><?xml version="1.0" encoding="utf-8"?>
-<w:styles xmlns:mc="http://schemas.openxmlformats.org/markup-compatibility/2006" xmlns:r="http://schemas.openxmlformats.org/officeDocument/2006/relationships" xmlns:w="http://schemas.openxmlformats.org/wordprocessingml/2006/main" xmlns:w14="http://schemas.microsoft.com/office/word/2010/wordml" xmlns:w15="http://schemas.microsoft.com/office/word/2012/wordml" mc:Ignorable="w14 w15">
+<w:styles xmlns:mc="http://schemas.openxmlformats.org/markup-compatibility/2006" xmlns:r="http://schemas.openxmlformats.org/officeDocument/2006/relationships" xmlns:w="http://schemas.openxmlformats.org/wordprocessingml/2006/main" xmlns:w14="http://schemas.microsoft.com/office/word/2010/wordml" mc:Ignorable="w14">
   <w:docDefaults>
     <w:rPrDefault>
       <w:rPr>
@@ -4748,380 +4835,149 @@
       </w:pPr>
     </w:pPrDefault>
   </w:docDefaults>
-  <w:latentStyles w:defLockedState="0" w:defUIPriority="99" w:defSemiHidden="0" w:defUnhideWhenUsed="0" w:defQFormat="0" w:count="371">
-    <w:lsdException w:name="Normal" w:uiPriority="0" w:qFormat="1"/>
-    <w:lsdException w:name="heading 1" w:uiPriority="9" w:qFormat="1"/>
-    <w:lsdException w:name="heading 2" w:semiHidden="1" w:uiPriority="9" w:unhideWhenUsed="1" w:qFormat="1"/>
-    <w:lsdException w:name="heading 3" w:semiHidden="1" w:uiPriority="9" w:unhideWhenUsed="1" w:qFormat="1"/>
-    <w:lsdException w:name="heading 4" w:semiHidden="1" w:uiPriority="9" w:unhideWhenUsed="1" w:qFormat="1"/>
-    <w:lsdException w:name="heading 5" w:semiHidden="1" w:uiPriority="0" w:unhideWhenUsed="1" w:qFormat="1"/>
-    <w:lsdException w:name="heading 6" w:semiHidden="1" w:uiPriority="9" w:unhideWhenUsed="1" w:qFormat="1"/>
-    <w:lsdException w:name="heading 7" w:semiHidden="1" w:uiPriority="9" w:unhideWhenUsed="1" w:qFormat="1"/>
-    <w:lsdException w:name="heading 8" w:semiHidden="1" w:uiPriority="9" w:unhideWhenUsed="1" w:qFormat="1"/>
-    <w:lsdException w:name="heading 9" w:semiHidden="1" w:uiPriority="9" w:unhideWhenUsed="1" w:qFormat="1"/>
-    <w:lsdException w:name="index 1" w:semiHidden="1" w:unhideWhenUsed="1"/>
-    <w:lsdException w:name="index 2" w:semiHidden="1" w:unhideWhenUsed="1"/>
-    <w:lsdException w:name="index 3" w:semiHidden="1" w:unhideWhenUsed="1"/>
-    <w:lsdException w:name="index 4" w:semiHidden="1" w:unhideWhenUsed="1"/>
-    <w:lsdException w:name="index 5" w:semiHidden="1" w:unhideWhenUsed="1"/>
-    <w:lsdException w:name="index 6" w:semiHidden="1" w:unhideWhenUsed="1"/>
-    <w:lsdException w:name="index 7" w:semiHidden="1" w:unhideWhenUsed="1"/>
-    <w:lsdException w:name="index 8" w:semiHidden="1" w:unhideWhenUsed="1"/>
-    <w:lsdException w:name="index 9" w:semiHidden="1" w:unhideWhenUsed="1"/>
-    <w:lsdException w:name="toc 1" w:semiHidden="1" w:uiPriority="39" w:unhideWhenUsed="1"/>
-    <w:lsdException w:name="toc 2" w:semiHidden="1" w:uiPriority="39" w:unhideWhenUsed="1"/>
-    <w:lsdException w:name="toc 3" w:semiHidden="1" w:uiPriority="39" w:unhideWhenUsed="1"/>
-    <w:lsdException w:name="toc 4" w:semiHidden="1" w:uiPriority="39" w:unhideWhenUsed="1"/>
-    <w:lsdException w:name="toc 5" w:semiHidden="1" w:uiPriority="39" w:unhideWhenUsed="1"/>
-    <w:lsdException w:name="toc 6" w:semiHidden="1" w:uiPriority="39" w:unhideWhenUsed="1"/>
-    <w:lsdException w:name="toc 7" w:semiHidden="1" w:uiPriority="39" w:unhideWhenUsed="1"/>
-    <w:lsdException w:name="toc 8" w:semiHidden="1" w:uiPriority="39" w:unhideWhenUsed="1"/>
-    <w:lsdException w:name="toc 9" w:semiHidden="1" w:uiPriority="39" w:unhideWhenUsed="1"/>
-    <w:lsdException w:name="Normal Indent" w:semiHidden="1" w:unhideWhenUsed="1"/>
-    <w:lsdException w:name="footnote text" w:semiHidden="1" w:unhideWhenUsed="1"/>
-    <w:lsdException w:name="annotation text" w:semiHidden="1" w:unhideWhenUsed="1"/>
-    <w:lsdException w:name="header" w:semiHidden="1" w:uiPriority="0" w:unhideWhenUsed="1"/>
-    <w:lsdException w:name="footer" w:semiHidden="1" w:unhideWhenUsed="1"/>
-    <w:lsdException w:name="index heading" w:semiHidden="1" w:unhideWhenUsed="1"/>
-    <w:lsdException w:name="caption" w:semiHidden="1" w:uiPriority="35" w:unhideWhenUsed="1" w:qFormat="1"/>
-    <w:lsdException w:name="table of figures" w:semiHidden="1" w:unhideWhenUsed="1"/>
-    <w:lsdException w:name="envelope address" w:semiHidden="1" w:unhideWhenUsed="1"/>
-    <w:lsdException w:name="envelope return" w:semiHidden="1" w:unhideWhenUsed="1"/>
-    <w:lsdException w:name="footnote reference" w:semiHidden="1" w:unhideWhenUsed="1"/>
-    <w:lsdException w:name="annotation reference" w:semiHidden="1" w:unhideWhenUsed="1"/>
-    <w:lsdException w:name="line number" w:semiHidden="1" w:unhideWhenUsed="1"/>
-    <w:lsdException w:name="page number" w:semiHidden="1" w:uiPriority="0" w:unhideWhenUsed="1"/>
-    <w:lsdException w:name="endnote reference" w:semiHidden="1" w:unhideWhenUsed="1"/>
-    <w:lsdException w:name="endnote text" w:semiHidden="1" w:unhideWhenUsed="1"/>
-    <w:lsdException w:name="table of authorities" w:semiHidden="1" w:unhideWhenUsed="1"/>
-    <w:lsdException w:name="macro" w:semiHidden="1" w:unhideWhenUsed="1"/>
-    <w:lsdException w:name="toa heading" w:semiHidden="1" w:unhideWhenUsed="1"/>
-    <w:lsdException w:name="List" w:semiHidden="1" w:unhideWhenUsed="1"/>
-    <w:lsdException w:name="List Bullet" w:semiHidden="1" w:unhideWhenUsed="1"/>
-    <w:lsdException w:name="List Number" w:semiHidden="1" w:unhideWhenUsed="1"/>
-    <w:lsdException w:name="List 2" w:semiHidden="1" w:unhideWhenUsed="1"/>
-    <w:lsdException w:name="List 3" w:semiHidden="1" w:unhideWhenUsed="1"/>
-    <w:lsdException w:name="List 4" w:semiHidden="1" w:unhideWhenUsed="1"/>
-    <w:lsdException w:name="List 5" w:semiHidden="1" w:unhideWhenUsed="1"/>
-    <w:lsdException w:name="List Bullet 2" w:semiHidden="1" w:unhideWhenUsed="1"/>
-    <w:lsdException w:name="List Bullet 3" w:semiHidden="1" w:unhideWhenUsed="1"/>
-    <w:lsdException w:name="List Bullet 4" w:semiHidden="1" w:unhideWhenUsed="1"/>
-    <w:lsdException w:name="List Bullet 5" w:semiHidden="1" w:unhideWhenUsed="1"/>
-    <w:lsdException w:name="List Number 2" w:semiHidden="1" w:unhideWhenUsed="1"/>
-    <w:lsdException w:name="List Number 3" w:semiHidden="1" w:unhideWhenUsed="1"/>
-    <w:lsdException w:name="List Number 4" w:semiHidden="1" w:unhideWhenUsed="1"/>
-    <w:lsdException w:name="List Number 5" w:semiHidden="1" w:unhideWhenUsed="1"/>
-    <w:lsdException w:name="Title" w:uiPriority="10" w:qFormat="1"/>
-    <w:lsdException w:name="Closing" w:semiHidden="1" w:unhideWhenUsed="1"/>
-    <w:lsdException w:name="Signature" w:semiHidden="1" w:unhideWhenUsed="1"/>
-    <w:lsdException w:name="Default Paragraph Font" w:semiHidden="1" w:uiPriority="1" w:unhideWhenUsed="1"/>
-    <w:lsdException w:name="Body Text" w:semiHidden="1" w:unhideWhenUsed="1"/>
-    <w:lsdException w:name="Body Text Indent" w:semiHidden="1" w:unhideWhenUsed="1"/>
-    <w:lsdException w:name="List Continue" w:semiHidden="1" w:unhideWhenUsed="1"/>
-    <w:lsdException w:name="List Continue 2" w:semiHidden="1" w:unhideWhenUsed="1"/>
-    <w:lsdException w:name="List Continue 3" w:semiHidden="1" w:unhideWhenUsed="1"/>
-    <w:lsdException w:name="List Continue 4" w:semiHidden="1" w:unhideWhenUsed="1"/>
-    <w:lsdException w:name="List Continue 5" w:semiHidden="1" w:unhideWhenUsed="1"/>
-    <w:lsdException w:name="Message Header" w:semiHidden="1" w:unhideWhenUsed="1"/>
-    <w:lsdException w:name="Subtitle" w:uiPriority="11" w:qFormat="1"/>
-    <w:lsdException w:name="Salutation" w:semiHidden="1" w:unhideWhenUsed="1"/>
-    <w:lsdException w:name="Date" w:semiHidden="1" w:unhideWhenUsed="1"/>
-    <w:lsdException w:name="Body Text First Indent" w:semiHidden="1" w:unhideWhenUsed="1"/>
-    <w:lsdException w:name="Body Text First Indent 2" w:semiHidden="1" w:unhideWhenUsed="1"/>
-    <w:lsdException w:name="Note Heading" w:semiHidden="1" w:unhideWhenUsed="1"/>
-    <w:lsdException w:name="Body Text 2" w:semiHidden="1" w:unhideWhenUsed="1"/>
-    <w:lsdException w:name="Body Text 3" w:semiHidden="1" w:unhideWhenUsed="1"/>
-    <w:lsdException w:name="Body Text Indent 2" w:semiHidden="1" w:unhideWhenUsed="1"/>
-    <w:lsdException w:name="Body Text Indent 3" w:semiHidden="1" w:unhideWhenUsed="1"/>
-    <w:lsdException w:name="Block Text" w:semiHidden="1" w:unhideWhenUsed="1"/>
-    <w:lsdException w:name="Hyperlink" w:semiHidden="1" w:unhideWhenUsed="1"/>
-    <w:lsdException w:name="FollowedHyperlink" w:semiHidden="1" w:unhideWhenUsed="1"/>
-    <w:lsdException w:name="Strong" w:uiPriority="22" w:qFormat="1"/>
-    <w:lsdException w:name="Emphasis" w:uiPriority="20" w:qFormat="1"/>
-    <w:lsdException w:name="Document Map" w:semiHidden="1" w:unhideWhenUsed="1"/>
-    <w:lsdException w:name="Plain Text" w:semiHidden="1" w:uiPriority="0" w:unhideWhenUsed="1"/>
-    <w:lsdException w:name="E-mail Signature" w:semiHidden="1" w:unhideWhenUsed="1"/>
-    <w:lsdException w:name="HTML Top of Form" w:semiHidden="1" w:unhideWhenUsed="1"/>
-    <w:lsdException w:name="HTML Bottom of Form" w:semiHidden="1" w:unhideWhenUsed="1"/>
-    <w:lsdException w:name="Normal (Web)" w:semiHidden="1" w:unhideWhenUsed="1"/>
-    <w:lsdException w:name="HTML Acronym" w:semiHidden="1" w:unhideWhenUsed="1"/>
-    <w:lsdException w:name="HTML Address" w:semiHidden="1" w:unhideWhenUsed="1"/>
-    <w:lsdException w:name="HTML Cite" w:semiHidden="1" w:unhideWhenUsed="1"/>
-    <w:lsdException w:name="HTML Code" w:semiHidden="1" w:unhideWhenUsed="1"/>
-    <w:lsdException w:name="HTML Definition" w:semiHidden="1" w:unhideWhenUsed="1"/>
-    <w:lsdException w:name="HTML Keyboard" w:semiHidden="1" w:unhideWhenUsed="1"/>
-    <w:lsdException w:name="HTML Preformatted" w:semiHidden="1" w:unhideWhenUsed="1"/>
-    <w:lsdException w:name="HTML Sample" w:semiHidden="1" w:unhideWhenUsed="1"/>
-    <w:lsdException w:name="HTML Typewriter" w:semiHidden="1" w:unhideWhenUsed="1"/>
-    <w:lsdException w:name="HTML Variable" w:semiHidden="1" w:unhideWhenUsed="1"/>
-    <w:lsdException w:name="Normal Table" w:semiHidden="1" w:unhideWhenUsed="1"/>
-    <w:lsdException w:name="annotation subject" w:semiHidden="1" w:unhideWhenUsed="1"/>
-    <w:lsdException w:name="No List" w:semiHidden="1" w:unhideWhenUsed="1"/>
-    <w:lsdException w:name="Outline List 1" w:semiHidden="1" w:unhideWhenUsed="1"/>
-    <w:lsdException w:name="Outline List 2" w:semiHidden="1" w:unhideWhenUsed="1"/>
-    <w:lsdException w:name="Outline List 3" w:semiHidden="1" w:unhideWhenUsed="1"/>
-    <w:lsdException w:name="Table Simple 1" w:semiHidden="1" w:unhideWhenUsed="1"/>
-    <w:lsdException w:name="Table Simple 2" w:semiHidden="1" w:unhideWhenUsed="1"/>
-    <w:lsdException w:name="Table Simple 3" w:semiHidden="1" w:unhideWhenUsed="1"/>
-    <w:lsdException w:name="Table Classic 1" w:semiHidden="1" w:unhideWhenUsed="1"/>
-    <w:lsdException w:name="Table Classic 2" w:semiHidden="1" w:unhideWhenUsed="1"/>
-    <w:lsdException w:name="Table Classic 3" w:semiHidden="1" w:unhideWhenUsed="1"/>
-    <w:lsdException w:name="Table Classic 4" w:semiHidden="1" w:unhideWhenUsed="1"/>
-    <w:lsdException w:name="Table Colorful 1" w:semiHidden="1" w:unhideWhenUsed="1"/>
-    <w:lsdException w:name="Table Colorful 2" w:semiHidden="1" w:unhideWhenUsed="1"/>
-    <w:lsdException w:name="Table Colorful 3" w:semiHidden="1" w:unhideWhenUsed="1"/>
-    <w:lsdException w:name="Table Columns 1" w:semiHidden="1" w:unhideWhenUsed="1"/>
-    <w:lsdException w:name="Table Columns 2" w:semiHidden="1" w:unhideWhenUsed="1"/>
-    <w:lsdException w:name="Table Columns 3" w:semiHidden="1" w:unhideWhenUsed="1"/>
-    <w:lsdException w:name="Table Columns 4" w:semiHidden="1" w:unhideWhenUsed="1"/>
-    <w:lsdException w:name="Table Columns 5" w:semiHidden="1" w:unhideWhenUsed="1"/>
-    <w:lsdException w:name="Table Grid 1" w:semiHidden="1" w:unhideWhenUsed="1"/>
-    <w:lsdException w:name="Table Grid 2" w:semiHidden="1" w:unhideWhenUsed="1"/>
-    <w:lsdException w:name="Table Grid 3" w:semiHidden="1" w:unhideWhenUsed="1"/>
-    <w:lsdException w:name="Table Grid 4" w:semiHidden="1" w:unhideWhenUsed="1"/>
-    <w:lsdException w:name="Table Grid 5" w:semiHidden="1" w:unhideWhenUsed="1"/>
-    <w:lsdException w:name="Table Grid 6" w:semiHidden="1" w:unhideWhenUsed="1"/>
-    <w:lsdException w:name="Table Grid 7" w:semiHidden="1" w:unhideWhenUsed="1"/>
-    <w:lsdException w:name="Table Grid 8" w:semiHidden="1" w:unhideWhenUsed="1"/>
-    <w:lsdException w:name="Table List 1" w:semiHidden="1" w:unhideWhenUsed="1"/>
-    <w:lsdException w:name="Table List 2" w:semiHidden="1" w:unhideWhenUsed="1"/>
-    <w:lsdException w:name="Table List 3" w:semiHidden="1" w:unhideWhenUsed="1"/>
-    <w:lsdException w:name="Table List 4" w:semiHidden="1" w:unhideWhenUsed="1"/>
-    <w:lsdException w:name="Table List 5" w:semiHidden="1" w:unhideWhenUsed="1"/>
-    <w:lsdException w:name="Table List 6" w:semiHidden="1" w:unhideWhenUsed="1"/>
-    <w:lsdException w:name="Table List 7" w:semiHidden="1" w:unhideWhenUsed="1"/>
-    <w:lsdException w:name="Table List 8" w:semiHidden="1" w:unhideWhenUsed="1"/>
-    <w:lsdException w:name="Table 3D effects 1" w:semiHidden="1" w:unhideWhenUsed="1"/>
-    <w:lsdException w:name="Table 3D effects 2" w:semiHidden="1" w:unhideWhenUsed="1"/>
-    <w:lsdException w:name="Table 3D effects 3" w:semiHidden="1" w:unhideWhenUsed="1"/>
-    <w:lsdException w:name="Table Contemporary" w:semiHidden="1" w:unhideWhenUsed="1"/>
-    <w:lsdException w:name="Table Elegant" w:semiHidden="1" w:unhideWhenUsed="1"/>
-    <w:lsdException w:name="Table Professional" w:semiHidden="1" w:unhideWhenUsed="1"/>
-    <w:lsdException w:name="Table Subtle 1" w:semiHidden="1" w:unhideWhenUsed="1"/>
-    <w:lsdException w:name="Table Subtle 2" w:semiHidden="1" w:unhideWhenUsed="1"/>
-    <w:lsdException w:name="Table Web 1" w:semiHidden="1" w:unhideWhenUsed="1"/>
-    <w:lsdException w:name="Table Web 2" w:semiHidden="1" w:unhideWhenUsed="1"/>
-    <w:lsdException w:name="Table Web 3" w:semiHidden="1" w:unhideWhenUsed="1"/>
-    <w:lsdException w:name="Balloon Text" w:semiHidden="1" w:unhideWhenUsed="1"/>
-    <w:lsdException w:name="Table Grid" w:uiPriority="59"/>
-    <w:lsdException w:name="Table Theme" w:semiHidden="1" w:unhideWhenUsed="1"/>
-    <w:lsdException w:name="Placeholder Text" w:semiHidden="1"/>
-    <w:lsdException w:name="No Spacing" w:uiPriority="1" w:qFormat="1"/>
-    <w:lsdException w:name="Light Shading" w:uiPriority="60"/>
-    <w:lsdException w:name="Light List" w:uiPriority="61"/>
-    <w:lsdException w:name="Light Grid" w:uiPriority="62"/>
-    <w:lsdException w:name="Medium Shading 1" w:uiPriority="63"/>
-    <w:lsdException w:name="Medium Shading 2" w:uiPriority="64"/>
-    <w:lsdException w:name="Medium List 1" w:uiPriority="65"/>
-    <w:lsdException w:name="Medium List 2" w:uiPriority="66"/>
-    <w:lsdException w:name="Medium Grid 1" w:uiPriority="67"/>
-    <w:lsdException w:name="Medium Grid 2" w:uiPriority="68"/>
-    <w:lsdException w:name="Medium Grid 3" w:uiPriority="69"/>
-    <w:lsdException w:name="Dark List" w:uiPriority="70"/>
-    <w:lsdException w:name="Colorful Shading" w:uiPriority="71"/>
-    <w:lsdException w:name="Colorful List" w:uiPriority="72"/>
-    <w:lsdException w:name="Colorful Grid" w:uiPriority="73"/>
-    <w:lsdException w:name="Light Shading Accent 1" w:uiPriority="60"/>
-    <w:lsdException w:name="Light List Accent 1" w:uiPriority="61"/>
-    <w:lsdException w:name="Light Grid Accent 1" w:uiPriority="62"/>
-    <w:lsdException w:name="Medium Shading 1 Accent 1" w:uiPriority="63"/>
-    <w:lsdException w:name="Medium Shading 2 Accent 1" w:uiPriority="64"/>
-    <w:lsdException w:name="Medium List 1 Accent 1" w:uiPriority="65"/>
-    <w:lsdException w:name="Revision" w:semiHidden="1"/>
-    <w:lsdException w:name="List Paragraph" w:uiPriority="34" w:qFormat="1"/>
-    <w:lsdException w:name="Quote" w:uiPriority="29" w:qFormat="1"/>
-    <w:lsdException w:name="Intense Quote" w:uiPriority="30" w:qFormat="1"/>
-    <w:lsdException w:name="Medium List 2 Accent 1" w:uiPriority="66"/>
-    <w:lsdException w:name="Medium Grid 1 Accent 1" w:uiPriority="67"/>
-    <w:lsdException w:name="Medium Grid 2 Accent 1" w:uiPriority="68"/>
-    <w:lsdException w:name="Medium Grid 3 Accent 1" w:uiPriority="69"/>
-    <w:lsdException w:name="Dark List Accent 1" w:uiPriority="70"/>
-    <w:lsdException w:name="Colorful Shading Accent 1" w:uiPriority="71"/>
-    <w:lsdException w:name="Colorful List Accent 1" w:uiPriority="72"/>
-    <w:lsdException w:name="Colorful Grid Accent 1" w:uiPriority="73"/>
-    <w:lsdException w:name="Light Shading Accent 2" w:uiPriority="60"/>
-    <w:lsdException w:name="Light List Accent 2" w:uiPriority="61"/>
-    <w:lsdException w:name="Light Grid Accent 2" w:uiPriority="62"/>
-    <w:lsdException w:name="Medium Shading 1 Accent 2" w:uiPriority="63"/>
-    <w:lsdException w:name="Medium Shading 2 Accent 2" w:uiPriority="64"/>
-    <w:lsdException w:name="Medium List 1 Accent 2" w:uiPriority="65"/>
-    <w:lsdException w:name="Medium List 2 Accent 2" w:uiPriority="66"/>
-    <w:lsdException w:name="Medium Grid 1 Accent 2" w:uiPriority="67"/>
-    <w:lsdException w:name="Medium Grid 2 Accent 2" w:uiPriority="68"/>
-    <w:lsdException w:name="Medium Grid 3 Accent 2" w:uiPriority="69"/>
-    <w:lsdException w:name="Dark List Accent 2" w:uiPriority="70"/>
-    <w:lsdException w:name="Colorful Shading Accent 2" w:uiPriority="71"/>
-    <w:lsdException w:name="Colorful List Accent 2" w:uiPriority="72"/>
-    <w:lsdException w:name="Colorful Grid Accent 2" w:uiPriority="73"/>
-    <w:lsdException w:name="Light Shading Accent 3" w:uiPriority="60"/>
-    <w:lsdException w:name="Light List Accent 3" w:uiPriority="61"/>
-    <w:lsdException w:name="Light Grid Accent 3" w:uiPriority="62"/>
-    <w:lsdException w:name="Medium Shading 1 Accent 3" w:uiPriority="63"/>
-    <w:lsdException w:name="Medium Shading 2 Accent 3" w:uiPriority="64"/>
-    <w:lsdException w:name="Medium List 1 Accent 3" w:uiPriority="65"/>
-    <w:lsdException w:name="Medium List 2 Accent 3" w:uiPriority="66"/>
-    <w:lsdException w:name="Medium Grid 1 Accent 3" w:uiPriority="67"/>
-    <w:lsdException w:name="Medium Grid 2 Accent 3" w:uiPriority="68"/>
-    <w:lsdException w:name="Medium Grid 3 Accent 3" w:uiPriority="69"/>
-    <w:lsdException w:name="Dark List Accent 3" w:uiPriority="70"/>
-    <w:lsdException w:name="Colorful Shading Accent 3" w:uiPriority="71"/>
-    <w:lsdException w:name="Colorful List Accent 3" w:uiPriority="72"/>
-    <w:lsdException w:name="Colorful Grid Accent 3" w:uiPriority="73"/>
-    <w:lsdException w:name="Light Shading Accent 4" w:uiPriority="60"/>
-    <w:lsdException w:name="Light List Accent 4" w:uiPriority="61"/>
-    <w:lsdException w:name="Light Grid Accent 4" w:uiPriority="62"/>
-    <w:lsdException w:name="Medium Shading 1 Accent 4" w:uiPriority="63"/>
-    <w:lsdException w:name="Medium Shading 2 Accent 4" w:uiPriority="64"/>
-    <w:lsdException w:name="Medium List 1 Accent 4" w:uiPriority="65"/>
-    <w:lsdException w:name="Medium List 2 Accent 4" w:uiPriority="66"/>
-    <w:lsdException w:name="Medium Grid 1 Accent 4" w:uiPriority="67"/>
-    <w:lsdException w:name="Medium Grid 2 Accent 4" w:uiPriority="68"/>
-    <w:lsdException w:name="Medium Grid 3 Accent 4" w:uiPriority="69"/>
-    <w:lsdException w:name="Dark List Accent 4" w:uiPriority="70"/>
-    <w:lsdException w:name="Colorful Shading Accent 4" w:uiPriority="71"/>
-    <w:lsdException w:name="Colorful List Accent 4" w:uiPriority="72"/>
-    <w:lsdException w:name="Colorful Grid Accent 4" w:uiPriority="73"/>
-    <w:lsdException w:name="Light Shading Accent 5" w:uiPriority="60"/>
-    <w:lsdException w:name="Light List Accent 5" w:uiPriority="61"/>
-    <w:lsdException w:name="Light Grid Accent 5" w:uiPriority="62"/>
-    <w:lsdException w:name="Medium Shading 1 Accent 5" w:uiPriority="63"/>
-    <w:lsdException w:name="Medium Shading 2 Accent 5" w:uiPriority="64"/>
-    <w:lsdException w:name="Medium List 1 Accent 5" w:uiPriority="65"/>
-    <w:lsdException w:name="Medium List 2 Accent 5" w:uiPriority="66"/>
-    <w:lsdException w:name="Medium Grid 1 Accent 5" w:uiPriority="67"/>
-    <w:lsdException w:name="Medium Grid 2 Accent 5" w:uiPriority="68"/>
-    <w:lsdException w:name="Medium Grid 3 Accent 5" w:uiPriority="69"/>
-    <w:lsdException w:name="Dark List Accent 5" w:uiPriority="70"/>
-    <w:lsdException w:name="Colorful Shading Accent 5" w:uiPriority="71"/>
-    <w:lsdException w:name="Colorful List Accent 5" w:uiPriority="72"/>
-    <w:lsdException w:name="Colorful Grid Accent 5" w:uiPriority="73"/>
-    <w:lsdException w:name="Light Shading Accent 6" w:uiPriority="60"/>
-    <w:lsdException w:name="Light List Accent 6" w:uiPriority="61"/>
-    <w:lsdException w:name="Light Grid Accent 6" w:uiPriority="62"/>
-    <w:lsdException w:name="Medium Shading 1 Accent 6" w:uiPriority="63"/>
-    <w:lsdException w:name="Medium Shading 2 Accent 6" w:uiPriority="64"/>
-    <w:lsdException w:name="Medium List 1 Accent 6" w:uiPriority="65"/>
-    <w:lsdException w:name="Medium List 2 Accent 6" w:uiPriority="66"/>
-    <w:lsdException w:name="Medium Grid 1 Accent 6" w:uiPriority="67"/>
-    <w:lsdException w:name="Medium Grid 2 Accent 6" w:uiPriority="68"/>
-    <w:lsdException w:name="Medium Grid 3 Accent 6" w:uiPriority="69"/>
-    <w:lsdException w:name="Dark List Accent 6" w:uiPriority="70"/>
-    <w:lsdException w:name="Colorful Shading Accent 6" w:uiPriority="71"/>
-    <w:lsdException w:name="Colorful List Accent 6" w:uiPriority="72"/>
-    <w:lsdException w:name="Colorful Grid Accent 6" w:uiPriority="73"/>
-    <w:lsdException w:name="Subtle Emphasis" w:uiPriority="19" w:qFormat="1"/>
-    <w:lsdException w:name="Intense Emphasis" w:uiPriority="21" w:qFormat="1"/>
-    <w:lsdException w:name="Subtle Reference" w:uiPriority="31" w:qFormat="1"/>
-    <w:lsdException w:name="Intense Reference" w:uiPriority="32" w:qFormat="1"/>
-    <w:lsdException w:name="Book Title" w:uiPriority="33" w:qFormat="1"/>
-    <w:lsdException w:name="Bibliography" w:semiHidden="1" w:uiPriority="37" w:unhideWhenUsed="1"/>
-    <w:lsdException w:name="TOC Heading" w:semiHidden="1" w:uiPriority="39" w:unhideWhenUsed="1" w:qFormat="1"/>
-    <w:lsdException w:name="Plain Table 1" w:uiPriority="41"/>
-    <w:lsdException w:name="Plain Table 2" w:uiPriority="42"/>
-    <w:lsdException w:name="Plain Table 3" w:uiPriority="43"/>
-    <w:lsdException w:name="Plain Table 4" w:uiPriority="44"/>
-    <w:lsdException w:name="Plain Table 5" w:uiPriority="45"/>
-    <w:lsdException w:name="Grid Table Light" w:uiPriority="40"/>
-    <w:lsdException w:name="Grid Table 1 Light" w:uiPriority="46"/>
-    <w:lsdException w:name="Grid Table 2" w:uiPriority="47"/>
-    <w:lsdException w:name="Grid Table 3" w:uiPriority="48"/>
-    <w:lsdException w:name="Grid Table 4" w:uiPriority="49"/>
-    <w:lsdException w:name="Grid Table 5 Dark" w:uiPriority="50"/>
-    <w:lsdException w:name="Grid Table 6 Colorful" w:uiPriority="51"/>
-    <w:lsdException w:name="Grid Table 7 Colorful" w:uiPriority="52"/>
-    <w:lsdException w:name="Grid Table 1 Light Accent 1" w:uiPriority="46"/>
-    <w:lsdException w:name="Grid Table 2 Accent 1" w:uiPriority="47"/>
-    <w:lsdException w:name="Grid Table 3 Accent 1" w:uiPriority="48"/>
-    <w:lsdException w:name="Grid Table 4 Accent 1" w:uiPriority="49"/>
-    <w:lsdException w:name="Grid Table 5 Dark Accent 1" w:uiPriority="50"/>
-    <w:lsdException w:name="Grid Table 6 Colorful Accent 1" w:uiPriority="51"/>
-    <w:lsdException w:name="Grid Table 7 Colorful Accent 1" w:uiPriority="52"/>
-    <w:lsdException w:name="Grid Table 1 Light Accent 2" w:uiPriority="46"/>
-    <w:lsdException w:name="Grid Table 2 Accent 2" w:uiPriority="47"/>
-    <w:lsdException w:name="Grid Table 3 Accent 2" w:uiPriority="48"/>
-    <w:lsdException w:name="Grid Table 4 Accent 2" w:uiPriority="49"/>
-    <w:lsdException w:name="Grid Table 5 Dark Accent 2" w:uiPriority="50"/>
-    <w:lsdException w:name="Grid Table 6 Colorful Accent 2" w:uiPriority="51"/>
-    <w:lsdException w:name="Grid Table 7 Colorful Accent 2" w:uiPriority="52"/>
-    <w:lsdException w:name="Grid Table 1 Light Accent 3" w:uiPriority="46"/>
-    <w:lsdException w:name="Grid Table 2 Accent 3" w:uiPriority="47"/>
-    <w:lsdException w:name="Grid Table 3 Accent 3" w:uiPriority="48"/>
-    <w:lsdException w:name="Grid Table 4 Accent 3" w:uiPriority="49"/>
-    <w:lsdException w:name="Grid Table 5 Dark Accent 3" w:uiPriority="50"/>
-    <w:lsdException w:name="Grid Table 6 Colorful Accent 3" w:uiPriority="51"/>
-    <w:lsdException w:name="Grid Table 7 Colorful Accent 3" w:uiPriority="52"/>
-    <w:lsdException w:name="Grid Table 1 Light Accent 4" w:uiPriority="46"/>
-    <w:lsdException w:name="Grid Table 2 Accent 4" w:uiPriority="47"/>
-    <w:lsdException w:name="Grid Table 3 Accent 4" w:uiPriority="48"/>
-    <w:lsdException w:name="Grid Table 4 Accent 4" w:uiPriority="49"/>
-    <w:lsdException w:name="Grid Table 5 Dark Accent 4" w:uiPriority="50"/>
-    <w:lsdException w:name="Grid Table 6 Colorful Accent 4" w:uiPriority="51"/>
-    <w:lsdException w:name="Grid Table 7 Colorful Accent 4" w:uiPriority="52"/>
-    <w:lsdException w:name="Grid Table 1 Light Accent 5" w:uiPriority="46"/>
-    <w:lsdException w:name="Grid Table 2 Accent 5" w:uiPriority="47"/>
-    <w:lsdException w:name="Grid Table 3 Accent 5" w:uiPriority="48"/>
-    <w:lsdException w:name="Grid Table 4 Accent 5" w:uiPriority="49"/>
-    <w:lsdException w:name="Grid Table 5 Dark Accent 5" w:uiPriority="50"/>
-    <w:lsdException w:name="Grid Table 6 Colorful Accent 5" w:uiPriority="51"/>
-    <w:lsdException w:name="Grid Table 7 Colorful Accent 5" w:uiPriority="52"/>
-    <w:lsdException w:name="Grid Table 1 Light Accent 6" w:uiPriority="46"/>
-    <w:lsdException w:name="Grid Table 2 Accent 6" w:uiPriority="47"/>
-    <w:lsdException w:name="Grid Table 3 Accent 6" w:uiPriority="48"/>
-    <w:lsdException w:name="Grid Table 4 Accent 6" w:uiPriority="49"/>
-    <w:lsdException w:name="Grid Table 5 Dark Accent 6" w:uiPriority="50"/>
-    <w:lsdException w:name="Grid Table 6 Colorful Accent 6" w:uiPriority="51"/>
-    <w:lsdException w:name="Grid Table 7 Colorful Accent 6" w:uiPriority="52"/>
-    <w:lsdException w:name="List Table 1 Light" w:uiPriority="46"/>
-    <w:lsdException w:name="List Table 2" w:uiPriority="47"/>
-    <w:lsdException w:name="List Table 3" w:uiPriority="48"/>
-    <w:lsdException w:name="List Table 4" w:uiPriority="49"/>
-    <w:lsdException w:name="List Table 5 Dark" w:uiPriority="50"/>
-    <w:lsdException w:name="List Table 6 Colorful" w:uiPriority="51"/>
-    <w:lsdException w:name="List Table 7 Colorful" w:uiPriority="52"/>
-    <w:lsdException w:name="List Table 1 Light Accent 1" w:uiPriority="46"/>
-    <w:lsdException w:name="List Table 2 Accent 1" w:uiPriority="47"/>
-    <w:lsdException w:name="List Table 3 Accent 1" w:uiPriority="48"/>
-    <w:lsdException w:name="List Table 4 Accent 1" w:uiPriority="49"/>
-    <w:lsdException w:name="List Table 5 Dark Accent 1" w:uiPriority="50"/>
-    <w:lsdException w:name="List Table 6 Colorful Accent 1" w:uiPriority="51"/>
-    <w:lsdException w:name="List Table 7 Colorful Accent 1" w:uiPriority="52"/>
-    <w:lsdException w:name="List Table 1 Light Accent 2" w:uiPriority="46"/>
-    <w:lsdException w:name="List Table 2 Accent 2" w:uiPriority="47"/>
-    <w:lsdException w:name="List Table 3 Accent 2" w:uiPriority="48"/>
-    <w:lsdException w:name="List Table 4 Accent 2" w:uiPriority="49"/>
-    <w:lsdException w:name="List Table 5 Dark Accent 2" w:uiPriority="50"/>
-    <w:lsdException w:name="List Table 6 Colorful Accent 2" w:uiPriority="51"/>
-    <w:lsdException w:name="List Table 7 Colorful Accent 2" w:uiPriority="52"/>
-    <w:lsdException w:name="List Table 1 Light Accent 3" w:uiPriority="46"/>
-    <w:lsdException w:name="List Table 2 Accent 3" w:uiPriority="47"/>
-    <w:lsdException w:name="List Table 3 Accent 3" w:uiPriority="48"/>
-    <w:lsdException w:name="List Table 4 Accent 3" w:uiPriority="49"/>
-    <w:lsdException w:name="List Table 5 Dark Accent 3" w:uiPriority="50"/>
-    <w:lsdException w:name="List Table 6 Colorful Accent 3" w:uiPriority="51"/>
-    <w:lsdException w:name="List Table 7 Colorful Accent 3" w:uiPriority="52"/>
-    <w:lsdException w:name="List Table 1 Light Accent 4" w:uiPriority="46"/>
-    <w:lsdException w:name="List Table 2 Accent 4" w:uiPriority="47"/>
-    <w:lsdException w:name="List Table 3 Accent 4" w:uiPriority="48"/>
-    <w:lsdException w:name="List Table 4 Accent 4" w:uiPriority="49"/>
-    <w:lsdException w:name="List Table 5 Dark Accent 4" w:uiPriority="50"/>
-    <w:lsdException w:name="List Table 6 Colorful Accent 4" w:uiPriority="51"/>
-    <w:lsdException w:name="List Table 7 Colorful Accent 4" w:uiPriority="52"/>
-    <w:lsdException w:name="List Table 1 Light Accent 5" w:uiPriority="46"/>
-    <w:lsdException w:name="List Table 2 Accent 5" w:uiPriority="47"/>
-    <w:lsdException w:name="List Table 3 Accent 5" w:uiPriority="48"/>
-    <w:lsdException w:name="List Table 4 Accent 5" w:uiPriority="49"/>
-    <w:lsdException w:name="List Table 5 Dark Accent 5" w:uiPriority="50"/>
-    <w:lsdException w:name="List Table 6 Colorful Accent 5" w:uiPriority="51"/>
-    <w:lsdException w:name="List Table 7 Colorful Accent 5" w:uiPriority="52"/>
-    <w:lsdException w:name="List Table 1 Light Accent 6" w:uiPriority="46"/>
-    <w:lsdException w:name="List Table 2 Accent 6" w:uiPriority="47"/>
-    <w:lsdException w:name="List Table 3 Accent 6" w:uiPriority="48"/>
-    <w:lsdException w:name="List Table 4 Accent 6" w:uiPriority="49"/>
-    <w:lsdException w:name="List Table 5 Dark Accent 6" w:uiPriority="50"/>
-    <w:lsdException w:name="List Table 6 Colorful Accent 6" w:uiPriority="51"/>
-    <w:lsdException w:name="List Table 7 Colorful Accent 6" w:uiPriority="52"/>
+  <w:latentStyles w:defLockedState="0" w:defUIPriority="99" w:defSemiHidden="1" w:defUnhideWhenUsed="1" w:defQFormat="0" w:count="267">
+    <w:lsdException w:name="Normal" w:semiHidden="0" w:uiPriority="0" w:unhideWhenUsed="0" w:qFormat="1"/>
+    <w:lsdException w:name="heading 1" w:semiHidden="0" w:uiPriority="9" w:unhideWhenUsed="0" w:qFormat="1"/>
+    <w:lsdException w:name="heading 2" w:uiPriority="9" w:qFormat="1"/>
+    <w:lsdException w:name="heading 3" w:uiPriority="9" w:qFormat="1"/>
+    <w:lsdException w:name="heading 4" w:uiPriority="9" w:qFormat="1"/>
+    <w:lsdException w:name="heading 5" w:uiPriority="0" w:qFormat="1"/>
+    <w:lsdException w:name="heading 6" w:uiPriority="9" w:qFormat="1"/>
+    <w:lsdException w:name="heading 7" w:uiPriority="9" w:qFormat="1"/>
+    <w:lsdException w:name="heading 8" w:uiPriority="9" w:qFormat="1"/>
+    <w:lsdException w:name="heading 9" w:uiPriority="9" w:qFormat="1"/>
+    <w:lsdException w:name="toc 1" w:uiPriority="39"/>
+    <w:lsdException w:name="toc 2" w:uiPriority="39"/>
+    <w:lsdException w:name="toc 3" w:uiPriority="39"/>
+    <w:lsdException w:name="toc 4" w:uiPriority="39"/>
+    <w:lsdException w:name="toc 5" w:uiPriority="39"/>
+    <w:lsdException w:name="toc 6" w:uiPriority="39"/>
+    <w:lsdException w:name="toc 7" w:uiPriority="39"/>
+    <w:lsdException w:name="toc 8" w:uiPriority="39"/>
+    <w:lsdException w:name="toc 9" w:uiPriority="39"/>
+    <w:lsdException w:name="header" w:uiPriority="0"/>
+    <w:lsdException w:name="caption" w:uiPriority="35" w:qFormat="1"/>
+    <w:lsdException w:name="page number" w:uiPriority="0"/>
+    <w:lsdException w:name="Title" w:semiHidden="0" w:uiPriority="10" w:unhideWhenUsed="0" w:qFormat="1"/>
+    <w:lsdException w:name="Default Paragraph Font" w:uiPriority="1"/>
+    <w:lsdException w:name="Subtitle" w:semiHidden="0" w:uiPriority="11" w:unhideWhenUsed="0" w:qFormat="1"/>
+    <w:lsdException w:name="Strong" w:semiHidden="0" w:uiPriority="22" w:unhideWhenUsed="0" w:qFormat="1"/>
+    <w:lsdException w:name="Emphasis" w:semiHidden="0" w:uiPriority="20" w:unhideWhenUsed="0" w:qFormat="1"/>
+    <w:lsdException w:name="Plain Text" w:uiPriority="0"/>
+    <w:lsdException w:name="Table Grid" w:semiHidden="0" w:uiPriority="59" w:unhideWhenUsed="0"/>
+    <w:lsdException w:name="Placeholder Text" w:unhideWhenUsed="0"/>
+    <w:lsdException w:name="No Spacing" w:semiHidden="0" w:uiPriority="1" w:unhideWhenUsed="0" w:qFormat="1"/>
+    <w:lsdException w:name="Light Shading" w:semiHidden="0" w:uiPriority="60" w:unhideWhenUsed="0"/>
+    <w:lsdException w:name="Light List" w:semiHidden="0" w:uiPriority="61" w:unhideWhenUsed="0"/>
+    <w:lsdException w:name="Light Grid" w:semiHidden="0" w:uiPriority="62" w:unhideWhenUsed="0"/>
+    <w:lsdException w:name="Medium Shading 1" w:semiHidden="0" w:uiPriority="63" w:unhideWhenUsed="0"/>
+    <w:lsdException w:name="Medium Shading 2" w:semiHidden="0" w:uiPriority="64" w:unhideWhenUsed="0"/>
+    <w:lsdException w:name="Medium List 1" w:semiHidden="0" w:uiPriority="65" w:unhideWhenUsed="0"/>
+    <w:lsdException w:name="Medium List 2" w:semiHidden="0" w:uiPriority="66" w:unhideWhenUsed="0"/>
+    <w:lsdException w:name="Medium Grid 1" w:semiHidden="0" w:uiPriority="67" w:unhideWhenUsed="0"/>
+    <w:lsdException w:name="Medium Grid 2" w:semiHidden="0" w:uiPriority="68" w:unhideWhenUsed="0"/>
+    <w:lsdException w:name="Medium Grid 3" w:semiHidden="0" w:uiPriority="69" w:unhideWhenUsed="0"/>
+    <w:lsdException w:name="Dark List" w:semiHidden="0" w:uiPriority="70" w:unhideWhenUsed="0"/>
+    <w:lsdException w:name="Colorful Shading" w:semiHidden="0" w:uiPriority="71" w:unhideWhenUsed="0"/>
+    <w:lsdException w:name="Colorful List" w:semiHidden="0" w:uiPriority="72" w:unhideWhenUsed="0"/>
+    <w:lsdException w:name="Colorful Grid" w:semiHidden="0" w:uiPriority="73" w:unhideWhenUsed="0"/>
+    <w:lsdException w:name="Light Shading Accent 1" w:semiHidden="0" w:uiPriority="60" w:unhideWhenUsed="0"/>
+    <w:lsdException w:name="Light List Accent 1" w:semiHidden="0" w:uiPriority="61" w:unhideWhenUsed="0"/>
+    <w:lsdException w:name="Light Grid Accent 1" w:semiHidden="0" w:uiPriority="62" w:unhideWhenUsed="0"/>
+    <w:lsdException w:name="Medium Shading 1 Accent 1" w:semiHidden="0" w:uiPriority="63" w:unhideWhenUsed="0"/>
+    <w:lsdException w:name="Medium Shading 2 Accent 1" w:semiHidden="0" w:uiPriority="64" w:unhideWhenUsed="0"/>
+    <w:lsdException w:name="Medium List 1 Accent 1" w:semiHidden="0" w:uiPriority="65" w:unhideWhenUsed="0"/>
+    <w:lsdException w:name="Revision" w:unhideWhenUsed="0"/>
+    <w:lsdException w:name="List Paragraph" w:semiHidden="0" w:uiPriority="34" w:unhideWhenUsed="0" w:qFormat="1"/>
+    <w:lsdException w:name="Quote" w:semiHidden="0" w:uiPriority="29" w:unhideWhenUsed="0" w:qFormat="1"/>
+    <w:lsdException w:name="Intense Quote" w:semiHidden="0" w:uiPriority="30" w:unhideWhenUsed="0" w:qFormat="1"/>
+    <w:lsdException w:name="Medium List 2 Accent 1" w:semiHidden="0" w:uiPriority="66" w:unhideWhenUsed="0"/>
+    <w:lsdException w:name="Medium Grid 1 Accent 1" w:semiHidden="0" w:uiPriority="67" w:unhideWhenUsed="0"/>
+    <w:lsdException w:name="Medium Grid 2 Accent 1" w:semiHidden="0" w:uiPriority="68" w:unhideWhenUsed="0"/>
+    <w:lsdException w:name="Medium Grid 3 Accent 1" w:semiHidden="0" w:uiPriority="69" w:unhideWhenUsed="0"/>
+    <w:lsdException w:name="Dark List Accent 1" w:semiHidden="0" w:uiPriority="70" w:unhideWhenUsed="0"/>
+    <w:lsdException w:name="Colorful Shading Accent 1" w:semiHidden="0" w:uiPriority="71" w:unhideWhenUsed="0"/>
+    <w:lsdException w:name="Colorful List Accent 1" w:semiHidden="0" w:uiPriority="72" w:unhideWhenUsed="0"/>
+    <w:lsdException w:name="Colorful Grid Accent 1" w:semiHidden="0" w:uiPriority="73" w:unhideWhenUsed="0"/>
+    <w:lsdException w:name="Light Shading Accent 2" w:semiHidden="0" w:uiPriority="60" w:unhideWhenUsed="0"/>
+    <w:lsdException w:name="Light List Accent 2" w:semiHidden="0" w:uiPriority="61" w:unhideWhenUsed="0"/>
+    <w:lsdException w:name="Light Grid Accent 2" w:semiHidden="0" w:uiPriority="62" w:unhideWhenUsed="0"/>
+    <w:lsdException w:name="Medium Shading 1 Accent 2" w:semiHidden="0" w:uiPriority="63" w:unhideWhenUsed="0"/>
+    <w:lsdException w:name="Medium Shading 2 Accent 2" w:semiHidden="0" w:uiPriority="64" w:unhideWhenUsed="0"/>
+    <w:lsdException w:name="Medium List 1 Accent 2" w:semiHidden="0" w:uiPriority="65" w:unhideWhenUsed="0"/>
+    <w:lsdException w:name="Medium List 2 Accent 2" w:semiHidden="0" w:uiPriority="66" w:unhideWhenUsed="0"/>
+    <w:lsdException w:name="Medium Grid 1 Accent 2" w:semiHidden="0" w:uiPriority="67" w:unhideWhenUsed="0"/>
+    <w:lsdException w:name="Medium Grid 2 Accent 2" w:semiHidden="0" w:uiPriority="68" w:unhideWhenUsed="0"/>
+    <w:lsdException w:name="Medium Grid 3 Accent 2" w:semiHidden="0" w:uiPriority="69" w:unhideWhenUsed="0"/>
+    <w:lsdException w:name="Dark List Accent 2" w:semiHidden="0" w:uiPriority="70" w:unhideWhenUsed="0"/>
+    <w:lsdException w:name="Colorful Shading Accent 2" w:semiHidden="0" w:uiPriority="71" w:unhideWhenUsed="0"/>
+    <w:lsdException w:name="Colorful List Accent 2" w:semiHidden="0" w:uiPriority="72" w:unhideWhenUsed="0"/>
+    <w:lsdException w:name="Colorful Grid Accent 2" w:semiHidden="0" w:uiPriority="73" w:unhideWhenUsed="0"/>
+    <w:lsdException w:name="Light Shading Accent 3" w:semiHidden="0" w:uiPriority="60" w:unhideWhenUsed="0"/>
+    <w:lsdException w:name="Light List Accent 3" w:semiHidden="0" w:uiPriority="61" w:unhideWhenUsed="0"/>
+    <w:lsdException w:name="Light Grid Accent 3" w:semiHidden="0" w:uiPriority="62" w:unhideWhenUsed="0"/>
+    <w:lsdException w:name="Medium Shading 1 Accent 3" w:semiHidden="0" w:uiPriority="63" w:unhideWhenUsed="0"/>
+    <w:lsdException w:name="Medium Shading 2 Accent 3" w:semiHidden="0" w:uiPriority="64" w:unhideWhenUsed="0"/>
+    <w:lsdException w:name="Medium List 1 Accent 3" w:semiHidden="0" w:uiPriority="65" w:unhideWhenUsed="0"/>
+    <w:lsdException w:name="Medium List 2 Accent 3" w:semiHidden="0" w:uiPriority="66" w:unhideWhenUsed="0"/>
+    <w:lsdException w:name="Medium Grid 1 Accent 3" w:semiHidden="0" w:uiPriority="67" w:unhideWhenUsed="0"/>
+    <w:lsdException w:name="Medium Grid 2 Accent 3" w:semiHidden="0" w:uiPriority="68" w:unhideWhenUsed="0"/>
+    <w:lsdException w:name="Medium Grid 3 Accent 3" w:semiHidden="0" w:uiPriority="69" w:unhideWhenUsed="0"/>
+    <w:lsdException w:name="Dark List Accent 3" w:semiHidden="0" w:uiPriority="70" w:unhideWhenUsed="0"/>
+    <w:lsdException w:name="Colorful Shading Accent 3" w:semiHidden="0" w:uiPriority="71" w:unhideWhenUsed="0"/>
+    <w:lsdException w:name="Colorful List Accent 3" w:semiHidden="0" w:uiPriority="72" w:unhideWhenUsed="0"/>
+    <w:lsdException w:name="Colorful Grid Accent 3" w:semiHidden="0" w:uiPriority="73" w:unhideWhenUsed="0"/>
+    <w:lsdException w:name="Light Shading Accent 4" w:semiHidden="0" w:uiPriority="60" w:unhideWhenUsed="0"/>
+    <w:lsdException w:name="Light List Accent 4" w:semiHidden="0" w:uiPriority="61" w:unhideWhenUsed="0"/>
+    <w:lsdException w:name="Light Grid Accent 4" w:semiHidden="0" w:uiPriority="62" w:unhideWhenUsed="0"/>
+    <w:lsdException w:name="Medium Shading 1 Accent 4" w:semiHidden="0" w:uiPriority="63" w:unhideWhenUsed="0"/>
+    <w:lsdException w:name="Medium Shading 2 Accent 4" w:semiHidden="0" w:uiPriority="64" w:unhideWhenUsed="0"/>
+    <w:lsdException w:name="Medium List 1 Accent 4" w:semiHidden="0" w:uiPriority="65" w:unhideWhenUsed="0"/>
+    <w:lsdException w:name="Medium List 2 Accent 4" w:semiHidden="0" w:uiPriority="66" w:unhideWhenUsed="0"/>
+    <w:lsdException w:name="Medium Grid 1 Accent 4" w:semiHidden="0" w:uiPriority="67" w:unhideWhenUsed="0"/>
+    <w:lsdException w:name="Medium Grid 2 Accent 4" w:semiHidden="0" w:uiPriority="68" w:unhideWhenUsed="0"/>
+    <w:lsdException w:name="Medium Grid 3 Accent 4" w:semiHidden="0" w:uiPriority="69" w:unhideWhenUsed="0"/>
+    <w:lsdException w:name="Dark List Accent 4" w:semiHidden="0" w:uiPriority="70" w:unhideWhenUsed="0"/>
+    <w:lsdException w:name="Colorful Shading Accent 4" w:semiHidden="0" w:uiPriority="71" w:unhideWhenUsed="0"/>
+    <w:lsdException w:name="Colorful List Accent 4" w:semiHidden="0" w:uiPriority="72" w:unhideWhenUsed="0"/>
+    <w:lsdException w:name="Colorful Grid Accent 4" w:semiHidden="0" w:uiPriority="73" w:unhideWhenUsed="0"/>
+    <w:lsdException w:name="Light Shading Accent 5" w:semiHidden="0" w:uiPriority="60" w:unhideWhenUsed="0"/>
+    <w:lsdException w:name="Light List Accent 5" w:semiHidden="0" w:uiPriority="61" w:unhideWhenUsed="0"/>
+    <w:lsdException w:name="Light Grid Accent 5" w:semiHidden="0" w:uiPriority="62" w:unhideWhenUsed="0"/>
+    <w:lsdException w:name="Medium Shading 1 Accent 5" w:semiHidden="0" w:uiPriority="63" w:unhideWhenUsed="0"/>
+    <w:lsdException w:name="Medium Shading 2 Accent 5" w:semiHidden="0" w:uiPriority="64" w:unhideWhenUsed="0"/>
+    <w:lsdException w:name="Medium List 1 Accent 5" w:semiHidden="0" w:uiPriority="65" w:unhideWhenUsed="0"/>
+    <w:lsdException w:name="Medium List 2 Accent 5" w:semiHidden="0" w:uiPriority="66" w:unhideWhenUsed="0"/>
+    <w:lsdException w:name="Medium Grid 1 Accent 5" w:semiHidden="0" w:uiPriority="67" w:unhideWhenUsed="0"/>
+    <w:lsdException w:name="Medium Grid 2 Accent 5" w:semiHidden="0" w:uiPriority="68" w:unhideWhenUsed="0"/>
+    <w:lsdException w:name="Medium Grid 3 Accent 5" w:semiHidden="0" w:uiPriority="69" w:unhideWhenUsed="0"/>
+    <w:lsdException w:name="Dark List Accent 5" w:semiHidden="0" w:uiPriority="70" w:unhideWhenUsed="0"/>
+    <w:lsdException w:name="Colorful Shading Accent 5" w:semiHidden="0" w:uiPriority="71" w:unhideWhenUsed="0"/>
+    <w:lsdException w:name="Colorful List Accent 5" w:semiHidden="0" w:uiPriority="72" w:unhideWhenUsed="0"/>
+    <w:lsdException w:name="Colorful Grid Accent 5" w:semiHidden="0" w:uiPriority="73" w:unhideWhenUsed="0"/>
+    <w:lsdException w:name="Light Shading Accent 6" w:semiHidden="0" w:uiPriority="60" w:unhideWhenUsed="0"/>
+    <w:lsdException w:name="Light List Accent 6" w:semiHidden="0" w:uiPriority="61" w:unhideWhenUsed="0"/>
+    <w:lsdException w:name="Light Grid Accent 6" w:semiHidden="0" w:uiPriority="62" w:unhideWhenUsed="0"/>
+    <w:lsdException w:name="Medium Shading 1 Accent 6" w:semiHidden="0" w:uiPriority="63" w:unhideWhenUsed="0"/>
+    <w:lsdException w:name="Medium Shading 2 Accent 6" w:semiHidden="0" w:uiPriority="64" w:unhideWhenUsed="0"/>
+    <w:lsdException w:name="Medium List 1 Accent 6" w:semiHidden="0" w:uiPriority="65" w:unhideWhenUsed="0"/>
+    <w:lsdException w:name="Medium List 2 Accent 6" w:semiHidden="0" w:uiPriority="66" w:unhideWhenUsed="0"/>
+    <w:lsdException w:name="Medium Grid 1 Accent 6" w:semiHidden="0" w:uiPriority="67" w:unhideWhenUsed="0"/>
+    <w:lsdException w:name="Medium Grid 2 Accent 6" w:semiHidden="0" w:uiPriority="68" w:unhideWhenUsed="0"/>
+    <w:lsdException w:name="Medium Grid 3 Accent 6" w:semiHidden="0" w:uiPriority="69" w:unhideWhenUsed="0"/>
+    <w:lsdException w:name="Dark List Accent 6" w:semiHidden="0" w:uiPriority="70" w:unhideWhenUsed="0"/>
+    <w:lsdException w:name="Colorful Shading Accent 6" w:semiHidden="0" w:uiPriority="71" w:unhideWhenUsed="0"/>
+    <w:lsdException w:name="Colorful List Accent 6" w:semiHidden="0" w:uiPriority="72" w:unhideWhenUsed="0"/>
+    <w:lsdException w:name="Colorful Grid Accent 6" w:semiHidden="0" w:uiPriority="73" w:unhideWhenUsed="0"/>
+    <w:lsdException w:name="Subtle Emphasis" w:semiHidden="0" w:uiPriority="19" w:unhideWhenUsed="0" w:qFormat="1"/>
+    <w:lsdException w:name="Intense Emphasis" w:semiHidden="0" w:uiPriority="21" w:unhideWhenUsed="0" w:qFormat="1"/>
+    <w:lsdException w:name="Subtle Reference" w:semiHidden="0" w:uiPriority="31" w:unhideWhenUsed="0" w:qFormat="1"/>
+    <w:lsdException w:name="Intense Reference" w:semiHidden="0" w:uiPriority="32" w:unhideWhenUsed="0" w:qFormat="1"/>
+    <w:lsdException w:name="Book Title" w:semiHidden="0" w:uiPriority="33" w:unhideWhenUsed="0" w:qFormat="1"/>
+    <w:lsdException w:name="Bibliography" w:uiPriority="37"/>
+    <w:lsdException w:name="TOC Heading" w:uiPriority="39" w:qFormat="1"/>
   </w:latentStyles>
-  <w:style w:type="paragraph" w:default="1" w:styleId="Normal">
+  <w:style w:type="paragraph" w:default="1" w:styleId="a">
     <w:name w:val="Normal"/>
     <w:qFormat/>
     <w:rsid w:val="005F0046"/>
@@ -5135,11 +4991,11 @@
       <w:lang w:eastAsia="ru-RU"/>
     </w:rPr>
   </w:style>
-  <w:style w:type="paragraph" w:styleId="Heading1">
+  <w:style w:type="paragraph" w:styleId="1">
     <w:name w:val="heading 1"/>
-    <w:basedOn w:val="Normal"/>
-    <w:next w:val="Normal"/>
-    <w:link w:val="Heading1Char"/>
+    <w:basedOn w:val="a"/>
+    <w:next w:val="a"/>
+    <w:link w:val="10"/>
     <w:uiPriority w:val="9"/>
     <w:qFormat/>
     <w:rsid w:val="007402B2"/>
@@ -5157,11 +5013,11 @@
       <w:szCs w:val="28"/>
     </w:rPr>
   </w:style>
-  <w:style w:type="paragraph" w:styleId="Heading2">
+  <w:style w:type="paragraph" w:styleId="2">
     <w:name w:val="heading 2"/>
-    <w:basedOn w:val="Normal"/>
-    <w:next w:val="Normal"/>
-    <w:link w:val="Heading2Char"/>
+    <w:basedOn w:val="a"/>
+    <w:next w:val="a"/>
+    <w:link w:val="20"/>
     <w:uiPriority w:val="9"/>
     <w:unhideWhenUsed/>
     <w:qFormat/>
@@ -5181,11 +5037,11 @@
       <w:szCs w:val="26"/>
     </w:rPr>
   </w:style>
-  <w:style w:type="paragraph" w:styleId="Heading3">
+  <w:style w:type="paragraph" w:styleId="3">
     <w:name w:val="heading 3"/>
-    <w:basedOn w:val="Normal"/>
-    <w:next w:val="Normal"/>
-    <w:link w:val="Heading3Char"/>
+    <w:basedOn w:val="a"/>
+    <w:next w:val="a"/>
+    <w:link w:val="30"/>
     <w:uiPriority w:val="9"/>
     <w:unhideWhenUsed/>
     <w:qFormat/>
@@ -5203,11 +5059,11 @@
       <w:bCs/>
     </w:rPr>
   </w:style>
-  <w:style w:type="paragraph" w:styleId="Heading5">
+  <w:style w:type="paragraph" w:styleId="5">
     <w:name w:val="heading 5"/>
-    <w:basedOn w:val="Normal"/>
-    <w:next w:val="Normal"/>
-    <w:link w:val="Heading5Char"/>
+    <w:basedOn w:val="a"/>
+    <w:next w:val="a"/>
+    <w:link w:val="50"/>
     <w:semiHidden/>
     <w:unhideWhenUsed/>
     <w:qFormat/>
@@ -5226,13 +5082,13 @@
       <w:szCs w:val="26"/>
     </w:rPr>
   </w:style>
-  <w:style w:type="character" w:default="1" w:styleId="DefaultParagraphFont">
+  <w:style w:type="character" w:default="1" w:styleId="a0">
     <w:name w:val="Default Paragraph Font"/>
     <w:uiPriority w:val="1"/>
     <w:semiHidden/>
     <w:unhideWhenUsed/>
   </w:style>
-  <w:style w:type="table" w:default="1" w:styleId="TableNormal">
+  <w:style w:type="table" w:default="1" w:styleId="a1">
     <w:name w:val="Normal Table"/>
     <w:uiPriority w:val="99"/>
     <w:semiHidden/>
@@ -5247,16 +5103,16 @@
       </w:tblCellMar>
     </w:tblPr>
   </w:style>
-  <w:style w:type="numbering" w:default="1" w:styleId="NoList">
+  <w:style w:type="numbering" w:default="1" w:styleId="a2">
     <w:name w:val="No List"/>
     <w:uiPriority w:val="99"/>
     <w:semiHidden/>
     <w:unhideWhenUsed/>
   </w:style>
-  <w:style w:type="character" w:customStyle="1" w:styleId="Heading5Char">
-    <w:name w:val="Heading 5 Char"/>
-    <w:basedOn w:val="DefaultParagraphFont"/>
-    <w:link w:val="Heading5"/>
+  <w:style w:type="character" w:customStyle="1" w:styleId="50">
+    <w:name w:val="Заголовок 5 Знак"/>
+    <w:basedOn w:val="a0"/>
+    <w:link w:val="5"/>
     <w:semiHidden/>
     <w:rsid w:val="005F0046"/>
     <w:rPr>
@@ -5270,10 +5126,10 @@
       <w:lang w:eastAsia="ru-RU"/>
     </w:rPr>
   </w:style>
-  <w:style w:type="paragraph" w:styleId="Footer">
+  <w:style w:type="paragraph" w:styleId="a3">
     <w:name w:val="footer"/>
-    <w:basedOn w:val="Normal"/>
-    <w:link w:val="FooterChar"/>
+    <w:basedOn w:val="a"/>
+    <w:link w:val="a4"/>
     <w:uiPriority w:val="99"/>
     <w:rsid w:val="005F0046"/>
     <w:pPr>
@@ -5283,10 +5139,10 @@
       </w:tabs>
     </w:pPr>
   </w:style>
-  <w:style w:type="character" w:customStyle="1" w:styleId="FooterChar">
-    <w:name w:val="Footer Char"/>
-    <w:basedOn w:val="DefaultParagraphFont"/>
-    <w:link w:val="Footer"/>
+  <w:style w:type="character" w:customStyle="1" w:styleId="a4">
+    <w:name w:val="Нижний колонтитул Знак"/>
+    <w:basedOn w:val="a0"/>
+    <w:link w:val="a3"/>
     <w:uiPriority w:val="99"/>
     <w:rsid w:val="005F0046"/>
     <w:rPr>
@@ -5296,15 +5152,15 @@
       <w:lang w:eastAsia="ru-RU"/>
     </w:rPr>
   </w:style>
-  <w:style w:type="character" w:styleId="PageNumber">
+  <w:style w:type="character" w:styleId="a5">
     <w:name w:val="page number"/>
-    <w:basedOn w:val="DefaultParagraphFont"/>
+    <w:basedOn w:val="a0"/>
     <w:rsid w:val="005F0046"/>
   </w:style>
-  <w:style w:type="paragraph" w:styleId="Header">
+  <w:style w:type="paragraph" w:styleId="a6">
     <w:name w:val="header"/>
-    <w:basedOn w:val="Normal"/>
-    <w:link w:val="HeaderChar"/>
+    <w:basedOn w:val="a"/>
+    <w:link w:val="a7"/>
     <w:rsid w:val="005F0046"/>
     <w:pPr>
       <w:tabs>
@@ -5313,10 +5169,10 @@
       </w:tabs>
     </w:pPr>
   </w:style>
-  <w:style w:type="character" w:customStyle="1" w:styleId="HeaderChar">
-    <w:name w:val="Header Char"/>
-    <w:basedOn w:val="DefaultParagraphFont"/>
-    <w:link w:val="Header"/>
+  <w:style w:type="character" w:customStyle="1" w:styleId="a7">
+    <w:name w:val="Верхний колонтитул Знак"/>
+    <w:basedOn w:val="a0"/>
+    <w:link w:val="a6"/>
     <w:rsid w:val="005F0046"/>
     <w:rPr>
       <w:rFonts w:ascii="Times New Roman" w:eastAsia="Times New Roman" w:hAnsi="Times New Roman" w:cs="Times New Roman"/>
@@ -5325,20 +5181,20 @@
       <w:lang w:eastAsia="ru-RU"/>
     </w:rPr>
   </w:style>
-  <w:style w:type="paragraph" w:styleId="PlainText">
+  <w:style w:type="paragraph" w:styleId="a8">
     <w:name w:val="Plain Text"/>
-    <w:basedOn w:val="Normal"/>
-    <w:link w:val="PlainTextChar"/>
+    <w:basedOn w:val="a"/>
+    <w:link w:val="a9"/>
     <w:rsid w:val="005F0046"/>
     <w:rPr>
       <w:rFonts w:ascii="Courier New" w:hAnsi="Courier New"/>
       <w:sz w:val="20"/>
     </w:rPr>
   </w:style>
-  <w:style w:type="character" w:customStyle="1" w:styleId="PlainTextChar">
-    <w:name w:val="Plain Text Char"/>
-    <w:basedOn w:val="DefaultParagraphFont"/>
-    <w:link w:val="PlainText"/>
+  <w:style w:type="character" w:customStyle="1" w:styleId="a9">
+    <w:name w:val="Текст Знак"/>
+    <w:basedOn w:val="a0"/>
+    <w:link w:val="a8"/>
     <w:rsid w:val="005F0046"/>
     <w:rPr>
       <w:rFonts w:ascii="Courier New" w:eastAsia="Times New Roman" w:hAnsi="Courier New" w:cs="Times New Roman"/>
@@ -5347,10 +5203,10 @@
       <w:lang w:eastAsia="ru-RU"/>
     </w:rPr>
   </w:style>
-  <w:style w:type="character" w:customStyle="1" w:styleId="Heading1Char">
-    <w:name w:val="Heading 1 Char"/>
-    <w:basedOn w:val="DefaultParagraphFont"/>
-    <w:link w:val="Heading1"/>
+  <w:style w:type="character" w:customStyle="1" w:styleId="10">
+    <w:name w:val="Заголовок 1 Знак"/>
+    <w:basedOn w:val="a0"/>
+    <w:link w:val="1"/>
     <w:uiPriority w:val="9"/>
     <w:rsid w:val="007402B2"/>
     <w:rPr>
@@ -5362,10 +5218,10 @@
       <w:lang w:eastAsia="ru-RU"/>
     </w:rPr>
   </w:style>
-  <w:style w:type="character" w:customStyle="1" w:styleId="Heading2Char">
-    <w:name w:val="Heading 2 Char"/>
-    <w:basedOn w:val="DefaultParagraphFont"/>
-    <w:link w:val="Heading2"/>
+  <w:style w:type="character" w:customStyle="1" w:styleId="20">
+    <w:name w:val="Заголовок 2 Знак"/>
+    <w:basedOn w:val="a0"/>
+    <w:link w:val="2"/>
     <w:uiPriority w:val="9"/>
     <w:rsid w:val="007402B2"/>
     <w:rPr>
@@ -5377,10 +5233,10 @@
       <w:lang w:eastAsia="ru-RU"/>
     </w:rPr>
   </w:style>
-  <w:style w:type="character" w:customStyle="1" w:styleId="Heading3Char">
-    <w:name w:val="Heading 3 Char"/>
-    <w:basedOn w:val="DefaultParagraphFont"/>
-    <w:link w:val="Heading3"/>
+  <w:style w:type="character" w:customStyle="1" w:styleId="30">
+    <w:name w:val="Заголовок 3 Знак"/>
+    <w:basedOn w:val="a0"/>
+    <w:link w:val="3"/>
     <w:uiPriority w:val="9"/>
     <w:rsid w:val="007402B2"/>
     <w:rPr>
@@ -5392,10 +5248,10 @@
       <w:lang w:eastAsia="ru-RU"/>
     </w:rPr>
   </w:style>
-  <w:style w:type="paragraph" w:styleId="TOCHeading">
+  <w:style w:type="paragraph" w:styleId="aa">
     <w:name w:val="TOC Heading"/>
-    <w:basedOn w:val="Heading1"/>
-    <w:next w:val="Normal"/>
+    <w:basedOn w:val="1"/>
+    <w:next w:val="a"/>
     <w:uiPriority w:val="39"/>
     <w:semiHidden/>
     <w:unhideWhenUsed/>
@@ -5410,10 +5266,10 @@
       <w:lang w:eastAsia="en-US"/>
     </w:rPr>
   </w:style>
-  <w:style w:type="paragraph" w:styleId="TOC1">
+  <w:style w:type="paragraph" w:styleId="11">
     <w:name w:val="toc 1"/>
-    <w:basedOn w:val="Normal"/>
-    <w:next w:val="Normal"/>
+    <w:basedOn w:val="a"/>
+    <w:next w:val="a"/>
     <w:autoRedefine/>
     <w:uiPriority w:val="39"/>
     <w:unhideWhenUsed/>
@@ -5422,10 +5278,10 @@
       <w:spacing w:after="100"/>
     </w:pPr>
   </w:style>
-  <w:style w:type="paragraph" w:styleId="TOC2">
+  <w:style w:type="paragraph" w:styleId="21">
     <w:name w:val="toc 2"/>
-    <w:basedOn w:val="Normal"/>
-    <w:next w:val="Normal"/>
+    <w:basedOn w:val="a"/>
+    <w:next w:val="a"/>
     <w:autoRedefine/>
     <w:uiPriority w:val="39"/>
     <w:unhideWhenUsed/>
@@ -5435,10 +5291,10 @@
       <w:ind w:left="240"/>
     </w:pPr>
   </w:style>
-  <w:style w:type="paragraph" w:styleId="TOC3">
+  <w:style w:type="paragraph" w:styleId="31">
     <w:name w:val="toc 3"/>
-    <w:basedOn w:val="Normal"/>
-    <w:next w:val="Normal"/>
+    <w:basedOn w:val="a"/>
+    <w:next w:val="a"/>
     <w:autoRedefine/>
     <w:uiPriority w:val="39"/>
     <w:unhideWhenUsed/>
@@ -5448,9 +5304,9 @@
       <w:ind w:left="480"/>
     </w:pPr>
   </w:style>
-  <w:style w:type="character" w:styleId="Hyperlink">
+  <w:style w:type="character" w:styleId="ab">
     <w:name w:val="Hyperlink"/>
-    <w:basedOn w:val="DefaultParagraphFont"/>
+    <w:basedOn w:val="a0"/>
     <w:uiPriority w:val="99"/>
     <w:unhideWhenUsed/>
     <w:rsid w:val="001754D8"/>
@@ -5459,10 +5315,10 @@
       <w:u w:val="single"/>
     </w:rPr>
   </w:style>
-  <w:style w:type="paragraph" w:styleId="BalloonText">
+  <w:style w:type="paragraph" w:styleId="ac">
     <w:name w:val="Balloon Text"/>
-    <w:basedOn w:val="Normal"/>
-    <w:link w:val="BalloonTextChar"/>
+    <w:basedOn w:val="a"/>
+    <w:link w:val="ad"/>
     <w:uiPriority w:val="99"/>
     <w:semiHidden/>
     <w:unhideWhenUsed/>
@@ -5473,10 +5329,538 @@
       <w:szCs w:val="16"/>
     </w:rPr>
   </w:style>
-  <w:style w:type="character" w:customStyle="1" w:styleId="BalloonTextChar">
-    <w:name w:val="Balloon Text Char"/>
-    <w:basedOn w:val="DefaultParagraphFont"/>
-    <w:link w:val="BalloonText"/>
+  <w:style w:type="character" w:customStyle="1" w:styleId="ad">
+    <w:name w:val="Текст выноски Знак"/>
+    <w:basedOn w:val="a0"/>
+    <w:link w:val="ac"/>
+    <w:uiPriority w:val="99"/>
+    <w:semiHidden/>
+    <w:rsid w:val="001754D8"/>
+    <w:rPr>
+      <w:rFonts w:ascii="Tahoma" w:eastAsia="Times New Roman" w:hAnsi="Tahoma" w:cs="Tahoma"/>
+      <w:sz w:val="16"/>
+      <w:szCs w:val="16"/>
+      <w:lang w:eastAsia="ru-RU"/>
+    </w:rPr>
+  </w:style>
+</w:styles>
+</file>
+
+<file path=word/stylesWithEffects.xml><?xml version="1.0" encoding="utf-8"?>
+<w:styles xmlns:wpc="http://schemas.microsoft.com/office/word/2010/wordprocessingCanvas" xmlns:mc="http://schemas.openxmlformats.org/markup-compatibility/2006" xmlns:o="urn:schemas-microsoft-com:office:office" xmlns:r="http://schemas.openxmlformats.org/officeDocument/2006/relationships" xmlns:m="http://schemas.openxmlformats.org/officeDocument/2006/math" xmlns:v="urn:schemas-microsoft-com:vml" xmlns:wp14="http://schemas.microsoft.com/office/word/2010/wordprocessingDrawing" xmlns:wp="http://schemas.openxmlformats.org/drawingml/2006/wordprocessingDrawing" xmlns:w10="urn:schemas-microsoft-com:office:word" xmlns:w="http://schemas.openxmlformats.org/wordprocessingml/2006/main" xmlns:w14="http://schemas.microsoft.com/office/word/2010/wordml" xmlns:wpg="http://schemas.microsoft.com/office/word/2010/wordprocessingGroup" xmlns:wpi="http://schemas.microsoft.com/office/word/2010/wordprocessingInk" xmlns:wne="http://schemas.microsoft.com/office/word/2006/wordml" xmlns:wps="http://schemas.microsoft.com/office/word/2010/wordprocessingShape" mc:Ignorable="w14 wp14">
+  <w:docDefaults>
+    <w:rPrDefault>
+      <w:rPr>
+        <w:rFonts w:asciiTheme="minorHAnsi" w:eastAsiaTheme="minorHAnsi" w:hAnsiTheme="minorHAnsi" w:cstheme="minorBidi"/>
+        <w:sz w:val="22"/>
+        <w:szCs w:val="22"/>
+        <w:lang w:val="ru-RU" w:eastAsia="en-US" w:bidi="ar-SA"/>
+      </w:rPr>
+    </w:rPrDefault>
+    <w:pPrDefault>
+      <w:pPr>
+        <w:spacing w:after="200"/>
+      </w:pPr>
+    </w:pPrDefault>
+  </w:docDefaults>
+  <w:latentStyles w:defLockedState="0" w:defUIPriority="99" w:defSemiHidden="1" w:defUnhideWhenUsed="1" w:defQFormat="0" w:count="267">
+    <w:lsdException w:name="Normal" w:semiHidden="0" w:uiPriority="0" w:unhideWhenUsed="0" w:qFormat="1"/>
+    <w:lsdException w:name="heading 1" w:semiHidden="0" w:uiPriority="9" w:unhideWhenUsed="0" w:qFormat="1"/>
+    <w:lsdException w:name="heading 2" w:uiPriority="9" w:qFormat="1"/>
+    <w:lsdException w:name="heading 3" w:uiPriority="9" w:qFormat="1"/>
+    <w:lsdException w:name="heading 4" w:uiPriority="9" w:qFormat="1"/>
+    <w:lsdException w:name="heading 5" w:uiPriority="0" w:qFormat="1"/>
+    <w:lsdException w:name="heading 6" w:uiPriority="9" w:qFormat="1"/>
+    <w:lsdException w:name="heading 7" w:uiPriority="9" w:qFormat="1"/>
+    <w:lsdException w:name="heading 8" w:uiPriority="9" w:qFormat="1"/>
+    <w:lsdException w:name="heading 9" w:uiPriority="9" w:qFormat="1"/>
+    <w:lsdException w:name="toc 1" w:uiPriority="39"/>
+    <w:lsdException w:name="toc 2" w:uiPriority="39"/>
+    <w:lsdException w:name="toc 3" w:uiPriority="39"/>
+    <w:lsdException w:name="toc 4" w:uiPriority="39"/>
+    <w:lsdException w:name="toc 5" w:uiPriority="39"/>
+    <w:lsdException w:name="toc 6" w:uiPriority="39"/>
+    <w:lsdException w:name="toc 7" w:uiPriority="39"/>
+    <w:lsdException w:name="toc 8" w:uiPriority="39"/>
+    <w:lsdException w:name="toc 9" w:uiPriority="39"/>
+    <w:lsdException w:name="header" w:uiPriority="0"/>
+    <w:lsdException w:name="caption" w:uiPriority="35" w:qFormat="1"/>
+    <w:lsdException w:name="page number" w:uiPriority="0"/>
+    <w:lsdException w:name="Title" w:semiHidden="0" w:uiPriority="10" w:unhideWhenUsed="0" w:qFormat="1"/>
+    <w:lsdException w:name="Default Paragraph Font" w:uiPriority="1"/>
+    <w:lsdException w:name="Subtitle" w:semiHidden="0" w:uiPriority="11" w:unhideWhenUsed="0" w:qFormat="1"/>
+    <w:lsdException w:name="Strong" w:semiHidden="0" w:uiPriority="22" w:unhideWhenUsed="0" w:qFormat="1"/>
+    <w:lsdException w:name="Emphasis" w:semiHidden="0" w:uiPriority="20" w:unhideWhenUsed="0" w:qFormat="1"/>
+    <w:lsdException w:name="Plain Text" w:uiPriority="0"/>
+    <w:lsdException w:name="Table Grid" w:semiHidden="0" w:uiPriority="59" w:unhideWhenUsed="0"/>
+    <w:lsdException w:name="Placeholder Text" w:unhideWhenUsed="0"/>
+    <w:lsdException w:name="No Spacing" w:semiHidden="0" w:uiPriority="1" w:unhideWhenUsed="0" w:qFormat="1"/>
+    <w:lsdException w:name="Light Shading" w:semiHidden="0" w:uiPriority="60" w:unhideWhenUsed="0"/>
+    <w:lsdException w:name="Light List" w:semiHidden="0" w:uiPriority="61" w:unhideWhenUsed="0"/>
+    <w:lsdException w:name="Light Grid" w:semiHidden="0" w:uiPriority="62" w:unhideWhenUsed="0"/>
+    <w:lsdException w:name="Medium Shading 1" w:semiHidden="0" w:uiPriority="63" w:unhideWhenUsed="0"/>
+    <w:lsdException w:name="Medium Shading 2" w:semiHidden="0" w:uiPriority="64" w:unhideWhenUsed="0"/>
+    <w:lsdException w:name="Medium List 1" w:semiHidden="0" w:uiPriority="65" w:unhideWhenUsed="0"/>
+    <w:lsdException w:name="Medium List 2" w:semiHidden="0" w:uiPriority="66" w:unhideWhenUsed="0"/>
+    <w:lsdException w:name="Medium Grid 1" w:semiHidden="0" w:uiPriority="67" w:unhideWhenUsed="0"/>
+    <w:lsdException w:name="Medium Grid 2" w:semiHidden="0" w:uiPriority="68" w:unhideWhenUsed="0"/>
+    <w:lsdException w:name="Medium Grid 3" w:semiHidden="0" w:uiPriority="69" w:unhideWhenUsed="0"/>
+    <w:lsdException w:name="Dark List" w:semiHidden="0" w:uiPriority="70" w:unhideWhenUsed="0"/>
+    <w:lsdException w:name="Colorful Shading" w:semiHidden="0" w:uiPriority="71" w:unhideWhenUsed="0"/>
+    <w:lsdException w:name="Colorful List" w:semiHidden="0" w:uiPriority="72" w:unhideWhenUsed="0"/>
+    <w:lsdException w:name="Colorful Grid" w:semiHidden="0" w:uiPriority="73" w:unhideWhenUsed="0"/>
+    <w:lsdException w:name="Light Shading Accent 1" w:semiHidden="0" w:uiPriority="60" w:unhideWhenUsed="0"/>
+    <w:lsdException w:name="Light List Accent 1" w:semiHidden="0" w:uiPriority="61" w:unhideWhenUsed="0"/>
+    <w:lsdException w:name="Light Grid Accent 1" w:semiHidden="0" w:uiPriority="62" w:unhideWhenUsed="0"/>
+    <w:lsdException w:name="Medium Shading 1 Accent 1" w:semiHidden="0" w:uiPriority="63" w:unhideWhenUsed="0"/>
+    <w:lsdException w:name="Medium Shading 2 Accent 1" w:semiHidden="0" w:uiPriority="64" w:unhideWhenUsed="0"/>
+    <w:lsdException w:name="Medium List 1 Accent 1" w:semiHidden="0" w:uiPriority="65" w:unhideWhenUsed="0"/>
+    <w:lsdException w:name="Revision" w:unhideWhenUsed="0"/>
+    <w:lsdException w:name="List Paragraph" w:semiHidden="0" w:uiPriority="34" w:unhideWhenUsed="0" w:qFormat="1"/>
+    <w:lsdException w:name="Quote" w:semiHidden="0" w:uiPriority="29" w:unhideWhenUsed="0" w:qFormat="1"/>
+    <w:lsdException w:name="Intense Quote" w:semiHidden="0" w:uiPriority="30" w:unhideWhenUsed="0" w:qFormat="1"/>
+    <w:lsdException w:name="Medium List 2 Accent 1" w:semiHidden="0" w:uiPriority="66" w:unhideWhenUsed="0"/>
+    <w:lsdException w:name="Medium Grid 1 Accent 1" w:semiHidden="0" w:uiPriority="67" w:unhideWhenUsed="0"/>
+    <w:lsdException w:name="Medium Grid 2 Accent 1" w:semiHidden="0" w:uiPriority="68" w:unhideWhenUsed="0"/>
+    <w:lsdException w:name="Medium Grid 3 Accent 1" w:semiHidden="0" w:uiPriority="69" w:unhideWhenUsed="0"/>
+    <w:lsdException w:name="Dark List Accent 1" w:semiHidden="0" w:uiPriority="70" w:unhideWhenUsed="0"/>
+    <w:lsdException w:name="Colorful Shading Accent 1" w:semiHidden="0" w:uiPriority="71" w:unhideWhenUsed="0"/>
+    <w:lsdException w:name="Colorful List Accent 1" w:semiHidden="0" w:uiPriority="72" w:unhideWhenUsed="0"/>
+    <w:lsdException w:name="Colorful Grid Accent 1" w:semiHidden="0" w:uiPriority="73" w:unhideWhenUsed="0"/>
+    <w:lsdException w:name="Light Shading Accent 2" w:semiHidden="0" w:uiPriority="60" w:unhideWhenUsed="0"/>
+    <w:lsdException w:name="Light List Accent 2" w:semiHidden="0" w:uiPriority="61" w:unhideWhenUsed="0"/>
+    <w:lsdException w:name="Light Grid Accent 2" w:semiHidden="0" w:uiPriority="62" w:unhideWhenUsed="0"/>
+    <w:lsdException w:name="Medium Shading 1 Accent 2" w:semiHidden="0" w:uiPriority="63" w:unhideWhenUsed="0"/>
+    <w:lsdException w:name="Medium Shading 2 Accent 2" w:semiHidden="0" w:uiPriority="64" w:unhideWhenUsed="0"/>
+    <w:lsdException w:name="Medium List 1 Accent 2" w:semiHidden="0" w:uiPriority="65" w:unhideWhenUsed="0"/>
+    <w:lsdException w:name="Medium List 2 Accent 2" w:semiHidden="0" w:uiPriority="66" w:unhideWhenUsed="0"/>
+    <w:lsdException w:name="Medium Grid 1 Accent 2" w:semiHidden="0" w:uiPriority="67" w:unhideWhenUsed="0"/>
+    <w:lsdException w:name="Medium Grid 2 Accent 2" w:semiHidden="0" w:uiPriority="68" w:unhideWhenUsed="0"/>
+    <w:lsdException w:name="Medium Grid 3 Accent 2" w:semiHidden="0" w:uiPriority="69" w:unhideWhenUsed="0"/>
+    <w:lsdException w:name="Dark List Accent 2" w:semiHidden="0" w:uiPriority="70" w:unhideWhenUsed="0"/>
+    <w:lsdException w:name="Colorful Shading Accent 2" w:semiHidden="0" w:uiPriority="71" w:unhideWhenUsed="0"/>
+    <w:lsdException w:name="Colorful List Accent 2" w:semiHidden="0" w:uiPriority="72" w:unhideWhenUsed="0"/>
+    <w:lsdException w:name="Colorful Grid Accent 2" w:semiHidden="0" w:uiPriority="73" w:unhideWhenUsed="0"/>
+    <w:lsdException w:name="Light Shading Accent 3" w:semiHidden="0" w:uiPriority="60" w:unhideWhenUsed="0"/>
+    <w:lsdException w:name="Light List Accent 3" w:semiHidden="0" w:uiPriority="61" w:unhideWhenUsed="0"/>
+    <w:lsdException w:name="Light Grid Accent 3" w:semiHidden="0" w:uiPriority="62" w:unhideWhenUsed="0"/>
+    <w:lsdException w:name="Medium Shading 1 Accent 3" w:semiHidden="0" w:uiPriority="63" w:unhideWhenUsed="0"/>
+    <w:lsdException w:name="Medium Shading 2 Accent 3" w:semiHidden="0" w:uiPriority="64" w:unhideWhenUsed="0"/>
+    <w:lsdException w:name="Medium List 1 Accent 3" w:semiHidden="0" w:uiPriority="65" w:unhideWhenUsed="0"/>
+    <w:lsdException w:name="Medium List 2 Accent 3" w:semiHidden="0" w:uiPriority="66" w:unhideWhenUsed="0"/>
+    <w:lsdException w:name="Medium Grid 1 Accent 3" w:semiHidden="0" w:uiPriority="67" w:unhideWhenUsed="0"/>
+    <w:lsdException w:name="Medium Grid 2 Accent 3" w:semiHidden="0" w:uiPriority="68" w:unhideWhenUsed="0"/>
+    <w:lsdException w:name="Medium Grid 3 Accent 3" w:semiHidden="0" w:uiPriority="69" w:unhideWhenUsed="0"/>
+    <w:lsdException w:name="Dark List Accent 3" w:semiHidden="0" w:uiPriority="70" w:unhideWhenUsed="0"/>
+    <w:lsdException w:name="Colorful Shading Accent 3" w:semiHidden="0" w:uiPriority="71" w:unhideWhenUsed="0"/>
+    <w:lsdException w:name="Colorful List Accent 3" w:semiHidden="0" w:uiPriority="72" w:unhideWhenUsed="0"/>
+    <w:lsdException w:name="Colorful Grid Accent 3" w:semiHidden="0" w:uiPriority="73" w:unhideWhenUsed="0"/>
+    <w:lsdException w:name="Light Shading Accent 4" w:semiHidden="0" w:uiPriority="60" w:unhideWhenUsed="0"/>
+    <w:lsdException w:name="Light List Accent 4" w:semiHidden="0" w:uiPriority="61" w:unhideWhenUsed="0"/>
+    <w:lsdException w:name="Light Grid Accent 4" w:semiHidden="0" w:uiPriority="62" w:unhideWhenUsed="0"/>
+    <w:lsdException w:name="Medium Shading 1 Accent 4" w:semiHidden="0" w:uiPriority="63" w:unhideWhenUsed="0"/>
+    <w:lsdException w:name="Medium Shading 2 Accent 4" w:semiHidden="0" w:uiPriority="64" w:unhideWhenUsed="0"/>
+    <w:lsdException w:name="Medium List 1 Accent 4" w:semiHidden="0" w:uiPriority="65" w:unhideWhenUsed="0"/>
+    <w:lsdException w:name="Medium List 2 Accent 4" w:semiHidden="0" w:uiPriority="66" w:unhideWhenUsed="0"/>
+    <w:lsdException w:name="Medium Grid 1 Accent 4" w:semiHidden="0" w:uiPriority="67" w:unhideWhenUsed="0"/>
+    <w:lsdException w:name="Medium Grid 2 Accent 4" w:semiHidden="0" w:uiPriority="68" w:unhideWhenUsed="0"/>
+    <w:lsdException w:name="Medium Grid 3 Accent 4" w:semiHidden="0" w:uiPriority="69" w:unhideWhenUsed="0"/>
+    <w:lsdException w:name="Dark List Accent 4" w:semiHidden="0" w:uiPriority="70" w:unhideWhenUsed="0"/>
+    <w:lsdException w:name="Colorful Shading Accent 4" w:semiHidden="0" w:uiPriority="71" w:unhideWhenUsed="0"/>
+    <w:lsdException w:name="Colorful List Accent 4" w:semiHidden="0" w:uiPriority="72" w:unhideWhenUsed="0"/>
+    <w:lsdException w:name="Colorful Grid Accent 4" w:semiHidden="0" w:uiPriority="73" w:unhideWhenUsed="0"/>
+    <w:lsdException w:name="Light Shading Accent 5" w:semiHidden="0" w:uiPriority="60" w:unhideWhenUsed="0"/>
+    <w:lsdException w:name="Light List Accent 5" w:semiHidden="0" w:uiPriority="61" w:unhideWhenUsed="0"/>
+    <w:lsdException w:name="Light Grid Accent 5" w:semiHidden="0" w:uiPriority="62" w:unhideWhenUsed="0"/>
+    <w:lsdException w:name="Medium Shading 1 Accent 5" w:semiHidden="0" w:uiPriority="63" w:unhideWhenUsed="0"/>
+    <w:lsdException w:name="Medium Shading 2 Accent 5" w:semiHidden="0" w:uiPriority="64" w:unhideWhenUsed="0"/>
+    <w:lsdException w:name="Medium List 1 Accent 5" w:semiHidden="0" w:uiPriority="65" w:unhideWhenUsed="0"/>
+    <w:lsdException w:name="Medium List 2 Accent 5" w:semiHidden="0" w:uiPriority="66" w:unhideWhenUsed="0"/>
+    <w:lsdException w:name="Medium Grid 1 Accent 5" w:semiHidden="0" w:uiPriority="67" w:unhideWhenUsed="0"/>
+    <w:lsdException w:name="Medium Grid 2 Accent 5" w:semiHidden="0" w:uiPriority="68" w:unhideWhenUsed="0"/>
+    <w:lsdException w:name="Medium Grid 3 Accent 5" w:semiHidden="0" w:uiPriority="69" w:unhideWhenUsed="0"/>
+    <w:lsdException w:name="Dark List Accent 5" w:semiHidden="0" w:uiPriority="70" w:unhideWhenUsed="0"/>
+    <w:lsdException w:name="Colorful Shading Accent 5" w:semiHidden="0" w:uiPriority="71" w:unhideWhenUsed="0"/>
+    <w:lsdException w:name="Colorful List Accent 5" w:semiHidden="0" w:uiPriority="72" w:unhideWhenUsed="0"/>
+    <w:lsdException w:name="Colorful Grid Accent 5" w:semiHidden="0" w:uiPriority="73" w:unhideWhenUsed="0"/>
+    <w:lsdException w:name="Light Shading Accent 6" w:semiHidden="0" w:uiPriority="60" w:unhideWhenUsed="0"/>
+    <w:lsdException w:name="Light List Accent 6" w:semiHidden="0" w:uiPriority="61" w:unhideWhenUsed="0"/>
+    <w:lsdException w:name="Light Grid Accent 6" w:semiHidden="0" w:uiPriority="62" w:unhideWhenUsed="0"/>
+    <w:lsdException w:name="Medium Shading 1 Accent 6" w:semiHidden="0" w:uiPriority="63" w:unhideWhenUsed="0"/>
+    <w:lsdException w:name="Medium Shading 2 Accent 6" w:semiHidden="0" w:uiPriority="64" w:unhideWhenUsed="0"/>
+    <w:lsdException w:name="Medium List 1 Accent 6" w:semiHidden="0" w:uiPriority="65" w:unhideWhenUsed="0"/>
+    <w:lsdException w:name="Medium List 2 Accent 6" w:semiHidden="0" w:uiPriority="66" w:unhideWhenUsed="0"/>
+    <w:lsdException w:name="Medium Grid 1 Accent 6" w:semiHidden="0" w:uiPriority="67" w:unhideWhenUsed="0"/>
+    <w:lsdException w:name="Medium Grid 2 Accent 6" w:semiHidden="0" w:uiPriority="68" w:unhideWhenUsed="0"/>
+    <w:lsdException w:name="Medium Grid 3 Accent 6" w:semiHidden="0" w:uiPriority="69" w:unhideWhenUsed="0"/>
+    <w:lsdException w:name="Dark List Accent 6" w:semiHidden="0" w:uiPriority="70" w:unhideWhenUsed="0"/>
+    <w:lsdException w:name="Colorful Shading Accent 6" w:semiHidden="0" w:uiPriority="71" w:unhideWhenUsed="0"/>
+    <w:lsdException w:name="Colorful List Accent 6" w:semiHidden="0" w:uiPriority="72" w:unhideWhenUsed="0"/>
+    <w:lsdException w:name="Colorful Grid Accent 6" w:semiHidden="0" w:uiPriority="73" w:unhideWhenUsed="0"/>
+    <w:lsdException w:name="Subtle Emphasis" w:semiHidden="0" w:uiPriority="19" w:unhideWhenUsed="0" w:qFormat="1"/>
+    <w:lsdException w:name="Intense Emphasis" w:semiHidden="0" w:uiPriority="21" w:unhideWhenUsed="0" w:qFormat="1"/>
+    <w:lsdException w:name="Subtle Reference" w:semiHidden="0" w:uiPriority="31" w:unhideWhenUsed="0" w:qFormat="1"/>
+    <w:lsdException w:name="Intense Reference" w:semiHidden="0" w:uiPriority="32" w:unhideWhenUsed="0" w:qFormat="1"/>
+    <w:lsdException w:name="Book Title" w:semiHidden="0" w:uiPriority="33" w:unhideWhenUsed="0" w:qFormat="1"/>
+    <w:lsdException w:name="Bibliography" w:uiPriority="37"/>
+    <w:lsdException w:name="TOC Heading" w:uiPriority="39" w:qFormat="1"/>
+  </w:latentStyles>
+  <w:style w:type="paragraph" w:default="1" w:styleId="a">
+    <w:name w:val="Normal"/>
+    <w:qFormat/>
+    <w:rsid w:val="005F0046"/>
+    <w:pPr>
+      <w:spacing w:after="0"/>
+    </w:pPr>
+    <w:rPr>
+      <w:rFonts w:ascii="Times New Roman" w:eastAsia="Times New Roman" w:hAnsi="Times New Roman" w:cs="Times New Roman"/>
+      <w:sz w:val="24"/>
+      <w:szCs w:val="20"/>
+      <w:lang w:eastAsia="ru-RU"/>
+    </w:rPr>
+  </w:style>
+  <w:style w:type="paragraph" w:styleId="1">
+    <w:name w:val="heading 1"/>
+    <w:basedOn w:val="a"/>
+    <w:next w:val="a"/>
+    <w:link w:val="10"/>
+    <w:uiPriority w:val="9"/>
+    <w:qFormat/>
+    <w:rsid w:val="007402B2"/>
+    <w:pPr>
+      <w:keepNext/>
+      <w:keepLines/>
+      <w:spacing w:before="240"/>
+      <w:outlineLvl w:val="0"/>
+    </w:pPr>
+    <w:rPr>
+      <w:rFonts w:asciiTheme="majorHAnsi" w:eastAsiaTheme="majorEastAsia" w:hAnsiTheme="majorHAnsi" w:cstheme="majorBidi"/>
+      <w:b/>
+      <w:bCs/>
+      <w:sz w:val="28"/>
+      <w:szCs w:val="28"/>
+    </w:rPr>
+  </w:style>
+  <w:style w:type="paragraph" w:styleId="2">
+    <w:name w:val="heading 2"/>
+    <w:basedOn w:val="a"/>
+    <w:next w:val="a"/>
+    <w:link w:val="20"/>
+    <w:uiPriority w:val="9"/>
+    <w:unhideWhenUsed/>
+    <w:qFormat/>
+    <w:rsid w:val="007402B2"/>
+    <w:pPr>
+      <w:keepNext/>
+      <w:keepLines/>
+      <w:spacing w:before="200"/>
+      <w:ind w:firstLine="284"/>
+      <w:outlineLvl w:val="1"/>
+    </w:pPr>
+    <w:rPr>
+      <w:rFonts w:asciiTheme="majorHAnsi" w:eastAsiaTheme="majorEastAsia" w:hAnsiTheme="majorHAnsi" w:cstheme="majorBidi"/>
+      <w:b/>
+      <w:bCs/>
+      <w:sz w:val="26"/>
+      <w:szCs w:val="26"/>
+    </w:rPr>
+  </w:style>
+  <w:style w:type="paragraph" w:styleId="3">
+    <w:name w:val="heading 3"/>
+    <w:basedOn w:val="a"/>
+    <w:next w:val="a"/>
+    <w:link w:val="30"/>
+    <w:uiPriority w:val="9"/>
+    <w:unhideWhenUsed/>
+    <w:qFormat/>
+    <w:rsid w:val="007402B2"/>
+    <w:pPr>
+      <w:keepNext/>
+      <w:keepLines/>
+      <w:spacing w:before="200"/>
+      <w:ind w:firstLine="567"/>
+      <w:outlineLvl w:val="2"/>
+    </w:pPr>
+    <w:rPr>
+      <w:rFonts w:asciiTheme="majorHAnsi" w:eastAsiaTheme="majorEastAsia" w:hAnsiTheme="majorHAnsi" w:cstheme="majorBidi"/>
+      <w:b/>
+      <w:bCs/>
+    </w:rPr>
+  </w:style>
+  <w:style w:type="paragraph" w:styleId="5">
+    <w:name w:val="heading 5"/>
+    <w:basedOn w:val="a"/>
+    <w:next w:val="a"/>
+    <w:link w:val="50"/>
+    <w:semiHidden/>
+    <w:unhideWhenUsed/>
+    <w:qFormat/>
+    <w:rsid w:val="005F0046"/>
+    <w:pPr>
+      <w:spacing w:before="240" w:after="60"/>
+      <w:outlineLvl w:val="4"/>
+    </w:pPr>
+    <w:rPr>
+      <w:rFonts w:ascii="Calibri" w:hAnsi="Calibri"/>
+      <w:b/>
+      <w:bCs/>
+      <w:i/>
+      <w:iCs/>
+      <w:sz w:val="26"/>
+      <w:szCs w:val="26"/>
+    </w:rPr>
+  </w:style>
+  <w:style w:type="character" w:default="1" w:styleId="a0">
+    <w:name w:val="Default Paragraph Font"/>
+    <w:uiPriority w:val="1"/>
+    <w:semiHidden/>
+    <w:unhideWhenUsed/>
+  </w:style>
+  <w:style w:type="table" w:default="1" w:styleId="a1">
+    <w:name w:val="Normal Table"/>
+    <w:uiPriority w:val="99"/>
+    <w:semiHidden/>
+    <w:unhideWhenUsed/>
+    <w:tblPr>
+      <w:tblInd w:w="0" w:type="dxa"/>
+      <w:tblCellMar>
+        <w:top w:w="0" w:type="dxa"/>
+        <w:left w:w="108" w:type="dxa"/>
+        <w:bottom w:w="0" w:type="dxa"/>
+        <w:right w:w="108" w:type="dxa"/>
+      </w:tblCellMar>
+    </w:tblPr>
+  </w:style>
+  <w:style w:type="numbering" w:default="1" w:styleId="a2">
+    <w:name w:val="No List"/>
+    <w:uiPriority w:val="99"/>
+    <w:semiHidden/>
+    <w:unhideWhenUsed/>
+  </w:style>
+  <w:style w:type="character" w:customStyle="1" w:styleId="50">
+    <w:name w:val="Заголовок 5 Знак"/>
+    <w:basedOn w:val="a0"/>
+    <w:link w:val="5"/>
+    <w:semiHidden/>
+    <w:rsid w:val="005F0046"/>
+    <w:rPr>
+      <w:rFonts w:ascii="Calibri" w:eastAsia="Times New Roman" w:hAnsi="Calibri" w:cs="Times New Roman"/>
+      <w:b/>
+      <w:bCs/>
+      <w:i/>
+      <w:iCs/>
+      <w:sz w:val="26"/>
+      <w:szCs w:val="26"/>
+      <w:lang w:eastAsia="ru-RU"/>
+    </w:rPr>
+  </w:style>
+  <w:style w:type="paragraph" w:styleId="a3">
+    <w:name w:val="footer"/>
+    <w:basedOn w:val="a"/>
+    <w:link w:val="a4"/>
+    <w:uiPriority w:val="99"/>
+    <w:rsid w:val="005F0046"/>
+    <w:pPr>
+      <w:tabs>
+        <w:tab w:val="center" w:pos="4677"/>
+        <w:tab w:val="right" w:pos="9355"/>
+      </w:tabs>
+    </w:pPr>
+  </w:style>
+  <w:style w:type="character" w:customStyle="1" w:styleId="a4">
+    <w:name w:val="Нижний колонтитул Знак"/>
+    <w:basedOn w:val="a0"/>
+    <w:link w:val="a3"/>
+    <w:uiPriority w:val="99"/>
+    <w:rsid w:val="005F0046"/>
+    <w:rPr>
+      <w:rFonts w:ascii="Times New Roman" w:eastAsia="Times New Roman" w:hAnsi="Times New Roman" w:cs="Times New Roman"/>
+      <w:sz w:val="24"/>
+      <w:szCs w:val="20"/>
+      <w:lang w:eastAsia="ru-RU"/>
+    </w:rPr>
+  </w:style>
+  <w:style w:type="character" w:styleId="a5">
+    <w:name w:val="page number"/>
+    <w:basedOn w:val="a0"/>
+    <w:rsid w:val="005F0046"/>
+  </w:style>
+  <w:style w:type="paragraph" w:styleId="a6">
+    <w:name w:val="header"/>
+    <w:basedOn w:val="a"/>
+    <w:link w:val="a7"/>
+    <w:rsid w:val="005F0046"/>
+    <w:pPr>
+      <w:tabs>
+        <w:tab w:val="center" w:pos="4153"/>
+        <w:tab w:val="right" w:pos="8306"/>
+      </w:tabs>
+    </w:pPr>
+  </w:style>
+  <w:style w:type="character" w:customStyle="1" w:styleId="a7">
+    <w:name w:val="Верхний колонтитул Знак"/>
+    <w:basedOn w:val="a0"/>
+    <w:link w:val="a6"/>
+    <w:rsid w:val="005F0046"/>
+    <w:rPr>
+      <w:rFonts w:ascii="Times New Roman" w:eastAsia="Times New Roman" w:hAnsi="Times New Roman" w:cs="Times New Roman"/>
+      <w:sz w:val="24"/>
+      <w:szCs w:val="20"/>
+      <w:lang w:eastAsia="ru-RU"/>
+    </w:rPr>
+  </w:style>
+  <w:style w:type="paragraph" w:styleId="a8">
+    <w:name w:val="Plain Text"/>
+    <w:basedOn w:val="a"/>
+    <w:link w:val="a9"/>
+    <w:rsid w:val="005F0046"/>
+    <w:rPr>
+      <w:rFonts w:ascii="Courier New" w:hAnsi="Courier New"/>
+      <w:sz w:val="20"/>
+    </w:rPr>
+  </w:style>
+  <w:style w:type="character" w:customStyle="1" w:styleId="a9">
+    <w:name w:val="Текст Знак"/>
+    <w:basedOn w:val="a0"/>
+    <w:link w:val="a8"/>
+    <w:rsid w:val="005F0046"/>
+    <w:rPr>
+      <w:rFonts w:ascii="Courier New" w:eastAsia="Times New Roman" w:hAnsi="Courier New" w:cs="Times New Roman"/>
+      <w:sz w:val="20"/>
+      <w:szCs w:val="20"/>
+      <w:lang w:eastAsia="ru-RU"/>
+    </w:rPr>
+  </w:style>
+  <w:style w:type="character" w:customStyle="1" w:styleId="10">
+    <w:name w:val="Заголовок 1 Знак"/>
+    <w:basedOn w:val="a0"/>
+    <w:link w:val="1"/>
+    <w:uiPriority w:val="9"/>
+    <w:rsid w:val="007402B2"/>
+    <w:rPr>
+      <w:rFonts w:asciiTheme="majorHAnsi" w:eastAsiaTheme="majorEastAsia" w:hAnsiTheme="majorHAnsi" w:cstheme="majorBidi"/>
+      <w:b/>
+      <w:bCs/>
+      <w:sz w:val="28"/>
+      <w:szCs w:val="28"/>
+      <w:lang w:eastAsia="ru-RU"/>
+    </w:rPr>
+  </w:style>
+  <w:style w:type="character" w:customStyle="1" w:styleId="20">
+    <w:name w:val="Заголовок 2 Знак"/>
+    <w:basedOn w:val="a0"/>
+    <w:link w:val="2"/>
+    <w:uiPriority w:val="9"/>
+    <w:rsid w:val="007402B2"/>
+    <w:rPr>
+      <w:rFonts w:asciiTheme="majorHAnsi" w:eastAsiaTheme="majorEastAsia" w:hAnsiTheme="majorHAnsi" w:cstheme="majorBidi"/>
+      <w:b/>
+      <w:bCs/>
+      <w:sz w:val="26"/>
+      <w:szCs w:val="26"/>
+      <w:lang w:eastAsia="ru-RU"/>
+    </w:rPr>
+  </w:style>
+  <w:style w:type="character" w:customStyle="1" w:styleId="30">
+    <w:name w:val="Заголовок 3 Знак"/>
+    <w:basedOn w:val="a0"/>
+    <w:link w:val="3"/>
+    <w:uiPriority w:val="9"/>
+    <w:rsid w:val="007402B2"/>
+    <w:rPr>
+      <w:rFonts w:asciiTheme="majorHAnsi" w:eastAsiaTheme="majorEastAsia" w:hAnsiTheme="majorHAnsi" w:cstheme="majorBidi"/>
+      <w:b/>
+      <w:bCs/>
+      <w:sz w:val="24"/>
+      <w:szCs w:val="20"/>
+      <w:lang w:eastAsia="ru-RU"/>
+    </w:rPr>
+  </w:style>
+  <w:style w:type="paragraph" w:styleId="aa">
+    <w:name w:val="TOC Heading"/>
+    <w:basedOn w:val="1"/>
+    <w:next w:val="a"/>
+    <w:uiPriority w:val="39"/>
+    <w:semiHidden/>
+    <w:unhideWhenUsed/>
+    <w:qFormat/>
+    <w:rsid w:val="001754D8"/>
+    <w:pPr>
+      <w:spacing w:before="480" w:line="276" w:lineRule="auto"/>
+      <w:outlineLvl w:val="9"/>
+    </w:pPr>
+    <w:rPr>
+      <w:color w:val="365F91" w:themeColor="accent1" w:themeShade="BF"/>
+      <w:lang w:eastAsia="en-US"/>
+    </w:rPr>
+  </w:style>
+  <w:style w:type="paragraph" w:styleId="11">
+    <w:name w:val="toc 1"/>
+    <w:basedOn w:val="a"/>
+    <w:next w:val="a"/>
+    <w:autoRedefine/>
+    <w:uiPriority w:val="39"/>
+    <w:unhideWhenUsed/>
+    <w:rsid w:val="001754D8"/>
+    <w:pPr>
+      <w:spacing w:after="100"/>
+    </w:pPr>
+  </w:style>
+  <w:style w:type="paragraph" w:styleId="21">
+    <w:name w:val="toc 2"/>
+    <w:basedOn w:val="a"/>
+    <w:next w:val="a"/>
+    <w:autoRedefine/>
+    <w:uiPriority w:val="39"/>
+    <w:unhideWhenUsed/>
+    <w:rsid w:val="001754D8"/>
+    <w:pPr>
+      <w:spacing w:after="100"/>
+      <w:ind w:left="240"/>
+    </w:pPr>
+  </w:style>
+  <w:style w:type="paragraph" w:styleId="31">
+    <w:name w:val="toc 3"/>
+    <w:basedOn w:val="a"/>
+    <w:next w:val="a"/>
+    <w:autoRedefine/>
+    <w:uiPriority w:val="39"/>
+    <w:unhideWhenUsed/>
+    <w:rsid w:val="001754D8"/>
+    <w:pPr>
+      <w:spacing w:after="100"/>
+      <w:ind w:left="480"/>
+    </w:pPr>
+  </w:style>
+  <w:style w:type="character" w:styleId="ab">
+    <w:name w:val="Hyperlink"/>
+    <w:basedOn w:val="a0"/>
+    <w:uiPriority w:val="99"/>
+    <w:unhideWhenUsed/>
+    <w:rsid w:val="001754D8"/>
+    <w:rPr>
+      <w:color w:val="0000FF" w:themeColor="hyperlink"/>
+      <w:u w:val="single"/>
+    </w:rPr>
+  </w:style>
+  <w:style w:type="paragraph" w:styleId="ac">
+    <w:name w:val="Balloon Text"/>
+    <w:basedOn w:val="a"/>
+    <w:link w:val="ad"/>
+    <w:uiPriority w:val="99"/>
+    <w:semiHidden/>
+    <w:unhideWhenUsed/>
+    <w:rsid w:val="001754D8"/>
+    <w:rPr>
+      <w:rFonts w:ascii="Tahoma" w:hAnsi="Tahoma" w:cs="Tahoma"/>
+      <w:sz w:val="16"/>
+      <w:szCs w:val="16"/>
+    </w:rPr>
+  </w:style>
+  <w:style w:type="character" w:customStyle="1" w:styleId="ad">
+    <w:name w:val="Текст выноски Знак"/>
+    <w:basedOn w:val="a0"/>
+    <w:link w:val="ac"/>
     <w:uiPriority w:val="99"/>
     <w:semiHidden/>
     <w:rsid w:val="001754D8"/>
@@ -5778,7 +6162,7 @@
 </file>
 
 <file path=customXml/itemProps1.xml><?xml version="1.0" encoding="utf-8"?>
-<ds:datastoreItem xmlns:ds="http://schemas.openxmlformats.org/officeDocument/2006/customXml" ds:itemID="{EB69CE26-850C-47B3-9E02-62CE56218C8E}">
+<ds:datastoreItem xmlns:ds="http://schemas.openxmlformats.org/officeDocument/2006/customXml" ds:itemID="{4872AD76-87CF-406E-BB2C-25E24D40D9C9}">
   <ds:schemaRefs>
     <ds:schemaRef ds:uri="http://schemas.openxmlformats.org/officeDocument/2006/bibliography"/>
   </ds:schemaRefs>

</xml_diff>